<commit_message>
se hace el conteo correcto de paginas para ladder tambien
</commit_message>
<xml_diff>
--- a/app/templates/template_ladder1.docx
+++ b/app/templates/template_ladder1.docx
@@ -885,8 +885,8 @@
         <w:gridCol w:w="218"/>
         <w:gridCol w:w="140"/>
         <w:gridCol w:w="141"/>
-        <w:gridCol w:w="130"/>
-        <w:gridCol w:w="13"/>
+        <w:gridCol w:w="131"/>
+        <w:gridCol w:w="12"/>
         <w:gridCol w:w="145"/>
         <w:gridCol w:w="1102"/>
         <w:gridCol w:w="28"/>
@@ -2427,7 +2427,7 @@
         </w:tc>
         <w:tc>
           <w:tcPr>
-            <w:tcW w:w="1210" w:type="dxa"/>
+            <w:tcW w:w="1211" w:type="dxa"/>
             <w:gridSpan w:val="8"/>
             <w:tcBorders>
               <w:top w:val="single" w:sz="4" w:space="0" w:color="1F497D"/>
@@ -2466,7 +2466,7 @@
         </w:tc>
         <w:tc>
           <w:tcPr>
-            <w:tcW w:w="1707" w:type="dxa"/>
+            <w:tcW w:w="1706" w:type="dxa"/>
             <w:gridSpan w:val="5"/>
             <w:tcBorders>
               <w:top w:val="single" w:sz="4" w:space="0" w:color="1F497D"/>
@@ -5074,8 +5074,8 @@
         <w:tblLook w:val="0400"/>
       </w:tblPr>
       <w:tblGrid>
-        <w:gridCol w:w="1130"/>
-        <w:gridCol w:w="1138"/>
+        <w:gridCol w:w="1129"/>
+        <w:gridCol w:w="1139"/>
         <w:gridCol w:w="4252"/>
         <w:gridCol w:w="1277"/>
         <w:gridCol w:w="1450"/>
@@ -5086,7 +5086,7 @@
         </w:trPr>
         <w:tc>
           <w:tcPr>
-            <w:tcW w:w="1130" w:type="dxa"/>
+            <w:tcW w:w="1129" w:type="dxa"/>
             <w:tcBorders>
               <w:top w:val="single" w:sz="6" w:space="0" w:color="000080"/>
               <w:left w:val="single" w:sz="6" w:space="0" w:color="000080"/>
@@ -5126,7 +5126,7 @@
         </w:tc>
         <w:tc>
           <w:tcPr>
-            <w:tcW w:w="1138" w:type="dxa"/>
+            <w:tcW w:w="1139" w:type="dxa"/>
             <w:tcBorders>
               <w:top w:val="single" w:sz="6" w:space="0" w:color="000080"/>
               <w:left w:val="single" w:sz="6" w:space="0" w:color="000080"/>
@@ -5302,7 +5302,7 @@
         </w:trPr>
         <w:tc>
           <w:tcPr>
-            <w:tcW w:w="1130" w:type="dxa"/>
+            <w:tcW w:w="1129" w:type="dxa"/>
             <w:tcBorders>
               <w:top w:val="single" w:sz="6" w:space="0" w:color="000080"/>
               <w:left w:val="single" w:sz="6" w:space="0" w:color="000080"/>
@@ -5341,7 +5341,7 @@
         </w:tc>
         <w:tc>
           <w:tcPr>
-            <w:tcW w:w="1138" w:type="dxa"/>
+            <w:tcW w:w="1139" w:type="dxa"/>
             <w:tcBorders>
               <w:top w:val="single" w:sz="6" w:space="0" w:color="000080"/>
               <w:left w:val="single" w:sz="6" w:space="0" w:color="000080"/>
@@ -7876,7 +7876,29 @@
               <w:vertAlign w:val="baseline"/>
               <w:lang w:bidi="ar-SA"/>
             </w:rPr>
-            <w:t>de 12</w:t>
+            <w:t xml:space="preserve">de </w:t>
+          </w:r>
+          <w:r>
+            <w:rPr>
+              <w:rFonts w:eastAsia="Arial" w:cs="Arial"/>
+              <w:b w:val="false"/>
+              <w:i w:val="false"/>
+              <w:caps w:val="false"/>
+              <w:smallCaps w:val="false"/>
+              <w:strike w:val="false"/>
+              <w:dstrike w:val="false"/>
+              <w:color w:val="000000"/>
+              <w:kern w:val="0"/>
+              <w:position w:val="0"/>
+              <w:sz w:val="16"/>
+              <w:sz w:val="16"/>
+              <w:szCs w:val="16"/>
+              <w:u w:val="none"/>
+              <w:shd w:fill="auto" w:val="clear"/>
+              <w:vertAlign w:val="baseline"/>
+              <w:lang w:bidi="ar-SA"/>
+            </w:rPr>
+            <w:t>{{number_of_pages}}</w:t>
           </w:r>
         </w:p>
       </w:tc>

</xml_diff>

<commit_message>
se añade estilo cool al front
</commit_message>
<xml_diff>
--- a/app/templates/template_ladder1.docx
+++ b/app/templates/template_ladder1.docx
@@ -7898,7 +7898,95 @@
               <w:vertAlign w:val="baseline"/>
               <w:lang w:bidi="ar-SA"/>
             </w:rPr>
-            <w:t>{{number_of_pages}}</w:t>
+            <w:fldChar w:fldCharType="begin"/>
+          </w:r>
+          <w:r>
+            <w:rPr>
+              <w:smallCaps w:val="false"/>
+              <w:caps w:val="false"/>
+              <w:dstrike w:val="false"/>
+              <w:strike w:val="false"/>
+              <w:vertAlign w:val="baseline"/>
+              <w:position w:val="0"/>
+              <w:sz w:val="16"/>
+              <w:sz w:val="16"/>
+              <w:i w:val="false"/>
+              <w:u w:val="none"/>
+              <w:b w:val="false"/>
+              <w:kern w:val="0"/>
+              <w:shd w:fill="auto" w:val="clear"/>
+              <w:szCs w:val="16"/>
+              <w:rFonts w:eastAsia="Arial" w:cs="Arial"/>
+              <w:color w:val="000000"/>
+              <w:lang w:bidi="ar-SA"/>
+            </w:rPr>
+            <w:instrText xml:space="preserve"> NUMPAGES </w:instrText>
+          </w:r>
+          <w:r>
+            <w:rPr>
+              <w:smallCaps w:val="false"/>
+              <w:caps w:val="false"/>
+              <w:dstrike w:val="false"/>
+              <w:strike w:val="false"/>
+              <w:vertAlign w:val="baseline"/>
+              <w:position w:val="0"/>
+              <w:sz w:val="16"/>
+              <w:sz w:val="16"/>
+              <w:i w:val="false"/>
+              <w:u w:val="none"/>
+              <w:b w:val="false"/>
+              <w:kern w:val="0"/>
+              <w:shd w:fill="auto" w:val="clear"/>
+              <w:szCs w:val="16"/>
+              <w:rFonts w:eastAsia="Arial" w:cs="Arial"/>
+              <w:color w:val="000000"/>
+              <w:lang w:bidi="ar-SA"/>
+            </w:rPr>
+            <w:fldChar w:fldCharType="separate"/>
+          </w:r>
+          <w:r>
+            <w:rPr>
+              <w:smallCaps w:val="false"/>
+              <w:caps w:val="false"/>
+              <w:dstrike w:val="false"/>
+              <w:strike w:val="false"/>
+              <w:vertAlign w:val="baseline"/>
+              <w:position w:val="0"/>
+              <w:sz w:val="16"/>
+              <w:sz w:val="16"/>
+              <w:i w:val="false"/>
+              <w:u w:val="none"/>
+              <w:b w:val="false"/>
+              <w:kern w:val="0"/>
+              <w:shd w:fill="auto" w:val="clear"/>
+              <w:szCs w:val="16"/>
+              <w:rFonts w:eastAsia="Arial" w:cs="Arial"/>
+              <w:color w:val="000000"/>
+              <w:lang w:bidi="ar-SA"/>
+            </w:rPr>
+            <w:t>4</w:t>
+          </w:r>
+          <w:r>
+            <w:rPr>
+              <w:smallCaps w:val="false"/>
+              <w:caps w:val="false"/>
+              <w:dstrike w:val="false"/>
+              <w:strike w:val="false"/>
+              <w:vertAlign w:val="baseline"/>
+              <w:position w:val="0"/>
+              <w:sz w:val="16"/>
+              <w:sz w:val="16"/>
+              <w:i w:val="false"/>
+              <w:u w:val="none"/>
+              <w:b w:val="false"/>
+              <w:kern w:val="0"/>
+              <w:shd w:fill="auto" w:val="clear"/>
+              <w:szCs w:val="16"/>
+              <w:rFonts w:eastAsia="Arial" w:cs="Arial"/>
+              <w:color w:val="000000"/>
+              <w:lang w:bidi="ar-SA"/>
+            </w:rPr>
+            <w:fldChar w:fldCharType="end"/>
           </w:r>
         </w:p>
       </w:tc>

</xml_diff>

<commit_message>
se hacen los cambios de los remplazos al informe de ladder
</commit_message>
<xml_diff>
--- a/app/templates/template_ladder1.docx
+++ b/app/templates/template_ladder1.docx
@@ -956,43 +956,43 @@
       <w:tblGrid>
         <w:gridCol w:w="879"/>
         <w:gridCol w:w="709"/>
-        <w:gridCol w:w="425"/>
+        <w:gridCol w:w="424"/>
         <w:gridCol w:w="284"/>
+        <w:gridCol w:w="143"/>
+        <w:gridCol w:w="424"/>
         <w:gridCol w:w="142"/>
-        <w:gridCol w:w="424"/>
         <w:gridCol w:w="143"/>
-        <w:gridCol w:w="142"/>
         <w:gridCol w:w="283"/>
         <w:gridCol w:w="283"/>
         <w:gridCol w:w="284"/>
+        <w:gridCol w:w="282"/>
         <w:gridCol w:w="283"/>
-        <w:gridCol w:w="283"/>
+        <w:gridCol w:w="143"/>
         <w:gridCol w:w="142"/>
-        <w:gridCol w:w="143"/>
-        <w:gridCol w:w="99"/>
+        <w:gridCol w:w="100"/>
         <w:gridCol w:w="42"/>
-        <w:gridCol w:w="142"/>
-        <w:gridCol w:w="283"/>
         <w:gridCol w:w="141"/>
+        <w:gridCol w:w="284"/>
+        <w:gridCol w:w="140"/>
         <w:gridCol w:w="180"/>
         <w:gridCol w:w="105"/>
-        <w:gridCol w:w="142"/>
-        <w:gridCol w:w="335"/>
-        <w:gridCol w:w="215"/>
+        <w:gridCol w:w="143"/>
+        <w:gridCol w:w="334"/>
+        <w:gridCol w:w="216"/>
         <w:gridCol w:w="17"/>
         <w:gridCol w:w="283"/>
-        <w:gridCol w:w="68"/>
+        <w:gridCol w:w="67"/>
         <w:gridCol w:w="215"/>
-        <w:gridCol w:w="141"/>
+        <w:gridCol w:w="142"/>
         <w:gridCol w:w="236"/>
         <w:gridCol w:w="172"/>
-        <w:gridCol w:w="19"/>
-        <w:gridCol w:w="140"/>
+        <w:gridCol w:w="18"/>
+        <w:gridCol w:w="141"/>
         <w:gridCol w:w="963"/>
         <w:gridCol w:w="30"/>
-        <w:gridCol w:w="141"/>
-        <w:gridCol w:w="278"/>
-        <w:gridCol w:w="139"/>
+        <w:gridCol w:w="140"/>
+        <w:gridCol w:w="279"/>
+        <w:gridCol w:w="138"/>
       </w:tblGrid>
       <w:tr>
         <w:trPr>
@@ -1000,7 +1000,7 @@
         </w:trPr>
         <w:tc>
           <w:tcPr>
-            <w:tcW w:w="2013" w:type="dxa"/>
+            <w:tcW w:w="2012" w:type="dxa"/>
             <w:gridSpan w:val="3"/>
             <w:tcBorders>
               <w:top w:val="single" w:sz="4" w:space="0" w:color="1F497D"/>
@@ -1013,7 +1013,8 @@
           <w:p>
             <w:pPr>
               <w:pStyle w:val="Normal"/>
-              <w:widowControl/>
+              <w:widowControl w:val="false"/>
+              <w:suppressAutoHyphens w:val="true"/>
               <w:spacing w:before="0" w:after="0"/>
               <w:ind w:hanging="0"/>
               <w:jc w:val="left"/>
@@ -1074,7 +1075,7 @@
         </w:tc>
         <w:tc>
           <w:tcPr>
-            <w:tcW w:w="2268" w:type="dxa"/>
+            <w:tcW w:w="2269" w:type="dxa"/>
             <w:gridSpan w:val="14"/>
             <w:tcBorders>
               <w:top w:val="single" w:sz="4" w:space="0" w:color="1F497D"/>
@@ -1087,7 +1088,8 @@
           <w:p>
             <w:pPr>
               <w:pStyle w:val="Normal"/>
-              <w:widowControl/>
+              <w:widowControl w:val="false"/>
+              <w:suppressAutoHyphens w:val="true"/>
               <w:spacing w:before="0" w:after="0"/>
               <w:ind w:right="-250" w:hanging="0"/>
               <w:jc w:val="left"/>
@@ -1145,7 +1147,7 @@
         </w:tc>
         <w:tc>
           <w:tcPr>
-            <w:tcW w:w="139" w:type="dxa"/>
+            <w:tcW w:w="138" w:type="dxa"/>
             <w:tcBorders>
               <w:top w:val="nil"/>
               <w:left w:val="nil"/>
@@ -1156,7 +1158,8 @@
           <w:p>
             <w:pPr>
               <w:pStyle w:val="Normal"/>
-              <w:widowControl/>
+              <w:widowControl w:val="false"/>
+              <w:suppressAutoHyphens w:val="true"/>
               <w:spacing w:before="60" w:after="60"/>
               <w:rPr>
                 <w:rFonts w:eastAsia="Times New Roman" w:cs="Times New Roman"/>
@@ -1197,7 +1200,8 @@
           <w:p>
             <w:pPr>
               <w:pStyle w:val="Normal"/>
-              <w:widowControl/>
+              <w:widowControl w:val="false"/>
+              <w:suppressAutoHyphens w:val="true"/>
               <w:spacing w:before="0" w:after="0"/>
               <w:ind w:hanging="0"/>
               <w:jc w:val="left"/>
@@ -1270,7 +1274,8 @@
           <w:p>
             <w:pPr>
               <w:pStyle w:val="Normal"/>
-              <w:widowControl/>
+              <w:widowControl w:val="false"/>
+              <w:suppressAutoHyphens w:val="true"/>
               <w:spacing w:before="0" w:after="0"/>
               <w:ind w:hanging="0"/>
               <w:jc w:val="left"/>
@@ -1307,7 +1312,7 @@
         </w:tc>
         <w:tc>
           <w:tcPr>
-            <w:tcW w:w="139" w:type="dxa"/>
+            <w:tcW w:w="138" w:type="dxa"/>
             <w:tcBorders>
               <w:top w:val="nil"/>
               <w:left w:val="nil"/>
@@ -1318,7 +1323,8 @@
           <w:p>
             <w:pPr>
               <w:pStyle w:val="Normal"/>
-              <w:widowControl/>
+              <w:widowControl w:val="false"/>
+              <w:suppressAutoHyphens w:val="true"/>
               <w:spacing w:before="60" w:after="60"/>
               <w:rPr>
                 <w:rFonts w:eastAsia="Times New Roman" w:cs="Times New Roman"/>
@@ -1359,7 +1365,8 @@
           <w:p>
             <w:pPr>
               <w:pStyle w:val="Normal"/>
-              <w:widowControl/>
+              <w:widowControl w:val="false"/>
+              <w:suppressAutoHyphens w:val="true"/>
               <w:spacing w:before="0" w:after="0"/>
               <w:ind w:hanging="0"/>
               <w:jc w:val="left"/>
@@ -1419,7 +1426,7 @@
         </w:tc>
         <w:tc>
           <w:tcPr>
-            <w:tcW w:w="2978" w:type="dxa"/>
+            <w:tcW w:w="2977" w:type="dxa"/>
             <w:gridSpan w:val="19"/>
             <w:tcBorders>
               <w:top w:val="single" w:sz="4" w:space="0" w:color="1F497D"/>
@@ -1432,7 +1439,8 @@
           <w:p>
             <w:pPr>
               <w:pStyle w:val="Normal"/>
-              <w:widowControl/>
+              <w:widowControl w:val="false"/>
+              <w:suppressAutoHyphens w:val="true"/>
               <w:spacing w:before="0" w:after="0"/>
               <w:ind w:hanging="0"/>
               <w:jc w:val="left"/>
@@ -1457,7 +1465,7 @@
         </w:tc>
         <w:tc>
           <w:tcPr>
-            <w:tcW w:w="1552" w:type="dxa"/>
+            <w:tcW w:w="1553" w:type="dxa"/>
             <w:gridSpan w:val="5"/>
             <w:tcBorders>
               <w:top w:val="single" w:sz="4" w:space="0" w:color="1F497D"/>
@@ -1470,7 +1478,8 @@
           <w:p>
             <w:pPr>
               <w:pStyle w:val="Normal"/>
-              <w:widowControl/>
+              <w:widowControl w:val="false"/>
+              <w:suppressAutoHyphens w:val="true"/>
               <w:spacing w:before="0" w:after="0"/>
               <w:ind w:hanging="0"/>
               <w:jc w:val="left"/>
@@ -1506,7 +1515,7 @@
         </w:tc>
         <w:tc>
           <w:tcPr>
-            <w:tcW w:w="139" w:type="dxa"/>
+            <w:tcW w:w="138" w:type="dxa"/>
             <w:tcBorders>
               <w:top w:val="nil"/>
               <w:left w:val="nil"/>
@@ -1517,7 +1526,8 @@
           <w:p>
             <w:pPr>
               <w:pStyle w:val="Normal"/>
-              <w:widowControl/>
+              <w:widowControl w:val="false"/>
+              <w:suppressAutoHyphens w:val="true"/>
               <w:spacing w:before="60" w:after="60"/>
               <w:rPr>
                 <w:rFonts w:eastAsia="Times New Roman" w:cs="Times New Roman"/>
@@ -1559,7 +1569,8 @@
           <w:p>
             <w:pPr>
               <w:pStyle w:val="Normal"/>
-              <w:widowControl/>
+              <w:widowControl w:val="false"/>
+              <w:suppressAutoHyphens w:val="true"/>
               <w:spacing w:before="0" w:after="0"/>
               <w:ind w:hanging="0"/>
               <w:jc w:val="left"/>
@@ -1607,7 +1618,8 @@
           <w:p>
             <w:pPr>
               <w:pStyle w:val="Normal"/>
-              <w:widowControl/>
+              <w:widowControl w:val="false"/>
+              <w:suppressAutoHyphens w:val="true"/>
               <w:spacing w:before="0" w:after="0"/>
               <w:ind w:hanging="0"/>
               <w:jc w:val="center"/>
@@ -1617,18 +1629,14 @@
             </w:pPr>
             <w:r>
               <w:rPr>
-                <w:rFonts w:eastAsia="Times New Roman" w:cs="Calibri" w:cstheme="minorHAnsi" w:ascii="Calibri" w:hAnsi="Calibri"/>
-                <w:kern w:val="0"/>
-                <w:sz w:val="20"/>
-                <w:szCs w:val="20"/>
-                <w:lang w:bidi="ar-SA"/>
-              </w:rPr>
-            </w:r>
-          </w:p>
-        </w:tc>
-        <w:tc>
-          <w:tcPr>
-            <w:tcW w:w="5527" w:type="dxa"/>
+                <w:rFonts w:cs="Calibri" w:cstheme="minorHAnsi" w:ascii="Calibri" w:hAnsi="Calibri"/>
+              </w:rPr>
+            </w:r>
+          </w:p>
+        </w:tc>
+        <w:tc>
+          <w:tcPr>
+            <w:tcW w:w="5526" w:type="dxa"/>
             <w:gridSpan w:val="28"/>
             <w:tcBorders>
               <w:top w:val="single" w:sz="12" w:space="0" w:color="000000"/>
@@ -1641,7 +1649,8 @@
           <w:p>
             <w:pPr>
               <w:pStyle w:val="Normal"/>
-              <w:widowControl/>
+              <w:widowControl w:val="false"/>
+              <w:suppressAutoHyphens w:val="true"/>
               <w:spacing w:before="0" w:after="0"/>
               <w:ind w:hanging="0"/>
               <w:jc w:val="left"/>
@@ -1680,7 +1689,7 @@
         </w:tc>
         <w:tc>
           <w:tcPr>
-            <w:tcW w:w="278" w:type="dxa"/>
+            <w:tcW w:w="279" w:type="dxa"/>
             <w:tcBorders>
               <w:top w:val="single" w:sz="12" w:space="0" w:color="000000"/>
               <w:left w:val="nil"/>
@@ -1692,7 +1701,8 @@
           <w:p>
             <w:pPr>
               <w:pStyle w:val="Normal"/>
-              <w:widowControl/>
+              <w:widowControl w:val="false"/>
+              <w:suppressAutoHyphens w:val="true"/>
               <w:spacing w:before="0" w:after="0"/>
               <w:ind w:hanging="0"/>
               <w:jc w:val="left"/>
@@ -1702,18 +1712,14 @@
             </w:pPr>
             <w:r>
               <w:rPr>
-                <w:rFonts w:eastAsia="Times New Roman" w:cs="Calibri" w:cstheme="minorHAnsi" w:ascii="Calibri" w:hAnsi="Calibri"/>
-                <w:kern w:val="0"/>
-                <w:sz w:val="20"/>
-                <w:szCs w:val="20"/>
-                <w:lang w:bidi="ar-SA"/>
-              </w:rPr>
-            </w:r>
-          </w:p>
-        </w:tc>
-        <w:tc>
-          <w:tcPr>
-            <w:tcW w:w="139" w:type="dxa"/>
+                <w:rFonts w:cs="Calibri" w:cstheme="minorHAnsi" w:ascii="Calibri" w:hAnsi="Calibri"/>
+              </w:rPr>
+            </w:r>
+          </w:p>
+        </w:tc>
+        <w:tc>
+          <w:tcPr>
+            <w:tcW w:w="138" w:type="dxa"/>
             <w:tcBorders>
               <w:top w:val="nil"/>
               <w:left w:val="nil"/>
@@ -1724,7 +1730,8 @@
           <w:p>
             <w:pPr>
               <w:pStyle w:val="Normal"/>
-              <w:widowControl/>
+              <w:widowControl w:val="false"/>
+              <w:suppressAutoHyphens w:val="true"/>
               <w:spacing w:before="60" w:after="60"/>
               <w:rPr>
                 <w:rFonts w:eastAsia="Times New Roman" w:cs="Times New Roman"/>
@@ -1766,7 +1773,8 @@
           <w:p>
             <w:pPr>
               <w:pStyle w:val="Normal"/>
-              <w:widowControl/>
+              <w:widowControl w:val="false"/>
+              <w:suppressAutoHyphens w:val="true"/>
               <w:spacing w:before="0" w:after="0"/>
               <w:ind w:hanging="0"/>
               <w:jc w:val="left"/>
@@ -1778,12 +1786,8 @@
             </w:pPr>
             <w:r>
               <w:rPr>
-                <w:rFonts w:eastAsia="Times New Roman" w:cs="Calibri" w:cstheme="minorHAnsi" w:ascii="Calibri" w:hAnsi="Calibri"/>
-                <w:b/>
-                <w:kern w:val="0"/>
-                <w:sz w:val="20"/>
-                <w:szCs w:val="20"/>
-                <w:lang w:bidi="ar-SA"/>
+                <w:rFonts w:cs="Calibri" w:cstheme="minorHAnsi" w:ascii="Calibri" w:hAnsi="Calibri"/>
+                <w:b/>
               </w:rPr>
             </w:r>
           </w:p>
@@ -1803,7 +1807,8 @@
           <w:p>
             <w:pPr>
               <w:pStyle w:val="Normal"/>
-              <w:widowControl/>
+              <w:widowControl w:val="false"/>
+              <w:suppressAutoHyphens w:val="true"/>
               <w:spacing w:before="0" w:after="0"/>
               <w:ind w:hanging="0"/>
               <w:jc w:val="center"/>
@@ -1865,8 +1870,8 @@
               </w:rPr>
               <w:fldChar w:fldCharType="separate"/>
             </w:r>
-            <w:bookmarkStart w:id="0" w:name="__Fieldmark__14442_1158266494"/>
-            <w:bookmarkStart w:id="1" w:name="__Fieldmark__14442_1158266494"/>
+            <w:bookmarkStart w:id="0" w:name="__Fieldmark__156_94967458"/>
+            <w:bookmarkStart w:id="1" w:name="__Fieldmark__156_94967458"/>
             <w:bookmarkEnd w:id="1"/>
             <w:r>
               <w:rPr>
@@ -1887,6 +1892,8 @@
               </w:rPr>
               <w:fldChar w:fldCharType="end"/>
             </w:r>
+            <w:bookmarkStart w:id="2" w:name="__Fieldmark__14442_1158266494"/>
+            <w:bookmarkEnd w:id="2"/>
             <w:r>
               <w:rPr>
                 <w:rFonts w:eastAsia="Times New Roman" w:cs="Arial"/>
@@ -1942,9 +1949,9 @@
               </w:rPr>
               <w:fldChar w:fldCharType="separate"/>
             </w:r>
-            <w:bookmarkStart w:id="2" w:name="__Fieldmark__14441_1158266494"/>
-            <w:bookmarkStart w:id="3" w:name="__Fieldmark__14441_1158266494"/>
-            <w:bookmarkEnd w:id="3"/>
+            <w:bookmarkStart w:id="3" w:name="__Fieldmark__164_94967458"/>
+            <w:bookmarkStart w:id="4" w:name="__Fieldmark__164_94967458"/>
+            <w:bookmarkEnd w:id="4"/>
             <w:r/>
             <w:r>
               <w:rPr>
@@ -1971,7 +1978,7 @@
         </w:tc>
         <w:tc>
           <w:tcPr>
-            <w:tcW w:w="1701" w:type="dxa"/>
+            <w:tcW w:w="1700" w:type="dxa"/>
             <w:gridSpan w:val="9"/>
             <w:tcBorders>
               <w:top w:val="single" w:sz="4" w:space="0" w:color="1F497D"/>
@@ -1984,7 +1991,8 @@
           <w:p>
             <w:pPr>
               <w:pStyle w:val="Normal"/>
-              <w:widowControl/>
+              <w:widowControl w:val="false"/>
+              <w:suppressAutoHyphens w:val="true"/>
               <w:spacing w:before="0" w:after="0"/>
               <w:ind w:hanging="0"/>
               <w:jc w:val="left"/>
@@ -2009,7 +2017,7 @@
         </w:tc>
         <w:tc>
           <w:tcPr>
-            <w:tcW w:w="1701" w:type="dxa"/>
+            <w:tcW w:w="1702" w:type="dxa"/>
             <w:gridSpan w:val="9"/>
             <w:tcBorders>
               <w:top w:val="single" w:sz="4" w:space="0" w:color="1F497D"/>
@@ -2048,7 +2056,7 @@
         </w:tc>
         <w:tc>
           <w:tcPr>
-            <w:tcW w:w="851" w:type="dxa"/>
+            <w:tcW w:w="850" w:type="dxa"/>
             <w:gridSpan w:val="6"/>
             <w:tcBorders>
               <w:top w:val="single" w:sz="4" w:space="0" w:color="1F497D"/>
@@ -2061,7 +2069,8 @@
           <w:p>
             <w:pPr>
               <w:pStyle w:val="Normal"/>
-              <w:widowControl/>
+              <w:widowControl w:val="false"/>
+              <w:suppressAutoHyphens w:val="true"/>
               <w:spacing w:before="0" w:after="0"/>
               <w:ind w:hanging="0"/>
               <w:jc w:val="left"/>
@@ -2084,7 +2093,7 @@
         </w:tc>
         <w:tc>
           <w:tcPr>
-            <w:tcW w:w="1552" w:type="dxa"/>
+            <w:tcW w:w="1553" w:type="dxa"/>
             <w:gridSpan w:val="5"/>
             <w:tcBorders>
               <w:top w:val="single" w:sz="4" w:space="0" w:color="1F497D"/>
@@ -2123,7 +2132,7 @@
         </w:tc>
         <w:tc>
           <w:tcPr>
-            <w:tcW w:w="139" w:type="dxa"/>
+            <w:tcW w:w="138" w:type="dxa"/>
             <w:tcBorders>
               <w:top w:val="nil"/>
               <w:left w:val="nil"/>
@@ -2134,7 +2143,8 @@
           <w:p>
             <w:pPr>
               <w:pStyle w:val="Normal"/>
-              <w:widowControl/>
+              <w:widowControl w:val="false"/>
+              <w:suppressAutoHyphens w:val="true"/>
               <w:spacing w:before="60" w:after="60"/>
               <w:rPr>
                 <w:rFonts w:eastAsia="Times New Roman" w:cs="Times New Roman"/>
@@ -2175,7 +2185,8 @@
           <w:p>
             <w:pPr>
               <w:pStyle w:val="Normal"/>
-              <w:widowControl/>
+              <w:widowControl w:val="false"/>
+              <w:suppressAutoHyphens w:val="true"/>
               <w:spacing w:before="0" w:after="0"/>
               <w:ind w:hanging="0"/>
               <w:jc w:val="left"/>
@@ -2214,7 +2225,7 @@
         </w:tc>
         <w:tc>
           <w:tcPr>
-            <w:tcW w:w="746" w:type="dxa"/>
+            <w:tcW w:w="745" w:type="dxa"/>
             <w:gridSpan w:val="4"/>
             <w:vMerge w:val="restart"/>
             <w:tcBorders>
@@ -2228,7 +2239,8 @@
           <w:p>
             <w:pPr>
               <w:pStyle w:val="Normal"/>
-              <w:widowControl/>
+              <w:widowControl w:val="false"/>
+              <w:suppressAutoHyphens w:val="true"/>
               <w:spacing w:before="0" w:after="0"/>
               <w:ind w:hanging="0"/>
               <w:jc w:val="left"/>
@@ -2292,7 +2304,7 @@
         </w:tc>
         <w:tc>
           <w:tcPr>
-            <w:tcW w:w="708" w:type="dxa"/>
+            <w:tcW w:w="709" w:type="dxa"/>
             <w:gridSpan w:val="5"/>
             <w:vMerge w:val="restart"/>
             <w:tcBorders>
@@ -2306,7 +2318,8 @@
           <w:p>
             <w:pPr>
               <w:pStyle w:val="Normal"/>
-              <w:widowControl/>
+              <w:widowControl w:val="false"/>
+              <w:suppressAutoHyphens w:val="true"/>
               <w:spacing w:before="0" w:after="0"/>
               <w:ind w:hanging="0"/>
               <w:jc w:val="left"/>
@@ -2368,7 +2381,7 @@
         </w:tc>
         <w:tc>
           <w:tcPr>
-            <w:tcW w:w="139" w:type="dxa"/>
+            <w:tcW w:w="138" w:type="dxa"/>
             <w:tcBorders>
               <w:top w:val="nil"/>
               <w:left w:val="nil"/>
@@ -2379,7 +2392,8 @@
           <w:p>
             <w:pPr>
               <w:pStyle w:val="Normal"/>
-              <w:widowControl/>
+              <w:widowControl w:val="false"/>
+              <w:suppressAutoHyphens w:val="true"/>
               <w:spacing w:before="60" w:after="60"/>
               <w:rPr>
                 <w:rFonts w:eastAsia="Times New Roman" w:cs="Times New Roman"/>
@@ -2420,7 +2434,8 @@
           <w:p>
             <w:pPr>
               <w:pStyle w:val="Normal"/>
-              <w:widowControl/>
+              <w:widowControl w:val="false"/>
+              <w:suppressAutoHyphens w:val="true"/>
               <w:spacing w:before="0" w:after="0"/>
               <w:ind w:hanging="0"/>
               <w:jc w:val="left"/>
@@ -2430,18 +2445,14 @@
             </w:pPr>
             <w:r>
               <w:rPr>
-                <w:rFonts w:eastAsia="Times New Roman" w:cs="Calibri" w:cstheme="minorHAnsi" w:ascii="Calibri" w:hAnsi="Calibri"/>
-                <w:kern w:val="0"/>
-                <w:sz w:val="20"/>
-                <w:szCs w:val="20"/>
-                <w:lang w:bidi="ar-SA"/>
-              </w:rPr>
-            </w:r>
-          </w:p>
-        </w:tc>
-        <w:tc>
-          <w:tcPr>
-            <w:tcW w:w="746" w:type="dxa"/>
+                <w:rFonts w:cs="Calibri" w:cstheme="minorHAnsi" w:ascii="Calibri" w:hAnsi="Calibri"/>
+              </w:rPr>
+            </w:r>
+          </w:p>
+        </w:tc>
+        <w:tc>
+          <w:tcPr>
+            <w:tcW w:w="745" w:type="dxa"/>
             <w:gridSpan w:val="4"/>
             <w:vMerge w:val="continue"/>
             <w:tcBorders>
@@ -2455,7 +2466,8 @@
           <w:p>
             <w:pPr>
               <w:pStyle w:val="Normal"/>
-              <w:widowControl/>
+              <w:widowControl w:val="false"/>
+              <w:suppressAutoHyphens w:val="true"/>
               <w:spacing w:before="0" w:after="0"/>
               <w:ind w:hanging="0"/>
               <w:jc w:val="left"/>
@@ -2467,12 +2479,8 @@
             </w:pPr>
             <w:r>
               <w:rPr>
-                <w:rFonts w:eastAsia="Times New Roman" w:cs="Calibri" w:cstheme="minorHAnsi" w:ascii="Calibri" w:hAnsi="Calibri"/>
-                <w:b/>
-                <w:kern w:val="0"/>
-                <w:sz w:val="20"/>
-                <w:szCs w:val="20"/>
-                <w:lang w:bidi="ar-SA"/>
+                <w:rFonts w:cs="Calibri" w:cstheme="minorHAnsi" w:ascii="Calibri" w:hAnsi="Calibri"/>
+                <w:b/>
               </w:rPr>
             </w:r>
           </w:p>
@@ -2493,7 +2501,8 @@
           <w:p>
             <w:pPr>
               <w:pStyle w:val="Normal"/>
-              <w:widowControl/>
+              <w:widowControl w:val="false"/>
+              <w:suppressAutoHyphens w:val="true"/>
               <w:spacing w:before="0" w:after="0"/>
               <w:ind w:hanging="0"/>
               <w:jc w:val="left"/>
@@ -2504,19 +2513,15 @@
             </w:pPr>
             <w:r>
               <w:rPr>
-                <w:rFonts w:eastAsia="Times New Roman" w:cs="Calibri" w:cstheme="minorHAnsi" w:ascii="Calibri" w:hAnsi="Calibri"/>
+                <w:rFonts w:cs="Calibri" w:cstheme="minorHAnsi" w:ascii="Calibri" w:hAnsi="Calibri"/>
                 <w:color w:val="4F81BD" w:themeColor="accent1"/>
-                <w:kern w:val="0"/>
-                <w:sz w:val="20"/>
-                <w:szCs w:val="20"/>
-                <w:lang w:bidi="ar-SA"/>
-              </w:rPr>
-            </w:r>
-          </w:p>
-        </w:tc>
-        <w:tc>
-          <w:tcPr>
-            <w:tcW w:w="708" w:type="dxa"/>
+              </w:rPr>
+            </w:r>
+          </w:p>
+        </w:tc>
+        <w:tc>
+          <w:tcPr>
+            <w:tcW w:w="709" w:type="dxa"/>
             <w:gridSpan w:val="5"/>
             <w:vMerge w:val="continue"/>
             <w:tcBorders>
@@ -2530,7 +2535,8 @@
           <w:p>
             <w:pPr>
               <w:pStyle w:val="Normal"/>
-              <w:widowControl/>
+              <w:widowControl w:val="false"/>
+              <w:suppressAutoHyphens w:val="true"/>
               <w:spacing w:before="0" w:after="0"/>
               <w:ind w:hanging="0"/>
               <w:jc w:val="left"/>
@@ -2542,12 +2548,8 @@
             </w:pPr>
             <w:r>
               <w:rPr>
-                <w:rFonts w:eastAsia="Times New Roman" w:cs="Calibri" w:cstheme="minorHAnsi" w:ascii="Calibri" w:hAnsi="Calibri"/>
-                <w:b/>
-                <w:kern w:val="0"/>
-                <w:sz w:val="20"/>
-                <w:szCs w:val="20"/>
-                <w:lang w:bidi="ar-SA"/>
+                <w:rFonts w:cs="Calibri" w:cstheme="minorHAnsi" w:ascii="Calibri" w:hAnsi="Calibri"/>
+                <w:b/>
               </w:rPr>
             </w:r>
           </w:p>
@@ -2568,7 +2570,8 @@
           <w:p>
             <w:pPr>
               <w:pStyle w:val="Normal"/>
-              <w:widowControl/>
+              <w:widowControl w:val="false"/>
+              <w:suppressAutoHyphens w:val="true"/>
               <w:spacing w:before="0" w:after="0"/>
               <w:ind w:hanging="0"/>
               <w:jc w:val="left"/>
@@ -2579,19 +2582,15 @@
             </w:pPr>
             <w:r>
               <w:rPr>
-                <w:rFonts w:eastAsia="Times New Roman" w:cs="Calibri" w:cstheme="minorHAnsi" w:ascii="Calibri" w:hAnsi="Calibri"/>
+                <w:rFonts w:cs="Calibri" w:cstheme="minorHAnsi" w:ascii="Calibri" w:hAnsi="Calibri"/>
                 <w:color w:val="4F81BD" w:themeColor="accent1"/>
-                <w:kern w:val="0"/>
-                <w:sz w:val="20"/>
-                <w:szCs w:val="20"/>
-                <w:lang w:bidi="ar-SA"/>
-              </w:rPr>
-            </w:r>
-          </w:p>
-        </w:tc>
-        <w:tc>
-          <w:tcPr>
-            <w:tcW w:w="139" w:type="dxa"/>
+              </w:rPr>
+            </w:r>
+          </w:p>
+        </w:tc>
+        <w:tc>
+          <w:tcPr>
+            <w:tcW w:w="138" w:type="dxa"/>
             <w:tcBorders>
               <w:top w:val="nil"/>
               <w:left w:val="nil"/>
@@ -2602,7 +2601,8 @@
           <w:p>
             <w:pPr>
               <w:pStyle w:val="Normal"/>
-              <w:widowControl/>
+              <w:widowControl w:val="false"/>
+              <w:suppressAutoHyphens w:val="true"/>
               <w:spacing w:before="60" w:after="60"/>
               <w:rPr>
                 <w:rFonts w:eastAsia="Times New Roman" w:cs="Times New Roman"/>
@@ -2643,7 +2643,8 @@
           <w:p>
             <w:pPr>
               <w:pStyle w:val="Normal"/>
-              <w:widowControl/>
+              <w:widowControl w:val="false"/>
+              <w:suppressAutoHyphens w:val="true"/>
               <w:spacing w:before="0" w:after="0"/>
               <w:ind w:hanging="0"/>
               <w:jc w:val="left"/>
@@ -2679,7 +2680,7 @@
         </w:tc>
         <w:tc>
           <w:tcPr>
-            <w:tcW w:w="3402" w:type="dxa"/>
+            <w:tcW w:w="3401" w:type="dxa"/>
             <w:gridSpan w:val="17"/>
             <w:tcBorders>
               <w:top w:val="single" w:sz="12" w:space="0" w:color="000000"/>
@@ -2692,7 +2693,8 @@
           <w:p>
             <w:pPr>
               <w:pStyle w:val="Normal"/>
-              <w:widowControl/>
+              <w:widowControl w:val="false"/>
+              <w:suppressAutoHyphens w:val="true"/>
               <w:spacing w:before="0" w:after="0"/>
               <w:ind w:hanging="0"/>
               <w:jc w:val="left"/>
@@ -2727,7 +2729,7 @@
         </w:tc>
         <w:tc>
           <w:tcPr>
-            <w:tcW w:w="3395" w:type="dxa"/>
+            <w:tcW w:w="3396" w:type="dxa"/>
             <w:gridSpan w:val="16"/>
             <w:tcBorders>
               <w:top w:val="single" w:sz="12" w:space="0" w:color="000000"/>
@@ -2740,7 +2742,8 @@
           <w:p>
             <w:pPr>
               <w:pStyle w:val="Normal"/>
-              <w:widowControl/>
+              <w:widowControl w:val="false"/>
+              <w:suppressAutoHyphens w:val="true"/>
               <w:spacing w:before="0" w:after="0"/>
               <w:ind w:hanging="0"/>
               <w:jc w:val="left"/>
@@ -2776,7 +2779,7 @@
         </w:tc>
         <w:tc>
           <w:tcPr>
-            <w:tcW w:w="139" w:type="dxa"/>
+            <w:tcW w:w="138" w:type="dxa"/>
             <w:tcBorders>
               <w:top w:val="nil"/>
               <w:left w:val="nil"/>
@@ -2787,7 +2790,8 @@
           <w:p>
             <w:pPr>
               <w:pStyle w:val="Normal"/>
-              <w:widowControl/>
+              <w:widowControl w:val="false"/>
+              <w:suppressAutoHyphens w:val="true"/>
               <w:spacing w:before="60" w:after="60"/>
               <w:rPr>
                 <w:rFonts w:eastAsia="Times New Roman" w:cs="Times New Roman"/>
@@ -2828,7 +2832,8 @@
           <w:p>
             <w:pPr>
               <w:pStyle w:val="Normal"/>
-              <w:widowControl/>
+              <w:widowControl w:val="false"/>
+              <w:suppressAutoHyphens w:val="true"/>
               <w:spacing w:before="0" w:after="0"/>
               <w:ind w:hanging="0"/>
               <w:jc w:val="left"/>
@@ -2875,7 +2880,7 @@
         </w:tc>
         <w:tc>
           <w:tcPr>
-            <w:tcW w:w="3402" w:type="dxa"/>
+            <w:tcW w:w="3401" w:type="dxa"/>
             <w:gridSpan w:val="17"/>
             <w:tcBorders>
               <w:top w:val="single" w:sz="12" w:space="0" w:color="000000"/>
@@ -2888,7 +2893,8 @@
           <w:p>
             <w:pPr>
               <w:pStyle w:val="Normal"/>
-              <w:widowControl/>
+              <w:widowControl w:val="false"/>
+              <w:suppressAutoHyphens w:val="true"/>
               <w:spacing w:before="0" w:after="0"/>
               <w:ind w:hanging="0"/>
               <w:jc w:val="left"/>
@@ -2924,7 +2930,7 @@
         </w:tc>
         <w:tc>
           <w:tcPr>
-            <w:tcW w:w="3395" w:type="dxa"/>
+            <w:tcW w:w="3396" w:type="dxa"/>
             <w:gridSpan w:val="16"/>
             <w:tcBorders>
               <w:top w:val="single" w:sz="12" w:space="0" w:color="000000"/>
@@ -2937,7 +2943,8 @@
           <w:p>
             <w:pPr>
               <w:pStyle w:val="Normal"/>
-              <w:widowControl/>
+              <w:widowControl w:val="false"/>
+              <w:suppressAutoHyphens w:val="true"/>
               <w:spacing w:before="0" w:after="0"/>
               <w:ind w:hanging="0"/>
               <w:jc w:val="left"/>
@@ -2974,7 +2981,8 @@
           <w:p>
             <w:pPr>
               <w:pStyle w:val="Normal"/>
-              <w:widowControl/>
+              <w:widowControl w:val="false"/>
+              <w:suppressAutoHyphens w:val="true"/>
               <w:spacing w:before="0" w:after="0"/>
               <w:ind w:hanging="0"/>
               <w:jc w:val="left"/>
@@ -3010,7 +3018,7 @@
         </w:tc>
         <w:tc>
           <w:tcPr>
-            <w:tcW w:w="139" w:type="dxa"/>
+            <w:tcW w:w="138" w:type="dxa"/>
             <w:tcBorders>
               <w:top w:val="nil"/>
               <w:left w:val="nil"/>
@@ -3021,7 +3029,8 @@
           <w:p>
             <w:pPr>
               <w:pStyle w:val="Normal"/>
-              <w:widowControl/>
+              <w:widowControl w:val="false"/>
+              <w:suppressAutoHyphens w:val="true"/>
               <w:spacing w:before="60" w:after="60"/>
               <w:rPr>
                 <w:rFonts w:eastAsia="Times New Roman" w:cs="Times New Roman"/>
@@ -3062,7 +3071,8 @@
           <w:p>
             <w:pPr>
               <w:pStyle w:val="Normal"/>
-              <w:widowControl/>
+              <w:widowControl w:val="false"/>
+              <w:suppressAutoHyphens w:val="true"/>
               <w:spacing w:before="0" w:after="0"/>
               <w:ind w:hanging="0"/>
               <w:jc w:val="left"/>
@@ -3138,7 +3148,8 @@
           <w:p>
             <w:pPr>
               <w:pStyle w:val="Normal"/>
-              <w:widowControl/>
+              <w:widowControl w:val="false"/>
+              <w:suppressAutoHyphens w:val="true"/>
               <w:spacing w:before="0" w:after="0"/>
               <w:ind w:hanging="0"/>
               <w:jc w:val="left"/>
@@ -3209,7 +3220,7 @@
         </w:tc>
         <w:tc>
           <w:tcPr>
-            <w:tcW w:w="139" w:type="dxa"/>
+            <w:tcW w:w="138" w:type="dxa"/>
             <w:tcBorders>
               <w:top w:val="nil"/>
               <w:left w:val="nil"/>
@@ -3220,7 +3231,8 @@
           <w:p>
             <w:pPr>
               <w:pStyle w:val="Normal"/>
-              <w:widowControl/>
+              <w:widowControl w:val="false"/>
+              <w:suppressAutoHyphens w:val="true"/>
               <w:spacing w:before="60" w:after="60"/>
               <w:rPr>
                 <w:rFonts w:eastAsia="Times New Roman" w:cs="Times New Roman"/>
@@ -3248,7 +3260,7 @@
         </w:trPr>
         <w:tc>
           <w:tcPr>
-            <w:tcW w:w="3006" w:type="dxa"/>
+            <w:tcW w:w="3005" w:type="dxa"/>
             <w:gridSpan w:val="7"/>
             <w:tcBorders>
               <w:top w:val="single" w:sz="4" w:space="0" w:color="1F497D"/>
@@ -3260,7 +3272,8 @@
           <w:p>
             <w:pPr>
               <w:pStyle w:val="Normal"/>
-              <w:widowControl/>
+              <w:widowControl w:val="false"/>
+              <w:suppressAutoHyphens w:val="true"/>
               <w:spacing w:before="0" w:after="0"/>
               <w:ind w:hanging="0"/>
               <w:jc w:val="left"/>
@@ -3285,7 +3298,7 @@
         </w:tc>
         <w:tc>
           <w:tcPr>
-            <w:tcW w:w="992" w:type="dxa"/>
+            <w:tcW w:w="993" w:type="dxa"/>
             <w:gridSpan w:val="4"/>
             <w:tcBorders>
               <w:top w:val="single" w:sz="4" w:space="0" w:color="1F497D"/>
@@ -3298,7 +3311,8 @@
           <w:p>
             <w:pPr>
               <w:pStyle w:val="Normal"/>
-              <w:widowControl/>
+              <w:widowControl w:val="false"/>
+              <w:suppressAutoHyphens w:val="true"/>
               <w:spacing w:before="0" w:after="0"/>
               <w:ind w:hanging="0"/>
               <w:jc w:val="left"/>
@@ -3345,7 +3359,7 @@
         </w:tc>
         <w:tc>
           <w:tcPr>
-            <w:tcW w:w="2320" w:type="dxa"/>
+            <w:tcW w:w="2319" w:type="dxa"/>
             <w:gridSpan w:val="13"/>
             <w:tcBorders>
               <w:top w:val="single" w:sz="4" w:space="0" w:color="1F497D"/>
@@ -3393,7 +3407,7 @@
         </w:tc>
         <w:tc>
           <w:tcPr>
-            <w:tcW w:w="1347" w:type="dxa"/>
+            <w:tcW w:w="1348" w:type="dxa"/>
             <w:gridSpan w:val="8"/>
             <w:tcBorders>
               <w:top w:val="single" w:sz="4" w:space="0" w:color="1F497D"/>
@@ -3406,7 +3420,8 @@
           <w:p>
             <w:pPr>
               <w:pStyle w:val="Normal"/>
-              <w:widowControl/>
+              <w:widowControl w:val="false"/>
+              <w:suppressAutoHyphens w:val="true"/>
               <w:spacing w:before="0" w:after="0"/>
               <w:ind w:hanging="0"/>
               <w:jc w:val="left"/>
@@ -3474,7 +3489,7 @@
         </w:tc>
         <w:tc>
           <w:tcPr>
-            <w:tcW w:w="139" w:type="dxa"/>
+            <w:tcW w:w="138" w:type="dxa"/>
             <w:tcBorders>
               <w:top w:val="nil"/>
               <w:left w:val="nil"/>
@@ -3485,7 +3500,8 @@
           <w:p>
             <w:pPr>
               <w:pStyle w:val="Normal"/>
-              <w:widowControl/>
+              <w:widowControl w:val="false"/>
+              <w:suppressAutoHyphens w:val="true"/>
               <w:spacing w:before="60" w:after="60"/>
               <w:rPr>
                 <w:rFonts w:eastAsia="Times New Roman" w:cs="Times New Roman"/>
@@ -3513,7 +3529,7 @@
         </w:trPr>
         <w:tc>
           <w:tcPr>
-            <w:tcW w:w="3006" w:type="dxa"/>
+            <w:tcW w:w="3005" w:type="dxa"/>
             <w:gridSpan w:val="7"/>
             <w:tcBorders>
               <w:top w:val="nil"/>
@@ -3566,7 +3582,8 @@
           <w:p>
             <w:pPr>
               <w:pStyle w:val="Normal"/>
-              <w:widowControl/>
+              <w:widowControl w:val="false"/>
+              <w:suppressAutoHyphens w:val="true"/>
               <w:spacing w:before="0" w:after="0"/>
               <w:ind w:hanging="0"/>
               <w:jc w:val="left"/>
@@ -3591,7 +3608,7 @@
         </w:tc>
         <w:tc>
           <w:tcPr>
-            <w:tcW w:w="4955" w:type="dxa"/>
+            <w:tcW w:w="4956" w:type="dxa"/>
             <w:gridSpan w:val="26"/>
             <w:tcBorders>
               <w:top w:val="single" w:sz="4" w:space="0" w:color="1F497D"/>
@@ -3643,7 +3660,7 @@
         </w:tc>
         <w:tc>
           <w:tcPr>
-            <w:tcW w:w="139" w:type="dxa"/>
+            <w:tcW w:w="138" w:type="dxa"/>
             <w:tcBorders>
               <w:top w:val="nil"/>
               <w:left w:val="nil"/>
@@ -3654,7 +3671,8 @@
           <w:p>
             <w:pPr>
               <w:pStyle w:val="Normal"/>
-              <w:widowControl/>
+              <w:widowControl w:val="false"/>
+              <w:suppressAutoHyphens w:val="true"/>
               <w:spacing w:before="60" w:after="60"/>
               <w:rPr>
                 <w:rFonts w:eastAsia="Times New Roman" w:cs="Times New Roman"/>
@@ -3694,7 +3712,8 @@
           <w:p>
             <w:pPr>
               <w:pStyle w:val="Normal"/>
-              <w:widowControl/>
+              <w:widowControl w:val="false"/>
+              <w:suppressAutoHyphens w:val="true"/>
               <w:spacing w:before="0" w:after="0"/>
               <w:ind w:hanging="0"/>
               <w:jc w:val="left"/>
@@ -3733,7 +3752,8 @@
           <w:p>
             <w:pPr>
               <w:pStyle w:val="Normal"/>
-              <w:widowControl/>
+              <w:widowControl w:val="false"/>
+              <w:suppressAutoHyphens w:val="true"/>
               <w:spacing w:before="0" w:after="0"/>
               <w:ind w:hanging="0"/>
               <w:jc w:val="left"/>
@@ -3758,7 +3778,7 @@
         </w:tc>
         <w:tc>
           <w:tcPr>
-            <w:tcW w:w="1135" w:type="dxa"/>
+            <w:tcW w:w="1134" w:type="dxa"/>
             <w:gridSpan w:val="5"/>
             <w:vMerge w:val="restart"/>
             <w:tcBorders>
@@ -3799,7 +3819,7 @@
         </w:tc>
         <w:tc>
           <w:tcPr>
-            <w:tcW w:w="1684" w:type="dxa"/>
+            <w:tcW w:w="1685" w:type="dxa"/>
             <w:gridSpan w:val="10"/>
             <w:tcBorders>
               <w:top w:val="single" w:sz="4" w:space="0" w:color="1F497D"/>
@@ -3812,7 +3832,8 @@
           <w:p>
             <w:pPr>
               <w:pStyle w:val="Normal"/>
-              <w:widowControl/>
+              <w:widowControl w:val="false"/>
+              <w:suppressAutoHyphens w:val="true"/>
               <w:spacing w:before="0" w:after="0"/>
               <w:ind w:hanging="0"/>
               <w:jc w:val="left"/>
@@ -3885,7 +3906,7 @@
         </w:tc>
         <w:tc>
           <w:tcPr>
-            <w:tcW w:w="1151" w:type="dxa"/>
+            <w:tcW w:w="1150" w:type="dxa"/>
             <w:gridSpan w:val="8"/>
             <w:tcBorders>
               <w:top w:val="single" w:sz="4" w:space="0" w:color="1F497D"/>
@@ -3898,7 +3919,8 @@
           <w:p>
             <w:pPr>
               <w:pStyle w:val="Normal"/>
-              <w:widowControl/>
+              <w:widowControl w:val="false"/>
+              <w:suppressAutoHyphens w:val="true"/>
               <w:spacing w:before="0" w:after="0"/>
               <w:ind w:left="-201" w:right="-79" w:firstLine="206"/>
               <w:jc w:val="left"/>
@@ -3935,7 +3957,7 @@
         </w:tc>
         <w:tc>
           <w:tcPr>
-            <w:tcW w:w="1133" w:type="dxa"/>
+            <w:tcW w:w="1134" w:type="dxa"/>
             <w:gridSpan w:val="3"/>
             <w:tcBorders>
               <w:top w:val="single" w:sz="4" w:space="0" w:color="1F497D"/>
@@ -3948,7 +3970,8 @@
           <w:p>
             <w:pPr>
               <w:pStyle w:val="Normal"/>
-              <w:widowControl/>
+              <w:widowControl w:val="false"/>
+              <w:suppressAutoHyphens w:val="true"/>
               <w:spacing w:before="0" w:after="0"/>
               <w:ind w:left="-201" w:right="-79" w:firstLine="206"/>
               <w:jc w:val="left"/>
@@ -4008,7 +4031,8 @@
           <w:p>
             <w:pPr>
               <w:pStyle w:val="Normal"/>
-              <w:widowControl/>
+              <w:widowControl w:val="false"/>
+              <w:suppressAutoHyphens w:val="true"/>
               <w:spacing w:before="0" w:after="0"/>
               <w:ind w:right="-79" w:hanging="0"/>
               <w:jc w:val="left"/>
@@ -4019,18 +4043,15 @@
             </w:pPr>
             <w:r>
               <w:rPr>
-                <w:rFonts w:eastAsia="Times New Roman" w:cs="Calibri" w:cstheme="minorHAnsi" w:ascii="Calibri" w:hAnsi="Calibri"/>
-                <w:kern w:val="0"/>
-                <w:sz w:val="20"/>
-                <w:szCs w:val="20"/>
-                <w:lang w:val="en-US" w:bidi="ar-SA"/>
-              </w:rPr>
-            </w:r>
-          </w:p>
-        </w:tc>
-        <w:tc>
-          <w:tcPr>
-            <w:tcW w:w="139" w:type="dxa"/>
+                <w:rFonts w:cs="Calibri" w:cstheme="minorHAnsi" w:ascii="Calibri" w:hAnsi="Calibri"/>
+                <w:lang w:val="en-US"/>
+              </w:rPr>
+            </w:r>
+          </w:p>
+        </w:tc>
+        <w:tc>
+          <w:tcPr>
+            <w:tcW w:w="138" w:type="dxa"/>
             <w:tcBorders>
               <w:top w:val="nil"/>
               <w:left w:val="nil"/>
@@ -4041,7 +4062,8 @@
           <w:p>
             <w:pPr>
               <w:pStyle w:val="Normal"/>
-              <w:widowControl/>
+              <w:widowControl w:val="false"/>
+              <w:suppressAutoHyphens w:val="true"/>
               <w:spacing w:before="60" w:after="60"/>
               <w:rPr>
                 <w:rFonts w:eastAsia="Times New Roman" w:cs="Times New Roman"/>
@@ -4080,7 +4102,8 @@
           <w:p>
             <w:pPr>
               <w:pStyle w:val="Normal"/>
-              <w:widowControl/>
+              <w:widowControl w:val="false"/>
+              <w:suppressAutoHyphens w:val="true"/>
               <w:spacing w:before="0" w:after="0"/>
               <w:ind w:hanging="0"/>
               <w:jc w:val="left"/>
@@ -4168,7 +4191,8 @@
           <w:p>
             <w:pPr>
               <w:pStyle w:val="Normal"/>
-              <w:widowControl/>
+              <w:widowControl w:val="false"/>
+              <w:suppressAutoHyphens w:val="true"/>
               <w:spacing w:before="0" w:after="0"/>
               <w:ind w:hanging="0"/>
               <w:jc w:val="left"/>
@@ -4180,19 +4204,15 @@
             </w:pPr>
             <w:r>
               <w:rPr>
-                <w:rFonts w:eastAsia="Times New Roman" w:cs="Calibri" w:cstheme="minorHAnsi" w:ascii="Calibri" w:hAnsi="Calibri"/>
-                <w:b/>
-                <w:kern w:val="0"/>
-                <w:sz w:val="20"/>
-                <w:szCs w:val="20"/>
-                <w:lang w:bidi="ar-SA"/>
-              </w:rPr>
-            </w:r>
-          </w:p>
-        </w:tc>
-        <w:tc>
-          <w:tcPr>
-            <w:tcW w:w="1135" w:type="dxa"/>
+                <w:rFonts w:cs="Calibri" w:cstheme="minorHAnsi" w:ascii="Calibri" w:hAnsi="Calibri"/>
+                <w:b/>
+              </w:rPr>
+            </w:r>
+          </w:p>
+        </w:tc>
+        <w:tc>
+          <w:tcPr>
+            <w:tcW w:w="1134" w:type="dxa"/>
             <w:gridSpan w:val="5"/>
             <w:vMerge w:val="continue"/>
             <w:tcBorders>
@@ -4206,7 +4226,8 @@
           <w:p>
             <w:pPr>
               <w:pStyle w:val="Normal"/>
-              <w:widowControl/>
+              <w:widowControl w:val="false"/>
+              <w:suppressAutoHyphens w:val="true"/>
               <w:spacing w:before="0" w:after="0"/>
               <w:ind w:hanging="0"/>
               <w:jc w:val="left"/>
@@ -4218,19 +4239,15 @@
             </w:pPr>
             <w:r>
               <w:rPr>
-                <w:rFonts w:eastAsia="Times New Roman" w:cs="Calibri" w:cstheme="minorHAnsi" w:ascii="Calibri" w:hAnsi="Calibri"/>
-                <w:b/>
-                <w:kern w:val="0"/>
-                <w:sz w:val="20"/>
-                <w:szCs w:val="20"/>
-                <w:lang w:bidi="ar-SA"/>
-              </w:rPr>
-            </w:r>
-          </w:p>
-        </w:tc>
-        <w:tc>
-          <w:tcPr>
-            <w:tcW w:w="1134" w:type="dxa"/>
+                <w:rFonts w:cs="Calibri" w:cstheme="minorHAnsi" w:ascii="Calibri" w:hAnsi="Calibri"/>
+                <w:b/>
+              </w:rPr>
+            </w:r>
+          </w:p>
+        </w:tc>
+        <w:tc>
+          <w:tcPr>
+            <w:tcW w:w="1135" w:type="dxa"/>
             <w:gridSpan w:val="8"/>
             <w:tcBorders>
               <w:top w:val="nil"/>
@@ -4243,7 +4260,8 @@
           <w:p>
             <w:pPr>
               <w:pStyle w:val="Normal"/>
-              <w:widowControl/>
+              <w:widowControl w:val="false"/>
+              <w:suppressAutoHyphens w:val="true"/>
               <w:spacing w:before="0" w:after="0"/>
               <w:ind w:hanging="0"/>
               <w:jc w:val="left"/>
@@ -4253,11 +4271,7 @@
             </w:pPr>
             <w:r>
               <w:rPr>
-                <w:rFonts w:eastAsia="Times New Roman" w:cs="Calibri" w:cstheme="minorHAnsi" w:ascii="Calibri" w:hAnsi="Calibri"/>
-                <w:kern w:val="0"/>
-                <w:sz w:val="20"/>
-                <w:szCs w:val="20"/>
-                <w:lang w:bidi="ar-SA"/>
+                <w:rFonts w:cs="Calibri" w:cstheme="minorHAnsi" w:ascii="Calibri" w:hAnsi="Calibri"/>
               </w:rPr>
             </w:r>
           </w:p>
@@ -4277,7 +4291,8 @@
           <w:p>
             <w:pPr>
               <w:pStyle w:val="Normal"/>
-              <w:widowControl/>
+              <w:widowControl w:val="false"/>
+              <w:suppressAutoHyphens w:val="true"/>
               <w:spacing w:before="0" w:after="0"/>
               <w:ind w:hanging="0"/>
               <w:jc w:val="left"/>
@@ -4287,18 +4302,14 @@
             </w:pPr>
             <w:r>
               <w:rPr>
-                <w:rFonts w:eastAsia="Times New Roman" w:cs="Calibri" w:cstheme="minorHAnsi" w:ascii="Calibri" w:hAnsi="Calibri"/>
-                <w:kern w:val="0"/>
-                <w:sz w:val="20"/>
-                <w:szCs w:val="20"/>
-                <w:lang w:bidi="ar-SA"/>
-              </w:rPr>
-            </w:r>
-          </w:p>
-        </w:tc>
-        <w:tc>
-          <w:tcPr>
-            <w:tcW w:w="1151" w:type="dxa"/>
+                <w:rFonts w:cs="Calibri" w:cstheme="minorHAnsi" w:ascii="Calibri" w:hAnsi="Calibri"/>
+              </w:rPr>
+            </w:r>
+          </w:p>
+        </w:tc>
+        <w:tc>
+          <w:tcPr>
+            <w:tcW w:w="1150" w:type="dxa"/>
             <w:gridSpan w:val="8"/>
             <w:tcBorders>
               <w:top w:val="nil"/>
@@ -4311,7 +4322,8 @@
           <w:p>
             <w:pPr>
               <w:pStyle w:val="Normal"/>
-              <w:widowControl/>
+              <w:widowControl w:val="false"/>
+              <w:suppressAutoHyphens w:val="true"/>
               <w:spacing w:before="0" w:after="0"/>
               <w:ind w:left="-201" w:right="-79" w:firstLine="206"/>
               <w:jc w:val="left"/>
@@ -4336,7 +4348,7 @@
         </w:tc>
         <w:tc>
           <w:tcPr>
-            <w:tcW w:w="1103" w:type="dxa"/>
+            <w:tcW w:w="1104" w:type="dxa"/>
             <w:gridSpan w:val="2"/>
             <w:tcBorders>
               <w:top w:val="nil"/>
@@ -4389,7 +4401,8 @@
           <w:p>
             <w:pPr>
               <w:pStyle w:val="Normal"/>
-              <w:widowControl/>
+              <w:widowControl w:val="false"/>
+              <w:suppressAutoHyphens w:val="true"/>
               <w:spacing w:before="0" w:after="0"/>
               <w:ind w:left="-201" w:right="-79" w:firstLine="206"/>
               <w:jc w:val="left"/>
@@ -4401,19 +4414,15 @@
             </w:pPr>
             <w:r>
               <w:rPr>
-                <w:rFonts w:eastAsia="Times New Roman" w:cs="Calibri" w:cstheme="minorHAnsi" w:ascii="Calibri" w:hAnsi="Calibri"/>
-                <w:b/>
-                <w:kern w:val="0"/>
-                <w:sz w:val="20"/>
-                <w:szCs w:val="20"/>
-                <w:lang w:bidi="ar-SA"/>
-              </w:rPr>
-            </w:r>
-          </w:p>
-        </w:tc>
-        <w:tc>
-          <w:tcPr>
-            <w:tcW w:w="139" w:type="dxa"/>
+                <w:rFonts w:cs="Calibri" w:cstheme="minorHAnsi" w:ascii="Calibri" w:hAnsi="Calibri"/>
+                <w:b/>
+              </w:rPr>
+            </w:r>
+          </w:p>
+        </w:tc>
+        <w:tc>
+          <w:tcPr>
+            <w:tcW w:w="138" w:type="dxa"/>
             <w:tcBorders>
               <w:top w:val="nil"/>
               <w:left w:val="nil"/>
@@ -4424,7 +4433,8 @@
           <w:p>
             <w:pPr>
               <w:pStyle w:val="Normal"/>
-              <w:widowControl/>
+              <w:widowControl w:val="false"/>
+              <w:suppressAutoHyphens w:val="true"/>
               <w:spacing w:before="60" w:after="60"/>
               <w:rPr>
                 <w:rFonts w:eastAsia="Times New Roman" w:cs="Times New Roman"/>
@@ -4452,7 +4462,7 @@
         </w:trPr>
         <w:tc>
           <w:tcPr>
-            <w:tcW w:w="2297" w:type="dxa"/>
+            <w:tcW w:w="2296" w:type="dxa"/>
             <w:gridSpan w:val="4"/>
             <w:tcBorders>
               <w:top w:val="single" w:sz="4" w:space="0" w:color="1F497D"/>
@@ -4465,7 +4475,8 @@
           <w:p>
             <w:pPr>
               <w:pStyle w:val="Default"/>
-              <w:widowControl/>
+              <w:widowControl w:val="false"/>
+              <w:suppressAutoHyphens w:val="true"/>
               <w:spacing w:before="60" w:after="60"/>
               <w:ind w:hanging="0"/>
               <w:jc w:val="left"/>
@@ -4502,7 +4513,7 @@
         </w:tc>
         <w:tc>
           <w:tcPr>
-            <w:tcW w:w="1134" w:type="dxa"/>
+            <w:tcW w:w="1135" w:type="dxa"/>
             <w:gridSpan w:val="5"/>
             <w:tcBorders>
               <w:top w:val="single" w:sz="4" w:space="0" w:color="1F497D"/>
@@ -4515,7 +4526,8 @@
           <w:p>
             <w:pPr>
               <w:pStyle w:val="Normal"/>
-              <w:widowControl/>
+              <w:widowControl w:val="false"/>
+              <w:suppressAutoHyphens w:val="true"/>
               <w:spacing w:before="0" w:after="0"/>
               <w:ind w:hanging="0"/>
               <w:jc w:val="left"/>
@@ -4540,7 +4552,7 @@
         </w:tc>
         <w:tc>
           <w:tcPr>
-            <w:tcW w:w="1418" w:type="dxa"/>
+            <w:tcW w:w="1417" w:type="dxa"/>
             <w:gridSpan w:val="6"/>
             <w:tcBorders>
               <w:top w:val="single" w:sz="4" w:space="0" w:color="1F497D"/>
@@ -4591,7 +4603,8 @@
           <w:p>
             <w:pPr>
               <w:pStyle w:val="Normal"/>
-              <w:widowControl/>
+              <w:widowControl w:val="false"/>
+              <w:suppressAutoHyphens w:val="true"/>
               <w:spacing w:before="0" w:after="0"/>
               <w:ind w:hanging="0"/>
               <w:jc w:val="left"/>
@@ -4616,7 +4629,7 @@
         </w:tc>
         <w:tc>
           <w:tcPr>
-            <w:tcW w:w="1416" w:type="dxa"/>
+            <w:tcW w:w="1417" w:type="dxa"/>
             <w:gridSpan w:val="8"/>
             <w:tcBorders>
               <w:top w:val="single" w:sz="4" w:space="0" w:color="1F497D"/>
@@ -4661,7 +4674,8 @@
           <w:p>
             <w:pPr>
               <w:pStyle w:val="Normal"/>
-              <w:widowControl/>
+              <w:widowControl w:val="false"/>
+              <w:suppressAutoHyphens w:val="true"/>
               <w:spacing w:before="0" w:after="0"/>
               <w:ind w:hanging="0"/>
               <w:rPr>
@@ -4671,19 +4685,15 @@
             </w:pPr>
             <w:r>
               <w:rPr>
-                <w:rFonts w:eastAsia="Times New Roman" w:cs="Calibri" w:cstheme="minorHAnsi" w:ascii="Calibri" w:hAnsi="Calibri"/>
+                <w:rFonts w:cs="Calibri" w:cstheme="minorHAnsi" w:ascii="Calibri" w:hAnsi="Calibri"/>
                 <w:color w:val="4F81BD" w:themeColor="accent1"/>
-                <w:kern w:val="0"/>
-                <w:sz w:val="20"/>
-                <w:szCs w:val="20"/>
-                <w:lang w:bidi="ar-SA"/>
-              </w:rPr>
-            </w:r>
-          </w:p>
-        </w:tc>
-        <w:tc>
-          <w:tcPr>
-            <w:tcW w:w="1882" w:type="dxa"/>
+              </w:rPr>
+            </w:r>
+          </w:p>
+        </w:tc>
+        <w:tc>
+          <w:tcPr>
+            <w:tcW w:w="1881" w:type="dxa"/>
             <w:gridSpan w:val="8"/>
             <w:tcBorders>
               <w:top w:val="single" w:sz="4" w:space="0" w:color="1F497D"/>
@@ -4696,7 +4706,8 @@
           <w:p>
             <w:pPr>
               <w:pStyle w:val="Normal"/>
-              <w:widowControl/>
+              <w:widowControl w:val="false"/>
+              <w:suppressAutoHyphens w:val="true"/>
               <w:spacing w:before="0" w:after="0"/>
               <w:ind w:hanging="0"/>
               <w:jc w:val="left"/>
@@ -4759,7 +4770,7 @@
         </w:trPr>
         <w:tc>
           <w:tcPr>
-            <w:tcW w:w="2297" w:type="dxa"/>
+            <w:tcW w:w="2296" w:type="dxa"/>
             <w:gridSpan w:val="4"/>
             <w:tcBorders>
               <w:top w:val="single" w:sz="4" w:space="0" w:color="1F497D"/>
@@ -4772,7 +4783,8 @@
           <w:p>
             <w:pPr>
               <w:pStyle w:val="Normal"/>
-              <w:widowControl/>
+              <w:widowControl w:val="false"/>
+              <w:suppressAutoHyphens w:val="true"/>
               <w:spacing w:before="0" w:after="0"/>
               <w:ind w:right="-817" w:hanging="0"/>
               <w:jc w:val="left"/>
@@ -4811,7 +4823,8 @@
           <w:p>
             <w:pPr>
               <w:pStyle w:val="Normal"/>
-              <w:widowControl/>
+              <w:widowControl w:val="false"/>
+              <w:suppressAutoHyphens w:val="true"/>
               <w:spacing w:before="0" w:after="0"/>
               <w:ind w:hanging="0"/>
               <w:jc w:val="left"/>
@@ -4846,7 +4859,7 @@
         </w:tc>
         <w:tc>
           <w:tcPr>
-            <w:tcW w:w="708" w:type="dxa"/>
+            <w:tcW w:w="709" w:type="dxa"/>
             <w:gridSpan w:val="3"/>
             <w:tcBorders>
               <w:top w:val="single" w:sz="4" w:space="0" w:color="1F497D"/>
@@ -4859,7 +4872,8 @@
           <w:p>
             <w:pPr>
               <w:pStyle w:val="Normal"/>
-              <w:widowControl/>
+              <w:widowControl w:val="false"/>
+              <w:suppressAutoHyphens w:val="true"/>
               <w:spacing w:before="0" w:after="0"/>
               <w:ind w:right="-817" w:hanging="0"/>
               <w:jc w:val="left"/>
@@ -4882,7 +4896,7 @@
         </w:tc>
         <w:tc>
           <w:tcPr>
-            <w:tcW w:w="2127" w:type="dxa"/>
+            <w:tcW w:w="2126" w:type="dxa"/>
             <w:gridSpan w:val="12"/>
             <w:tcBorders>
               <w:top w:val="single" w:sz="4" w:space="0" w:color="1F497D"/>
@@ -4895,7 +4909,8 @@
           <w:p>
             <w:pPr>
               <w:pStyle w:val="Normal"/>
-              <w:widowControl/>
+              <w:widowControl w:val="false"/>
+              <w:suppressAutoHyphens w:val="true"/>
               <w:spacing w:before="0" w:after="0"/>
               <w:ind w:hanging="0"/>
               <w:jc w:val="left"/>
@@ -4930,7 +4945,7 @@
         </w:tc>
         <w:tc>
           <w:tcPr>
-            <w:tcW w:w="1824" w:type="dxa"/>
+            <w:tcW w:w="1825" w:type="dxa"/>
             <w:gridSpan w:val="10"/>
             <w:tcBorders>
               <w:top w:val="single" w:sz="4" w:space="0" w:color="1F497D"/>
@@ -4943,7 +4958,8 @@
           <w:p>
             <w:pPr>
               <w:pStyle w:val="Normal"/>
-              <w:widowControl/>
+              <w:widowControl w:val="false"/>
+              <w:suppressAutoHyphens w:val="true"/>
               <w:spacing w:before="0" w:after="0"/>
               <w:ind w:hanging="0"/>
               <w:jc w:val="left"/>
@@ -5006,7 +5022,7 @@
         </w:tc>
         <w:tc>
           <w:tcPr>
-            <w:tcW w:w="139" w:type="dxa"/>
+            <w:tcW w:w="138" w:type="dxa"/>
             <w:tcBorders>
               <w:top w:val="nil"/>
               <w:left w:val="nil"/>
@@ -5017,7 +5033,8 @@
           <w:p>
             <w:pPr>
               <w:pStyle w:val="Normal"/>
-              <w:widowControl/>
+              <w:widowControl w:val="false"/>
+              <w:suppressAutoHyphens w:val="true"/>
               <w:spacing w:before="60" w:after="60"/>
               <w:rPr>
                 <w:rFonts w:eastAsia="Times New Roman" w:cs="Times New Roman"/>
@@ -5058,7 +5075,8 @@
           <w:p>
             <w:pPr>
               <w:pStyle w:val="Normal"/>
-              <w:widowControl/>
+              <w:widowControl w:val="false"/>
+              <w:suppressAutoHyphens w:val="true"/>
               <w:spacing w:before="0" w:after="0"/>
               <w:ind w:hanging="0"/>
               <w:jc w:val="left"/>
@@ -5084,7 +5102,7 @@
         </w:tc>
         <w:tc>
           <w:tcPr>
-            <w:tcW w:w="2125" w:type="dxa"/>
+            <w:tcW w:w="2124" w:type="dxa"/>
             <w:gridSpan w:val="8"/>
             <w:tcBorders>
               <w:top w:val="single" w:sz="12" w:space="0" w:color="000000"/>
@@ -5121,7 +5139,7 @@
         </w:tc>
         <w:tc>
           <w:tcPr>
-            <w:tcW w:w="851" w:type="dxa"/>
+            <w:tcW w:w="852" w:type="dxa"/>
             <w:gridSpan w:val="6"/>
             <w:tcBorders>
               <w:top w:val="single" w:sz="12" w:space="0" w:color="000000"/>
@@ -5134,7 +5152,8 @@
           <w:p>
             <w:pPr>
               <w:pStyle w:val="Normal"/>
-              <w:widowControl/>
+              <w:widowControl w:val="false"/>
+              <w:suppressAutoHyphens w:val="true"/>
               <w:spacing w:before="0" w:after="0"/>
               <w:ind w:hanging="0"/>
               <w:jc w:val="left"/>
@@ -5159,7 +5178,7 @@
         </w:tc>
         <w:tc>
           <w:tcPr>
-            <w:tcW w:w="1486" w:type="dxa"/>
+            <w:tcW w:w="1485" w:type="dxa"/>
             <w:gridSpan w:val="9"/>
             <w:tcBorders>
               <w:top w:val="single" w:sz="12" w:space="0" w:color="000000"/>
@@ -5195,7 +5214,7 @@
         </w:tc>
         <w:tc>
           <w:tcPr>
-            <w:tcW w:w="764" w:type="dxa"/>
+            <w:tcW w:w="765" w:type="dxa"/>
             <w:gridSpan w:val="4"/>
             <w:tcBorders>
               <w:top w:val="single" w:sz="12" w:space="0" w:color="000000"/>
@@ -5208,7 +5227,8 @@
           <w:p>
             <w:pPr>
               <w:pStyle w:val="Normal"/>
-              <w:widowControl/>
+              <w:widowControl w:val="false"/>
+              <w:suppressAutoHyphens w:val="true"/>
               <w:spacing w:before="0" w:after="0"/>
               <w:ind w:hanging="0"/>
               <w:jc w:val="left"/>
@@ -5269,7 +5289,7 @@
         </w:tc>
         <w:tc>
           <w:tcPr>
-            <w:tcW w:w="139" w:type="dxa"/>
+            <w:tcW w:w="138" w:type="dxa"/>
             <w:tcBorders>
               <w:top w:val="nil"/>
               <w:left w:val="nil"/>
@@ -5280,7 +5300,8 @@
           <w:p>
             <w:pPr>
               <w:pStyle w:val="Normal"/>
-              <w:widowControl/>
+              <w:widowControl w:val="false"/>
+              <w:suppressAutoHyphens w:val="true"/>
               <w:spacing w:before="60" w:after="60"/>
               <w:rPr>
                 <w:rFonts w:eastAsia="Times New Roman" w:cs="Times New Roman"/>
@@ -5308,7 +5329,7 @@
         </w:trPr>
         <w:tc>
           <w:tcPr>
-            <w:tcW w:w="3006" w:type="dxa"/>
+            <w:tcW w:w="3005" w:type="dxa"/>
             <w:gridSpan w:val="7"/>
             <w:tcBorders>
               <w:top w:val="single" w:sz="4" w:space="0" w:color="1F497D"/>
@@ -5321,7 +5342,8 @@
           <w:p>
             <w:pPr>
               <w:pStyle w:val="Normal"/>
-              <w:widowControl/>
+              <w:widowControl w:val="false"/>
+              <w:suppressAutoHyphens w:val="true"/>
               <w:spacing w:before="0" w:after="0"/>
               <w:ind w:hanging="0"/>
               <w:jc w:val="left"/>
@@ -5359,7 +5381,8 @@
           <w:p>
             <w:pPr>
               <w:pStyle w:val="Normal"/>
-              <w:widowControl/>
+              <w:widowControl w:val="false"/>
+              <w:suppressAutoHyphens w:val="true"/>
               <w:spacing w:before="0" w:after="0"/>
               <w:ind w:hanging="0"/>
               <w:jc w:val="left"/>
@@ -5420,7 +5443,7 @@
         </w:tc>
         <w:tc>
           <w:tcPr>
-            <w:tcW w:w="1416" w:type="dxa"/>
+            <w:tcW w:w="1417" w:type="dxa"/>
             <w:gridSpan w:val="8"/>
             <w:tcBorders>
               <w:top w:val="single" w:sz="4" w:space="0" w:color="1F497D"/>
@@ -5433,7 +5456,8 @@
           <w:p>
             <w:pPr>
               <w:pStyle w:val="Normal"/>
-              <w:widowControl/>
+              <w:widowControl w:val="false"/>
+              <w:suppressAutoHyphens w:val="true"/>
               <w:spacing w:before="0" w:after="0"/>
               <w:ind w:hanging="0"/>
               <w:jc w:val="left"/>
@@ -5494,7 +5518,7 @@
         </w:tc>
         <w:tc>
           <w:tcPr>
-            <w:tcW w:w="139" w:type="dxa"/>
+            <w:tcW w:w="138" w:type="dxa"/>
             <w:tcBorders>
               <w:top w:val="nil"/>
               <w:left w:val="nil"/>
@@ -5505,7 +5529,8 @@
           <w:p>
             <w:pPr>
               <w:pStyle w:val="Normal"/>
-              <w:widowControl/>
+              <w:widowControl w:val="false"/>
+              <w:suppressAutoHyphens w:val="true"/>
               <w:spacing w:before="60" w:after="60"/>
               <w:rPr>
                 <w:rFonts w:eastAsia="Times New Roman" w:cs="Times New Roman"/>
@@ -5546,7 +5571,8 @@
           <w:p>
             <w:pPr>
               <w:pStyle w:val="Normal"/>
-              <w:widowControl/>
+              <w:widowControl w:val="false"/>
+              <w:suppressAutoHyphens w:val="true"/>
               <w:spacing w:before="0" w:after="0"/>
               <w:ind w:hanging="0"/>
               <w:jc w:val="left"/>
@@ -5571,7 +5597,7 @@
         </w:tc>
         <w:tc>
           <w:tcPr>
-            <w:tcW w:w="2693" w:type="dxa"/>
+            <w:tcW w:w="2692" w:type="dxa"/>
             <w:gridSpan w:val="14"/>
             <w:tcBorders>
               <w:top w:val="single" w:sz="4" w:space="0" w:color="1F497D"/>
@@ -5607,7 +5633,7 @@
         </w:tc>
         <w:tc>
           <w:tcPr>
-            <w:tcW w:w="709" w:type="dxa"/>
+            <w:tcW w:w="710" w:type="dxa"/>
             <w:gridSpan w:val="4"/>
             <w:tcBorders>
               <w:top w:val="single" w:sz="4" w:space="0" w:color="1F497D"/>
@@ -5620,7 +5646,8 @@
           <w:p>
             <w:pPr>
               <w:pStyle w:val="Normal"/>
-              <w:widowControl/>
+              <w:widowControl w:val="false"/>
+              <w:suppressAutoHyphens w:val="true"/>
               <w:spacing w:before="0" w:after="0"/>
               <w:ind w:hanging="0"/>
               <w:jc w:val="left"/>
@@ -5681,7 +5708,7 @@
         </w:tc>
         <w:tc>
           <w:tcPr>
-            <w:tcW w:w="139" w:type="dxa"/>
+            <w:tcW w:w="138" w:type="dxa"/>
             <w:tcBorders>
               <w:top w:val="nil"/>
               <w:left w:val="nil"/>
@@ -5692,7 +5719,8 @@
           <w:p>
             <w:pPr>
               <w:pStyle w:val="Normal"/>
-              <w:widowControl/>
+              <w:widowControl w:val="false"/>
+              <w:suppressAutoHyphens w:val="true"/>
               <w:spacing w:before="60" w:after="60"/>
               <w:rPr>
                 <w:rFonts w:eastAsia="Times New Roman" w:cs="Times New Roman"/>
@@ -5733,7 +5761,8 @@
           <w:p>
             <w:pPr>
               <w:pStyle w:val="Normal"/>
-              <w:widowControl/>
+              <w:widowControl w:val="false"/>
+              <w:suppressAutoHyphens w:val="true"/>
               <w:spacing w:before="0" w:after="0"/>
               <w:ind w:hanging="0"/>
               <w:jc w:val="left"/>
@@ -5758,7 +5787,7 @@
         </w:tc>
         <w:tc>
           <w:tcPr>
-            <w:tcW w:w="2693" w:type="dxa"/>
+            <w:tcW w:w="2692" w:type="dxa"/>
             <w:gridSpan w:val="14"/>
             <w:tcBorders>
               <w:top w:val="single" w:sz="4" w:space="0" w:color="1F497D"/>
@@ -5794,7 +5823,7 @@
         </w:tc>
         <w:tc>
           <w:tcPr>
-            <w:tcW w:w="709" w:type="dxa"/>
+            <w:tcW w:w="710" w:type="dxa"/>
             <w:gridSpan w:val="4"/>
             <w:tcBorders>
               <w:top w:val="single" w:sz="4" w:space="0" w:color="1F497D"/>
@@ -5807,7 +5836,8 @@
           <w:p>
             <w:pPr>
               <w:pStyle w:val="Normal"/>
-              <w:widowControl/>
+              <w:widowControl w:val="false"/>
+              <w:suppressAutoHyphens w:val="true"/>
               <w:spacing w:before="0" w:after="0"/>
               <w:ind w:hanging="0"/>
               <w:jc w:val="left"/>
@@ -5868,7 +5898,7 @@
         </w:tc>
         <w:tc>
           <w:tcPr>
-            <w:tcW w:w="139" w:type="dxa"/>
+            <w:tcW w:w="138" w:type="dxa"/>
             <w:tcBorders>
               <w:top w:val="nil"/>
               <w:left w:val="nil"/>
@@ -5879,7 +5909,8 @@
           <w:p>
             <w:pPr>
               <w:pStyle w:val="Normal"/>
-              <w:widowControl/>
+              <w:widowControl w:val="false"/>
+              <w:suppressAutoHyphens w:val="true"/>
               <w:spacing w:before="60" w:after="60"/>
               <w:rPr>
                 <w:rFonts w:eastAsia="Times New Roman" w:cs="Times New Roman"/>
@@ -5981,8 +6012,8 @@
         <w:tblLook w:val="04a0" w:noHBand="0" w:noVBand="1" w:firstColumn="1" w:lastRow="0" w:lastColumn="0" w:firstRow="1"/>
       </w:tblPr>
       <w:tblGrid>
-        <w:gridCol w:w="1133"/>
-        <w:gridCol w:w="1135"/>
+        <w:gridCol w:w="1132"/>
+        <w:gridCol w:w="1136"/>
         <w:gridCol w:w="4252"/>
         <w:gridCol w:w="1277"/>
         <w:gridCol w:w="1450"/>
@@ -5993,7 +6024,7 @@
         </w:trPr>
         <w:tc>
           <w:tcPr>
-            <w:tcW w:w="1133" w:type="dxa"/>
+            <w:tcW w:w="1132" w:type="dxa"/>
             <w:tcBorders/>
             <w:shd w:color="auto" w:fill="C6D9F1" w:themeFill="text2" w:themeFillTint="33" w:val="clear"/>
             <w:vAlign w:val="center"/>
@@ -6001,7 +6032,8 @@
           <w:p>
             <w:pPr>
               <w:pStyle w:val="Normal"/>
-              <w:widowControl/>
+              <w:widowControl w:val="false"/>
+              <w:suppressAutoHyphens w:val="true"/>
               <w:spacing w:before="0" w:after="0"/>
               <w:ind w:hanging="0"/>
               <w:jc w:val="center"/>
@@ -6028,7 +6060,7 @@
         </w:tc>
         <w:tc>
           <w:tcPr>
-            <w:tcW w:w="1135" w:type="dxa"/>
+            <w:tcW w:w="1136" w:type="dxa"/>
             <w:tcBorders/>
             <w:shd w:color="auto" w:fill="C6D9F1" w:themeFill="text2" w:themeFillTint="33" w:val="clear"/>
             <w:vAlign w:val="center"/>
@@ -6036,7 +6068,8 @@
           <w:p>
             <w:pPr>
               <w:pStyle w:val="Normal"/>
-              <w:widowControl/>
+              <w:widowControl w:val="false"/>
+              <w:suppressAutoHyphens w:val="true"/>
               <w:spacing w:before="0" w:after="0"/>
               <w:ind w:hanging="0"/>
               <w:jc w:val="center"/>
@@ -6071,7 +6104,8 @@
           <w:p>
             <w:pPr>
               <w:pStyle w:val="Normal"/>
-              <w:widowControl/>
+              <w:widowControl w:val="false"/>
+              <w:suppressAutoHyphens w:val="true"/>
               <w:spacing w:before="0" w:after="0"/>
               <w:ind w:hanging="0"/>
               <w:jc w:val="center"/>
@@ -6106,7 +6140,8 @@
           <w:p>
             <w:pPr>
               <w:pStyle w:val="Normal"/>
-              <w:widowControl/>
+              <w:widowControl w:val="false"/>
+              <w:suppressAutoHyphens w:val="true"/>
               <w:spacing w:before="0" w:after="0"/>
               <w:ind w:hanging="0"/>
               <w:jc w:val="center"/>
@@ -6152,7 +6187,8 @@
           <w:p>
             <w:pPr>
               <w:pStyle w:val="Normal"/>
-              <w:widowControl/>
+              <w:widowControl w:val="false"/>
+              <w:suppressAutoHyphens w:val="true"/>
               <w:spacing w:before="0" w:after="0"/>
               <w:ind w:hanging="0"/>
               <w:jc w:val="center"/>
@@ -6195,14 +6231,15 @@
         </w:trPr>
         <w:tc>
           <w:tcPr>
-            <w:tcW w:w="1133" w:type="dxa"/>
+            <w:tcW w:w="1132" w:type="dxa"/>
             <w:tcBorders/>
             <w:vAlign w:val="center"/>
           </w:tcPr>
           <w:p>
             <w:pPr>
               <w:pStyle w:val="Normal"/>
-              <w:widowControl/>
+              <w:widowControl w:val="false"/>
+              <w:suppressAutoHyphens w:val="true"/>
               <w:spacing w:before="0" w:after="0"/>
               <w:ind w:hanging="0"/>
               <w:jc w:val="center"/>
@@ -6230,14 +6267,15 @@
         </w:tc>
         <w:tc>
           <w:tcPr>
-            <w:tcW w:w="1135" w:type="dxa"/>
+            <w:tcW w:w="1136" w:type="dxa"/>
             <w:tcBorders/>
             <w:vAlign w:val="center"/>
           </w:tcPr>
           <w:p>
             <w:pPr>
               <w:pStyle w:val="Normal"/>
-              <w:widowControl/>
+              <w:widowControl w:val="false"/>
+              <w:suppressAutoHyphens w:val="true"/>
               <w:spacing w:before="0" w:after="0"/>
               <w:ind w:hanging="0"/>
               <w:jc w:val="center"/>
@@ -6269,7 +6307,8 @@
           <w:p>
             <w:pPr>
               <w:pStyle w:val="Normal"/>
-              <w:widowControl/>
+              <w:widowControl w:val="false"/>
+              <w:suppressAutoHyphens w:val="true"/>
               <w:spacing w:before="0" w:after="0"/>
               <w:ind w:hanging="0"/>
               <w:rPr>
@@ -6299,7 +6338,8 @@
           <w:p>
             <w:pPr>
               <w:pStyle w:val="Normal"/>
-              <w:widowControl/>
+              <w:widowControl w:val="false"/>
+              <w:suppressAutoHyphens w:val="true"/>
               <w:spacing w:before="0" w:after="0"/>
               <w:ind w:hanging="0"/>
               <w:jc w:val="center"/>
@@ -6331,7 +6371,8 @@
           <w:p>
             <w:pPr>
               <w:pStyle w:val="Normal"/>
-              <w:widowControl/>
+              <w:widowControl w:val="false"/>
+              <w:suppressAutoHyphens w:val="true"/>
               <w:spacing w:before="0" w:after="0"/>
               <w:ind w:hanging="0"/>
               <w:jc w:val="center"/>
@@ -6342,11 +6383,8 @@
             </w:pPr>
             <w:r>
               <w:rPr>
-                <w:rFonts w:eastAsia="Times New Roman" w:cs="Arial"/>
-                <w:kern w:val="0"/>
-                <w:sz w:val="20"/>
+                <w:rFonts w:cs="Arial"/>
                 <w:szCs w:val="18"/>
-                <w:lang w:bidi="ar-SA"/>
               </w:rPr>
             </w:r>
           </w:p>
@@ -6456,8 +6494,8 @@
       </w:tblPr>
       <w:tblGrid>
         <w:gridCol w:w="1677"/>
-        <w:gridCol w:w="1559"/>
-        <w:gridCol w:w="5996"/>
+        <w:gridCol w:w="1558"/>
+        <w:gridCol w:w="5997"/>
       </w:tblGrid>
       <w:tr>
         <w:trPr>
@@ -6478,7 +6516,8 @@
           <w:p>
             <w:pPr>
               <w:pStyle w:val="Normal"/>
-              <w:widowControl/>
+              <w:widowControl w:val="false"/>
+              <w:suppressAutoHyphens w:val="true"/>
               <w:spacing w:before="60" w:after="60"/>
               <w:ind w:hanging="0"/>
               <w:jc w:val="center"/>
@@ -6503,7 +6542,7 @@
         </w:tc>
         <w:tc>
           <w:tcPr>
-            <w:tcW w:w="1559" w:type="dxa"/>
+            <w:tcW w:w="1558" w:type="dxa"/>
             <w:tcBorders>
               <w:top w:val="single" w:sz="8" w:space="0" w:color="000000"/>
               <w:left w:val="single" w:sz="8" w:space="0" w:color="000000"/>
@@ -6516,7 +6555,8 @@
           <w:p>
             <w:pPr>
               <w:pStyle w:val="Normal"/>
-              <w:widowControl/>
+              <w:widowControl w:val="false"/>
+              <w:suppressAutoHyphens w:val="true"/>
               <w:spacing w:before="60" w:after="60"/>
               <w:ind w:hanging="0"/>
               <w:jc w:val="center"/>
@@ -6541,7 +6581,7 @@
         </w:tc>
         <w:tc>
           <w:tcPr>
-            <w:tcW w:w="5996" w:type="dxa"/>
+            <w:tcW w:w="5997" w:type="dxa"/>
             <w:tcBorders>
               <w:top w:val="single" w:sz="8" w:space="0" w:color="000000"/>
               <w:left w:val="single" w:sz="8" w:space="0" w:color="000000"/>
@@ -6554,7 +6594,8 @@
           <w:p>
             <w:pPr>
               <w:pStyle w:val="Normal"/>
-              <w:widowControl/>
+              <w:widowControl w:val="false"/>
+              <w:suppressAutoHyphens w:val="true"/>
               <w:spacing w:before="60" w:after="60"/>
               <w:jc w:val="center"/>
               <w:rPr>
@@ -6596,7 +6637,8 @@
           <w:p>
             <w:pPr>
               <w:pStyle w:val="Normal"/>
-              <w:widowControl/>
+              <w:widowControl w:val="false"/>
+              <w:suppressAutoHyphens w:val="true"/>
               <w:spacing w:before="60" w:after="60"/>
               <w:ind w:hanging="0"/>
               <w:jc w:val="center"/>
@@ -6618,7 +6660,7 @@
         </w:tc>
         <w:tc>
           <w:tcPr>
-            <w:tcW w:w="1559" w:type="dxa"/>
+            <w:tcW w:w="1558" w:type="dxa"/>
             <w:tcBorders>
               <w:top w:val="single" w:sz="8" w:space="0" w:color="000000"/>
               <w:left w:val="single" w:sz="8" w:space="0" w:color="000000"/>
@@ -6630,7 +6672,8 @@
           <w:p>
             <w:pPr>
               <w:pStyle w:val="Normal"/>
-              <w:widowControl/>
+              <w:widowControl w:val="false"/>
+              <w:suppressAutoHyphens w:val="true"/>
               <w:spacing w:before="60" w:after="60"/>
               <w:ind w:hanging="0"/>
               <w:jc w:val="center"/>
@@ -6652,7 +6695,7 @@
         </w:tc>
         <w:tc>
           <w:tcPr>
-            <w:tcW w:w="5996" w:type="dxa"/>
+            <w:tcW w:w="5997" w:type="dxa"/>
             <w:tcBorders>
               <w:top w:val="single" w:sz="8" w:space="0" w:color="000000"/>
               <w:left w:val="single" w:sz="8" w:space="0" w:color="000000"/>
@@ -6664,7 +6707,8 @@
           <w:p>
             <w:pPr>
               <w:pStyle w:val="Normal"/>
-              <w:widowControl/>
+              <w:widowControl w:val="false"/>
+              <w:suppressAutoHyphens w:val="true"/>
               <w:spacing w:before="60" w:after="60"/>
               <w:ind w:hanging="0"/>
               <w:jc w:val="left"/>
@@ -7270,6 +7314,7 @@
             <w:pPr>
               <w:pStyle w:val="Normal"/>
               <w:widowControl w:val="false"/>
+              <w:suppressAutoHyphens w:val="true"/>
               <w:spacing w:before="0" w:after="0"/>
               <w:ind w:hanging="0"/>
               <w:rPr>
@@ -7338,7 +7383,23 @@
               </w:rPr>
             </w:pPr>
             <w:r>
-              <w:rPr/>
+              <w:rPr>
+                <w:rFonts w:eastAsia="Arial" w:cs="Arial"/>
+                <w:b w:val="false"/>
+                <w:i w:val="false"/>
+                <w:caps w:val="false"/>
+                <w:smallCaps w:val="false"/>
+                <w:strike w:val="false"/>
+                <w:dstrike w:val="false"/>
+                <w:color w:val="000000"/>
+                <w:position w:val="0"/>
+                <w:sz w:val="20"/>
+                <w:sz w:val="20"/>
+                <w:szCs w:val="20"/>
+                <w:u w:val="none"/>
+                <w:shd w:fill="auto" w:val="clear"/>
+                <w:vertAlign w:val="baseline"/>
+              </w:rPr>
             </w:r>
           </w:p>
           <w:p>
@@ -7529,17 +7590,28 @@
             <w:r>
               <w:rPr>
                 <w:rFonts w:eastAsia="Arial" w:cs="Arial"/>
-                <w:kern w:val="0"/>
-                <w:sz w:val="20"/>
-                <w:szCs w:val="20"/>
-                <w:lang w:bidi="ar-SA"/>
-              </w:rPr>
-            </w:r>
-          </w:p>
-          <w:p>
-            <w:pPr>
-              <w:pStyle w:val="Normal"/>
-              <w:widowControl w:val="false"/>
+                <w:b w:val="false"/>
+                <w:i w:val="false"/>
+                <w:caps w:val="false"/>
+                <w:smallCaps w:val="false"/>
+                <w:strike w:val="false"/>
+                <w:dstrike w:val="false"/>
+                <w:color w:val="000000"/>
+                <w:position w:val="0"/>
+                <w:sz w:val="20"/>
+                <w:sz w:val="20"/>
+                <w:szCs w:val="20"/>
+                <w:u w:val="none"/>
+                <w:shd w:fill="auto" w:val="clear"/>
+                <w:vertAlign w:val="baseline"/>
+              </w:rPr>
+            </w:r>
+          </w:p>
+          <w:p>
+            <w:pPr>
+              <w:pStyle w:val="Normal"/>
+              <w:widowControl w:val="false"/>
+              <w:suppressAutoHyphens w:val="true"/>
               <w:spacing w:before="0" w:after="0"/>
               <w:ind w:hanging="0"/>
               <w:jc w:val="left"/>
@@ -7552,19 +7624,17 @@
             </w:pPr>
             <w:r>
               <w:rPr>
-                <w:rFonts w:eastAsia="Times New Roman" w:cs="Arial"/>
-                <w:b/>
-                <w:kern w:val="0"/>
-                <w:sz w:val="20"/>
-                <w:szCs w:val="20"/>
-                <w:lang w:val="es-ES" w:bidi="ar-SA"/>
-              </w:rPr>
-            </w:r>
-          </w:p>
-          <w:p>
-            <w:pPr>
-              <w:pStyle w:val="Normal"/>
-              <w:widowControl w:val="false"/>
+                <w:rFonts w:cs="Arial"/>
+                <w:b/>
+                <w:lang w:val="es-ES"/>
+              </w:rPr>
+            </w:r>
+          </w:p>
+          <w:p>
+            <w:pPr>
+              <w:pStyle w:val="Normal"/>
+              <w:widowControl w:val="false"/>
+              <w:suppressAutoHyphens w:val="true"/>
               <w:spacing w:before="0" w:after="0"/>
               <w:ind w:hanging="0"/>
               <w:jc w:val="left"/>
@@ -7577,19 +7647,17 @@
             </w:pPr>
             <w:r>
               <w:rPr>
-                <w:rFonts w:eastAsia="Times New Roman" w:cs="Arial"/>
-                <w:b/>
-                <w:kern w:val="0"/>
-                <w:sz w:val="20"/>
-                <w:szCs w:val="20"/>
-                <w:lang w:val="es-ES" w:bidi="ar-SA"/>
-              </w:rPr>
-            </w:r>
-          </w:p>
-          <w:p>
-            <w:pPr>
-              <w:pStyle w:val="Normal"/>
-              <w:widowControl w:val="false"/>
+                <w:rFonts w:cs="Arial"/>
+                <w:b/>
+                <w:lang w:val="es-ES"/>
+              </w:rPr>
+            </w:r>
+          </w:p>
+          <w:p>
+            <w:pPr>
+              <w:pStyle w:val="Normal"/>
+              <w:widowControl w:val="false"/>
+              <w:suppressAutoHyphens w:val="true"/>
               <w:spacing w:before="0" w:after="0"/>
               <w:ind w:hanging="0"/>
               <w:jc w:val="left"/>
@@ -7602,12 +7670,9 @@
             </w:pPr>
             <w:r>
               <w:rPr>
-                <w:rFonts w:eastAsia="Times New Roman" w:cs="Arial"/>
-                <w:b/>
-                <w:kern w:val="0"/>
-                <w:sz w:val="20"/>
-                <w:szCs w:val="20"/>
-                <w:lang w:val="es-ES" w:bidi="ar-SA"/>
+                <w:rFonts w:cs="Arial"/>
+                <w:b/>
+                <w:lang w:val="es-ES"/>
               </w:rPr>
             </w:r>
           </w:p>
@@ -7713,6 +7778,7 @@
             <w:pPr>
               <w:pStyle w:val="Normal"/>
               <w:widowControl w:val="false"/>
+              <w:suppressAutoHyphens w:val="true"/>
               <w:spacing w:before="0" w:after="0"/>
               <w:ind w:hanging="0"/>
               <w:jc w:val="center"/>
@@ -7736,6 +7802,7 @@
             <w:pPr>
               <w:pStyle w:val="Normal"/>
               <w:widowControl w:val="false"/>
+              <w:suppressAutoHyphens w:val="true"/>
               <w:spacing w:before="0" w:after="0"/>
               <w:ind w:hanging="0"/>
               <w:jc w:val="center"/>
@@ -7747,12 +7814,8 @@
             </w:pPr>
             <w:r>
               <w:rPr>
-                <w:rFonts w:eastAsia="Times New Roman" w:cs="Arial"/>
-                <w:b/>
-                <w:kern w:val="0"/>
-                <w:sz w:val="20"/>
-                <w:szCs w:val="20"/>
-                <w:lang w:bidi="ar-SA"/>
+                <w:rFonts w:cs="Arial"/>
+                <w:b/>
               </w:rPr>
             </w:r>
           </w:p>
@@ -7915,7 +7978,11 @@
         </w:rPr>
       </w:pPr>
       <w:r>
-        <w:rPr/>
+        <w:rPr>
+          <w:rFonts w:cs="Arial"/>
+          <w:b/>
+          <w:lang w:val="es-ES"/>
+        </w:rPr>
       </w:r>
     </w:p>
     <w:p>
@@ -8016,7 +8083,8 @@
         <w:p>
           <w:pPr>
             <w:pStyle w:val="Footer"/>
-            <w:widowControl/>
+            <w:widowControl w:val="false"/>
+            <w:suppressAutoHyphens w:val="true"/>
             <w:ind w:hanging="0"/>
             <w:rPr>
               <w:lang w:val="es-ES"/>
@@ -8098,7 +8166,7 @@
               <w:vertAlign w:val="baseline"/>
               <w:lang w:val="pt-PT"/>
             </w:rPr>
-            <w:t>{{ins_num}}</w:t>
+            <w:t xml:space="preserve">{{XXX}}-{{day}}-{{month}}-{{year}} </w:t>
           </w:r>
         </w:p>
       </w:tc>
@@ -8115,7 +8183,8 @@
         <w:p>
           <w:pPr>
             <w:pStyle w:val="Footer"/>
-            <w:widowControl/>
+            <w:widowControl w:val="false"/>
+            <w:suppressAutoHyphens w:val="true"/>
             <w:ind w:hanging="0"/>
             <w:rPr>
               <w:lang w:val="pt-PT"/>
@@ -8123,10 +8192,7 @@
           </w:pPr>
           <w:r>
             <w:rPr>
-              <w:rFonts w:eastAsia="Times New Roman" w:cs="Times New Roman"/>
-              <w:kern w:val="0"/>
-              <w:szCs w:val="20"/>
-              <w:lang w:val="pt-PT" w:bidi="ar-SA"/>
+              <w:lang w:val="pt-PT"/>
             </w:rPr>
           </w:r>
         </w:p>
@@ -8144,7 +8210,8 @@
         <w:p>
           <w:pPr>
             <w:pStyle w:val="Footer"/>
-            <w:widowControl/>
+            <w:widowControl w:val="false"/>
+            <w:suppressAutoHyphens w:val="true"/>
             <w:ind w:hanging="0"/>
             <w:rPr>
               <w:lang w:val="es-ES"/>
@@ -8174,7 +8241,8 @@
         <w:p>
           <w:pPr>
             <w:pStyle w:val="Footer"/>
-            <w:widowControl/>
+            <w:widowControl w:val="false"/>
+            <w:suppressAutoHyphens w:val="true"/>
             <w:ind w:hanging="0"/>
             <w:rPr>
               <w:lang w:val="es-ES"/>
@@ -8214,7 +8282,7 @@
               <w:rFonts w:eastAsia="Times New Roman" w:cs="Times New Roman"/>
               <w:lang w:val="es-ES" w:bidi="ar-SA"/>
             </w:rPr>
-            <w:t>2</w:t>
+            <w:t>4</w:t>
           </w:r>
           <w:r>
             <w:rPr>
@@ -9460,6 +9528,7 @@
     <w:rsid w:val="00dc5d14"/>
     <w:pPr>
       <w:widowControl/>
+      <w:suppressAutoHyphens w:val="true"/>
       <w:bidi w:val="0"/>
       <w:spacing w:before="60" w:after="60"/>
       <w:ind w:firstLine="709"/>
@@ -9652,7 +9721,6 @@
   </w:style>
   <w:style w:type="character" w:styleId="FootnoteCharacters">
     <w:name w:val="Footnote Characters"/>
-    <w:basedOn w:val="DefaultParagraphFont"/>
     <w:semiHidden/>
     <w:qFormat/>
     <w:rsid w:val="00c57b46"/>
@@ -11075,12 +11143,13 @@
     <w:rsid w:val="00ec6ff7"/>
     <w:pPr>
       <w:widowControl/>
+      <w:suppressAutoHyphens w:val="true"/>
       <w:bidi w:val="0"/>
       <w:spacing w:before="0" w:after="0"/>
       <w:jc w:val="left"/>
     </w:pPr>
     <w:rPr>
-      <w:rFonts w:ascii="Calibri" w:hAnsi="Calibri" w:cs="Calibri" w:eastAsia="Times New Roman"/>
+      <w:rFonts w:ascii="Calibri" w:hAnsi="Calibri" w:eastAsia="Times New Roman" w:cs="Calibri"/>
       <w:color w:val="000000"/>
       <w:kern w:val="0"/>
       <w:sz w:val="24"/>

</xml_diff>

<commit_message>
se muestra el boton para acceder a inspeccion
</commit_message>
<xml_diff>
--- a/app/templates/template_ladder1.docx
+++ b/app/templates/template_ladder1.docx
@@ -915,25 +915,6 @@
         <w:tab/>
       </w:r>
     </w:p>
-    <w:p>
-      <w:pPr>
-        <w:pStyle w:val="Normal"/>
-        <w:spacing w:before="0" w:after="0"/>
-        <w:ind w:hanging="0"/>
-        <w:jc w:val="left"/>
-        <w:rPr>
-          <w:rFonts w:cs="Arial"/>
-          <w:b/>
-          <w:b/>
-        </w:rPr>
-      </w:pPr>
-      <w:r>
-        <w:rPr>
-          <w:rFonts w:cs="Arial"/>
-          <w:b/>
-        </w:rPr>
-      </w:r>
-    </w:p>
     <w:tbl>
       <w:tblPr>
         <w:tblStyle w:val="Tablaconcuadrcula"/>
@@ -1008,15 +989,16 @@
               <w:ind w:hanging="0"/>
               <w:jc w:val="left"/>
               <w:rPr>
-                <w:rFonts w:ascii="Calibri" w:hAnsi="Calibri" w:cs="Calibri" w:asciiTheme="minorHAnsi" w:cstheme="minorHAnsi" w:hAnsiTheme="minorHAnsi"/>
-                <w:b/>
-                <w:b/>
+                <w:sz w:val="18"/>
+                <w:szCs w:val="18"/>
               </w:rPr>
             </w:pPr>
             <w:r>
               <w:rPr>
                 <w:rFonts w:cs="Calibri" w:ascii="Calibri" w:hAnsi="Calibri" w:cstheme="minorHAnsi"/>
                 <w:b/>
+                <w:sz w:val="18"/>
+                <w:szCs w:val="18"/>
               </w:rPr>
               <w:t>II.</w:t>
               <w:tab/>
@@ -1085,9 +1067,8 @@
               <w:ind w:hanging="0"/>
               <w:jc w:val="left"/>
               <w:rPr>
-                <w:rFonts w:ascii="Calibri" w:hAnsi="Calibri" w:cs="Calibri" w:asciiTheme="minorHAnsi" w:cstheme="minorHAnsi" w:hAnsiTheme="minorHAnsi"/>
-                <w:b/>
-                <w:b/>
+                <w:sz w:val="18"/>
+                <w:szCs w:val="18"/>
               </w:rPr>
             </w:pPr>
             <w:r>
@@ -1095,8 +1076,8 @@
                 <w:rFonts w:eastAsia="Times New Roman" w:cs="Calibri" w:ascii="Calibri" w:hAnsi="Calibri" w:asciiTheme="minorHAnsi" w:cstheme="minorHAnsi" w:hAnsiTheme="minorHAnsi"/>
                 <w:b/>
                 <w:kern w:val="0"/>
-                <w:sz w:val="20"/>
-                <w:szCs w:val="20"/>
+                <w:sz w:val="18"/>
+                <w:szCs w:val="18"/>
                 <w:lang w:bidi="ar-SA"/>
               </w:rPr>
               <w:t xml:space="preserve">Lugar de Inspección: </w:t>
@@ -1124,9 +1105,8 @@
               <w:ind w:hanging="0"/>
               <w:jc w:val="left"/>
               <w:rPr>
-                <w:rFonts w:ascii="Calibri" w:hAnsi="Calibri" w:cs="Calibri" w:asciiTheme="minorHAnsi" w:cstheme="minorHAnsi" w:hAnsiTheme="minorHAnsi"/>
-                <w:b/>
-                <w:b/>
+                <w:sz w:val="18"/>
+                <w:szCs w:val="18"/>
               </w:rPr>
             </w:pPr>
             <w:r>
@@ -1134,6 +1114,8 @@
                 <w:rFonts w:cs="Calibri" w:ascii="Calibri" w:hAnsi="Calibri" w:asciiTheme="minorHAnsi" w:cstheme="minorHAnsi" w:hAnsiTheme="minorHAnsi"/>
                 <w:b w:val="false"/>
                 <w:bCs w:val="false"/>
+                <w:sz w:val="18"/>
+                <w:szCs w:val="18"/>
               </w:rPr>
               <w:t>{{inspection_place}}</w:t>
             </w:r>
@@ -1160,9 +1142,8 @@
               <w:ind w:right="-250" w:hanging="0"/>
               <w:jc w:val="left"/>
               <w:rPr>
-                <w:rFonts w:ascii="Calibri" w:hAnsi="Calibri" w:cs="Calibri" w:asciiTheme="minorHAnsi" w:cstheme="minorHAnsi" w:hAnsiTheme="minorHAnsi"/>
-                <w:b/>
-                <w:b/>
+                <w:sz w:val="18"/>
+                <w:szCs w:val="18"/>
               </w:rPr>
             </w:pPr>
             <w:r>
@@ -1170,8 +1151,8 @@
                 <w:rFonts w:eastAsia="Times New Roman" w:cs="Calibri" w:ascii="Calibri" w:hAnsi="Calibri" w:asciiTheme="minorHAnsi" w:cstheme="minorHAnsi" w:hAnsiTheme="minorHAnsi"/>
                 <w:b/>
                 <w:kern w:val="0"/>
-                <w:sz w:val="20"/>
-                <w:szCs w:val="20"/>
+                <w:sz w:val="18"/>
+                <w:szCs w:val="18"/>
                 <w:lang w:bidi="ar-SA"/>
               </w:rPr>
               <w:t xml:space="preserve">Fecha(s) de Inspección: </w:t>
@@ -1199,13 +1180,16 @@
               <w:ind w:right="-250" w:hanging="0"/>
               <w:jc w:val="left"/>
               <w:rPr>
-                <w:rFonts w:ascii="Calibri" w:hAnsi="Calibri" w:cs="Calibri" w:asciiTheme="minorHAnsi" w:cstheme="minorHAnsi" w:hAnsiTheme="minorHAnsi"/>
+                <w:sz w:val="18"/>
+                <w:szCs w:val="18"/>
               </w:rPr>
             </w:pPr>
             <w:r>
               <w:rPr>
                 <w:rFonts w:cs="Calibri" w:ascii="Calibri" w:hAnsi="Calibri" w:asciiTheme="minorHAnsi" w:cstheme="minorHAnsi" w:hAnsiTheme="minorHAnsi"/>
                 <w:bCs/>
+                <w:sz w:val="18"/>
+                <w:szCs w:val="18"/>
               </w:rPr>
               <w:t>{{ins_date}}</w:t>
             </w:r>
@@ -1272,9 +1256,8 @@
               <w:ind w:hanging="0"/>
               <w:jc w:val="left"/>
               <w:rPr>
-                <w:rFonts w:ascii="Calibri" w:hAnsi="Calibri" w:cs="Calibri" w:asciiTheme="minorHAnsi" w:cstheme="minorHAnsi" w:hAnsiTheme="minorHAnsi"/>
-                <w:b/>
-                <w:b/>
+                <w:sz w:val="18"/>
+                <w:szCs w:val="18"/>
               </w:rPr>
             </w:pPr>
             <w:r>
@@ -1282,8 +1265,8 @@
                 <w:rFonts w:eastAsia="Times New Roman" w:cs="Calibri" w:ascii="Calibri" w:hAnsi="Calibri" w:asciiTheme="minorHAnsi" w:cstheme="minorHAnsi" w:hAnsiTheme="minorHAnsi"/>
                 <w:b/>
                 <w:kern w:val="0"/>
-                <w:sz w:val="20"/>
-                <w:szCs w:val="20"/>
+                <w:sz w:val="18"/>
+                <w:szCs w:val="18"/>
                 <w:lang w:bidi="ar-SA"/>
               </w:rPr>
               <w:t xml:space="preserve">Nombre del Inspector: </w:t>
@@ -1311,15 +1294,16 @@
               <w:ind w:hanging="0"/>
               <w:jc w:val="left"/>
               <w:rPr>
-                <w:rFonts w:ascii="Calibri" w:hAnsi="Calibri" w:cs="Calibri" w:asciiTheme="minorHAnsi" w:cstheme="minorHAnsi" w:hAnsiTheme="minorHAnsi"/>
-                <w:b/>
-                <w:b/>
+                <w:sz w:val="18"/>
+                <w:szCs w:val="18"/>
               </w:rPr>
             </w:pPr>
             <w:r>
               <w:rPr>
                 <w:rFonts w:cs="Calibri" w:ascii="Calibri" w:hAnsi="Calibri" w:asciiTheme="minorHAnsi" w:cstheme="minorHAnsi" w:hAnsiTheme="minorHAnsi"/>
                 <w:bCs/>
+                <w:sz w:val="18"/>
+                <w:szCs w:val="18"/>
               </w:rPr>
               <w:t>{{inspector}}</w:t>
             </w:r>
@@ -1346,9 +1330,8 @@
               <w:ind w:hanging="0"/>
               <w:jc w:val="left"/>
               <w:rPr>
-                <w:rFonts w:ascii="Calibri" w:hAnsi="Calibri" w:cs="Calibri" w:asciiTheme="minorHAnsi" w:cstheme="minorHAnsi" w:hAnsiTheme="minorHAnsi"/>
-                <w:b/>
-                <w:b/>
+                <w:sz w:val="18"/>
+                <w:szCs w:val="18"/>
               </w:rPr>
             </w:pPr>
             <w:r>
@@ -1368,8 +1351,8 @@
                 <w:b w:val="false"/>
                 <w:bCs w:val="false"/>
                 <w:kern w:val="0"/>
-                <w:sz w:val="20"/>
-                <w:szCs w:val="20"/>
+                <w:sz w:val="18"/>
+                <w:szCs w:val="18"/>
                 <w:lang w:bidi="ar-SA"/>
               </w:rPr>
               <w:t>{{admin}}</w:t>
@@ -1437,9 +1420,8 @@
               <w:ind w:hanging="0"/>
               <w:jc w:val="left"/>
               <w:rPr>
-                <w:rFonts w:ascii="Calibri" w:hAnsi="Calibri" w:cs="Calibri" w:asciiTheme="minorHAnsi" w:cstheme="minorHAnsi" w:hAnsiTheme="minorHAnsi"/>
-                <w:b/>
-                <w:b/>
+                <w:sz w:val="18"/>
+                <w:szCs w:val="18"/>
               </w:rPr>
             </w:pPr>
             <w:r>
@@ -1447,8 +1429,8 @@
                 <w:rFonts w:eastAsia="Times New Roman" w:cs="Calibri" w:ascii="Calibri" w:hAnsi="Calibri" w:asciiTheme="minorHAnsi" w:cstheme="minorHAnsi" w:hAnsiTheme="minorHAnsi"/>
                 <w:b/>
                 <w:kern w:val="0"/>
-                <w:sz w:val="20"/>
-                <w:szCs w:val="20"/>
+                <w:sz w:val="18"/>
+                <w:szCs w:val="18"/>
                 <w:lang w:bidi="ar-SA"/>
               </w:rPr>
               <w:t xml:space="preserve">Fecha de emisión del Informe:  </w:t>
@@ -1476,15 +1458,16 @@
               <w:ind w:hanging="0"/>
               <w:jc w:val="left"/>
               <w:rPr>
-                <w:rFonts w:ascii="Calibri" w:hAnsi="Calibri" w:cs="Calibri" w:asciiTheme="minorHAnsi" w:cstheme="minorHAnsi" w:hAnsiTheme="minorHAnsi"/>
-                <w:b/>
-                <w:b/>
+                <w:sz w:val="18"/>
+                <w:szCs w:val="18"/>
               </w:rPr>
             </w:pPr>
             <w:r>
               <w:rPr>
                 <w:rFonts w:cs="Calibri" w:ascii="Calibri" w:hAnsi="Calibri" w:asciiTheme="minorHAnsi" w:cstheme="minorHAnsi" w:hAnsiTheme="minorHAnsi"/>
                 <w:bCs/>
+                <w:sz w:val="18"/>
+                <w:szCs w:val="18"/>
               </w:rPr>
               <w:t>{{inf_date}}</w:t>
             </w:r>
@@ -1511,9 +1494,8 @@
               <w:ind w:hanging="0"/>
               <w:jc w:val="left"/>
               <w:rPr>
-                <w:rFonts w:ascii="Calibri" w:hAnsi="Calibri" w:cs="Calibri" w:asciiTheme="minorHAnsi" w:cstheme="minorHAnsi" w:hAnsiTheme="minorHAnsi"/>
-                <w:b/>
-                <w:b/>
+                <w:sz w:val="18"/>
+                <w:szCs w:val="18"/>
               </w:rPr>
             </w:pPr>
             <w:r>
@@ -1521,8 +1503,8 @@
                 <w:rFonts w:eastAsia="Times New Roman" w:cs="Calibri" w:ascii="Calibri" w:hAnsi="Calibri" w:asciiTheme="minorHAnsi" w:cstheme="minorHAnsi" w:hAnsiTheme="minorHAnsi"/>
                 <w:b/>
                 <w:kern w:val="0"/>
-                <w:sz w:val="20"/>
-                <w:szCs w:val="20"/>
+                <w:sz w:val="18"/>
+                <w:szCs w:val="18"/>
                 <w:lang w:bidi="ar-SA"/>
               </w:rPr>
               <w:t xml:space="preserve">Periodo de validez del Informe: </w:t>
@@ -1550,15 +1532,16 @@
               <w:ind w:hanging="0"/>
               <w:jc w:val="left"/>
               <w:rPr>
-                <w:rFonts w:ascii="Calibri" w:hAnsi="Calibri" w:cs="Calibri" w:asciiTheme="minorHAnsi" w:cstheme="minorHAnsi" w:hAnsiTheme="minorHAnsi"/>
+                <w:sz w:val="18"/>
+                <w:szCs w:val="18"/>
               </w:rPr>
             </w:pPr>
             <w:r>
               <w:rPr>
                 <w:rFonts w:eastAsia="Times New Roman" w:cs="Calibri" w:ascii="Calibri" w:hAnsi="Calibri" w:asciiTheme="minorHAnsi" w:cstheme="minorHAnsi" w:hAnsiTheme="minorHAnsi"/>
                 <w:kern w:val="0"/>
-                <w:sz w:val="20"/>
-                <w:szCs w:val="20"/>
+                <w:sz w:val="18"/>
+                <w:szCs w:val="18"/>
                 <w:lang w:bidi="ar-SA"/>
               </w:rPr>
               <w:t xml:space="preserve"> </w:t>
@@ -1571,8 +1554,8 @@
                 <w:i w:val="false"/>
                 <w:iCs w:val="false"/>
                 <w:kern w:val="0"/>
-                <w:sz w:val="20"/>
-                <w:szCs w:val="20"/>
+                <w:sz w:val="18"/>
+                <w:szCs w:val="18"/>
                 <w:lang w:bidi="ar-SA"/>
               </w:rPr>
               <w:t>{{inspection_validation}}</w:t>
@@ -1641,9 +1624,8 @@
               <w:ind w:hanging="0"/>
               <w:jc w:val="left"/>
               <w:rPr>
-                <w:rFonts w:ascii="Calibri" w:hAnsi="Calibri" w:cs="Calibri" w:asciiTheme="minorHAnsi" w:cstheme="minorHAnsi" w:hAnsiTheme="minorHAnsi"/>
-                <w:b/>
-                <w:b/>
+                <w:sz w:val="18"/>
+                <w:szCs w:val="18"/>
               </w:rPr>
             </w:pPr>
             <w:r>
@@ -1651,8 +1633,8 @@
                 <w:rFonts w:eastAsia="Times New Roman" w:cs="Calibri" w:ascii="Calibri" w:hAnsi="Calibri" w:asciiTheme="minorHAnsi" w:cstheme="minorHAnsi" w:hAnsiTheme="minorHAnsi"/>
                 <w:b/>
                 <w:kern w:val="0"/>
-                <w:sz w:val="20"/>
-                <w:szCs w:val="20"/>
+                <w:sz w:val="18"/>
+                <w:szCs w:val="18"/>
                 <w:lang w:bidi="ar-SA"/>
               </w:rPr>
               <w:t xml:space="preserve">Certificación Anterior: </w:t>
@@ -1661,8 +1643,8 @@
               <w:rPr>
                 <w:rFonts w:eastAsia="Times New Roman" w:cs="Calibri" w:ascii="Calibri" w:hAnsi="Calibri" w:asciiTheme="minorHAnsi" w:cstheme="minorHAnsi" w:hAnsiTheme="minorHAnsi"/>
                 <w:kern w:val="0"/>
-                <w:sz w:val="20"/>
-                <w:szCs w:val="20"/>
+                <w:sz w:val="18"/>
+                <w:szCs w:val="18"/>
                 <w:lang w:val="es-ES" w:bidi="ar-SA"/>
               </w:rPr>
               <w:t xml:space="preserve">            </w:t>
@@ -1691,11 +1673,15 @@
               <w:jc w:val="center"/>
               <w:rPr>
                 <w:rFonts w:ascii="Calibri" w:hAnsi="Calibri" w:cs="Calibri" w:asciiTheme="minorHAnsi" w:cstheme="minorHAnsi" w:hAnsiTheme="minorHAnsi"/>
+                <w:sz w:val="18"/>
+                <w:szCs w:val="18"/>
               </w:rPr>
             </w:pPr>
             <w:r>
               <w:rPr>
                 <w:rFonts w:cs="Calibri" w:cstheme="minorHAnsi" w:ascii="Calibri" w:hAnsi="Calibri"/>
+                <w:sz w:val="18"/>
+                <w:szCs w:val="18"/>
               </w:rPr>
             </w:r>
           </w:p>
@@ -1721,9 +1707,8 @@
               <w:ind w:hanging="0"/>
               <w:jc w:val="left"/>
               <w:rPr>
-                <w:rFonts w:ascii="Calibri" w:hAnsi="Calibri" w:cs="Calibri" w:asciiTheme="minorHAnsi" w:cstheme="minorHAnsi" w:hAnsiTheme="minorHAnsi"/>
-                <w:b/>
-                <w:b/>
+                <w:sz w:val="18"/>
+                <w:szCs w:val="18"/>
               </w:rPr>
             </w:pPr>
             <w:r>
@@ -1731,8 +1716,8 @@
                 <w:rFonts w:eastAsia="Times New Roman" w:cs="Calibri" w:ascii="Calibri" w:hAnsi="Calibri" w:asciiTheme="minorHAnsi" w:cstheme="minorHAnsi" w:hAnsiTheme="minorHAnsi"/>
                 <w:b/>
                 <w:kern w:val="0"/>
-                <w:sz w:val="20"/>
-                <w:szCs w:val="20"/>
+                <w:sz w:val="18"/>
+                <w:szCs w:val="18"/>
                 <w:lang w:bidi="ar-SA"/>
               </w:rPr>
               <w:t xml:space="preserve">N° de Instalación ID: </w:t>
@@ -1745,8 +1730,8 @@
                 <w:i w:val="false"/>
                 <w:iCs w:val="false"/>
                 <w:kern w:val="0"/>
-                <w:sz w:val="20"/>
-                <w:szCs w:val="20"/>
+                <w:sz w:val="18"/>
+                <w:szCs w:val="18"/>
                 <w:lang w:bidi="ar-SA"/>
               </w:rPr>
               <w:t>{{instalation_number}}</w:t>
@@ -1775,11 +1760,15 @@
               <w:jc w:val="left"/>
               <w:rPr>
                 <w:rFonts w:ascii="Calibri" w:hAnsi="Calibri" w:cs="Calibri" w:asciiTheme="minorHAnsi" w:cstheme="minorHAnsi" w:hAnsiTheme="minorHAnsi"/>
+                <w:sz w:val="18"/>
+                <w:szCs w:val="18"/>
               </w:rPr>
             </w:pPr>
             <w:r>
               <w:rPr>
                 <w:rFonts w:cs="Calibri" w:cstheme="minorHAnsi" w:ascii="Calibri" w:hAnsi="Calibri"/>
+                <w:sz w:val="18"/>
+                <w:szCs w:val="18"/>
               </w:rPr>
             </w:r>
           </w:p>
@@ -1849,12 +1838,16 @@
                 <w:rFonts w:ascii="Calibri" w:hAnsi="Calibri" w:cs="Calibri" w:asciiTheme="minorHAnsi" w:cstheme="minorHAnsi" w:hAnsiTheme="minorHAnsi"/>
                 <w:b/>
                 <w:b/>
+                <w:sz w:val="18"/>
+                <w:szCs w:val="18"/>
               </w:rPr>
             </w:pPr>
             <w:r>
               <w:rPr>
                 <w:rFonts w:cs="Calibri" w:cstheme="minorHAnsi" w:ascii="Calibri" w:hAnsi="Calibri"/>
                 <w:b/>
+                <w:sz w:val="18"/>
+                <w:szCs w:val="18"/>
               </w:rPr>
             </w:r>
           </w:p>
@@ -1879,12 +1872,8 @@
               <w:ind w:hanging="0"/>
               <w:jc w:val="left"/>
               <w:rPr>
-                <w:b w:val="false"/>
-                <w:b w:val="false"/>
-                <w:bCs w:val="false"/>
-                <w:i w:val="false"/>
-                <w:i w:val="false"/>
-                <w:iCs w:val="false"/>
+                <w:sz w:val="18"/>
+                <w:szCs w:val="18"/>
               </w:rPr>
             </w:pPr>
             <w:r>
@@ -1894,6 +1883,8 @@
                 <w:bCs w:val="false"/>
                 <w:i w:val="false"/>
                 <w:iCs w:val="false"/>
+                <w:sz w:val="18"/>
+                <w:szCs w:val="18"/>
                 <w:lang w:val="es-ES"/>
               </w:rPr>
               <w:t>NO</w:t>
@@ -1905,6 +1896,8 @@
                 <w:bCs w:val="false"/>
                 <w:i w:val="false"/>
                 <w:iCs w:val="false"/>
+                <w:sz w:val="18"/>
+                <w:szCs w:val="18"/>
                 <w:lang w:val="es-ES"/>
               </w:rPr>
               <w:t xml:space="preserve"> </w:t>
@@ -1916,6 +1909,8 @@
                 <w:bCs w:val="false"/>
                 <w:i w:val="false"/>
                 <w:iCs w:val="false"/>
+                <w:sz w:val="18"/>
+                <w:szCs w:val="18"/>
                 <w:lang w:val="es-ES"/>
               </w:rPr>
               <mc:AlternateContent>
@@ -2042,6 +2037,8 @@
                 <w:bCs w:val="false"/>
                 <w:i w:val="false"/>
                 <w:iCs w:val="false"/>
+                <w:sz w:val="18"/>
+                <w:szCs w:val="18"/>
                 <w:lang w:val="es-ES"/>
               </w:rPr>
               <w:t xml:space="preserve"> </w:t>
@@ -2053,6 +2050,8 @@
                 <w:bCs w:val="false"/>
                 <w:i w:val="false"/>
                 <w:iCs w:val="false"/>
+                <w:sz w:val="18"/>
+                <w:szCs w:val="18"/>
                 <w:lang w:val="es-ES"/>
               </w:rPr>
               <w:t xml:space="preserve">SI </w:t>
@@ -2064,6 +2063,8 @@
                 <w:bCs w:val="false"/>
                 <w:i w:val="false"/>
                 <w:iCs w:val="false"/>
+                <w:sz w:val="18"/>
+                <w:szCs w:val="18"/>
                 <w:lang w:val="es-ES"/>
               </w:rPr>
               <w:t xml:space="preserve"> </w:t>
@@ -2075,6 +2076,8 @@
                 <w:bCs w:val="false"/>
                 <w:i w:val="false"/>
                 <w:iCs w:val="false"/>
+                <w:sz w:val="18"/>
+                <w:szCs w:val="18"/>
                 <w:lang w:val="es-ES"/>
               </w:rPr>
               <mc:AlternateContent>
@@ -2217,9 +2220,8 @@
               <w:ind w:hanging="0"/>
               <w:jc w:val="left"/>
               <w:rPr>
-                <w:rFonts w:ascii="Calibri" w:hAnsi="Calibri" w:cs="Calibri" w:asciiTheme="minorHAnsi" w:cstheme="minorHAnsi" w:hAnsiTheme="minorHAnsi"/>
-                <w:b/>
-                <w:b/>
+                <w:sz w:val="18"/>
+                <w:szCs w:val="18"/>
               </w:rPr>
             </w:pPr>
             <w:r>
@@ -2227,8 +2229,8 @@
                 <w:rFonts w:eastAsia="Times New Roman" w:cs="Calibri" w:ascii="Calibri" w:hAnsi="Calibri" w:asciiTheme="minorHAnsi" w:cstheme="minorHAnsi" w:hAnsiTheme="minorHAnsi"/>
                 <w:b/>
                 <w:kern w:val="0"/>
-                <w:sz w:val="20"/>
-                <w:szCs w:val="20"/>
+                <w:sz w:val="18"/>
+                <w:szCs w:val="18"/>
                 <w:lang w:bidi="ar-SA"/>
               </w:rPr>
               <w:t xml:space="preserve">Certificado MINVU: </w:t>
@@ -2256,7 +2258,8 @@
               <w:ind w:hanging="0"/>
               <w:jc w:val="left"/>
               <w:rPr>
-                <w:rFonts w:ascii="Calibri" w:hAnsi="Calibri" w:cs="Calibri" w:asciiTheme="minorHAnsi" w:cstheme="minorHAnsi" w:hAnsiTheme="minorHAnsi"/>
+                <w:sz w:val="18"/>
+                <w:szCs w:val="18"/>
               </w:rPr>
             </w:pPr>
             <w:r>
@@ -2266,8 +2269,8 @@
                 <w:bCs w:val="false"/>
                 <w:i w:val="false"/>
                 <w:iCs w:val="false"/>
-                <w:sz w:val="20"/>
-                <w:szCs w:val="20"/>
+                <w:sz w:val="18"/>
+                <w:szCs w:val="18"/>
                 <w:lang w:val="es-CL"/>
               </w:rPr>
               <w:t>{{certificado_minvu}}</w:t>
@@ -2295,7 +2298,8 @@
               <w:ind w:hanging="0"/>
               <w:jc w:val="left"/>
               <w:rPr>
-                <w:rFonts w:ascii="Calibri" w:hAnsi="Calibri" w:cs="Calibri" w:asciiTheme="minorHAnsi" w:cstheme="minorHAnsi" w:hAnsiTheme="minorHAnsi"/>
+                <w:sz w:val="18"/>
+                <w:szCs w:val="18"/>
               </w:rPr>
             </w:pPr>
             <w:r>
@@ -2303,8 +2307,8 @@
                 <w:rFonts w:eastAsia="Times New Roman" w:cs="Calibri" w:ascii="Calibri" w:hAnsi="Calibri" w:asciiTheme="minorHAnsi" w:cstheme="minorHAnsi" w:hAnsiTheme="minorHAnsi"/>
                 <w:b/>
                 <w:kern w:val="0"/>
-                <w:sz w:val="20"/>
-                <w:szCs w:val="20"/>
+                <w:sz w:val="18"/>
+                <w:szCs w:val="18"/>
                 <w:lang w:bidi="ar-SA"/>
               </w:rPr>
               <w:t>Fecha:</w:t>
@@ -2332,7 +2336,8 @@
               <w:ind w:hanging="0"/>
               <w:jc w:val="left"/>
               <w:rPr>
-                <w:rFonts w:ascii="Calibri" w:hAnsi="Calibri" w:cs="Calibri" w:asciiTheme="minorHAnsi" w:cstheme="minorHAnsi" w:hAnsiTheme="minorHAnsi"/>
+                <w:sz w:val="18"/>
+                <w:szCs w:val="18"/>
               </w:rPr>
             </w:pPr>
             <w:r>
@@ -2342,8 +2347,8 @@
                 <w:bCs w:val="false"/>
                 <w:i w:val="false"/>
                 <w:iCs w:val="false"/>
-                <w:sz w:val="20"/>
-                <w:szCs w:val="20"/>
+                <w:sz w:val="18"/>
+                <w:szCs w:val="18"/>
                 <w:lang w:val="es-CL"/>
               </w:rPr>
               <w:t>{{report_fecha}}</w:t>
@@ -2411,9 +2416,8 @@
               <w:ind w:hanging="0"/>
               <w:jc w:val="left"/>
               <w:rPr>
-                <w:rFonts w:ascii="Calibri" w:hAnsi="Calibri" w:cs="Calibri" w:asciiTheme="minorHAnsi" w:cstheme="minorHAnsi" w:hAnsiTheme="minorHAnsi"/>
-                <w:b/>
-                <w:b/>
+                <w:sz w:val="18"/>
+                <w:szCs w:val="18"/>
               </w:rPr>
             </w:pPr>
             <w:r>
@@ -2421,8 +2425,8 @@
                 <w:rFonts w:eastAsia="Times New Roman" w:cs="Calibri" w:ascii="Calibri" w:hAnsi="Calibri" w:asciiTheme="minorHAnsi" w:cstheme="minorHAnsi" w:hAnsiTheme="minorHAnsi"/>
                 <w:b/>
                 <w:kern w:val="0"/>
-                <w:sz w:val="20"/>
-                <w:szCs w:val="20"/>
+                <w:sz w:val="18"/>
+                <w:szCs w:val="18"/>
                 <w:lang w:bidi="ar-SA"/>
               </w:rPr>
               <w:t xml:space="preserve">Empresa Certificadora Anterior: </w:t>
@@ -2451,9 +2455,8 @@
               <w:ind w:hanging="0"/>
               <w:jc w:val="left"/>
               <w:rPr>
-                <w:rFonts w:ascii="Calibri" w:hAnsi="Calibri" w:cs="Calibri" w:asciiTheme="minorHAnsi" w:cstheme="minorHAnsi" w:hAnsiTheme="minorHAnsi"/>
-                <w:b/>
-                <w:b/>
+                <w:sz w:val="18"/>
+                <w:szCs w:val="18"/>
               </w:rPr>
             </w:pPr>
             <w:r>
@@ -2461,8 +2464,8 @@
                 <w:rFonts w:eastAsia="Times New Roman" w:cs="Calibri" w:ascii="Calibri" w:hAnsi="Calibri" w:asciiTheme="minorHAnsi" w:cstheme="minorHAnsi" w:hAnsiTheme="minorHAnsi"/>
                 <w:b/>
                 <w:kern w:val="0"/>
-                <w:sz w:val="20"/>
-                <w:szCs w:val="20"/>
+                <w:sz w:val="18"/>
+                <w:szCs w:val="18"/>
                 <w:lang w:bidi="ar-SA"/>
               </w:rPr>
               <w:t xml:space="preserve">ROL: </w:t>
@@ -2491,9 +2494,8 @@
               <w:ind w:hanging="0"/>
               <w:jc w:val="left"/>
               <w:rPr>
-                <w:rFonts w:ascii="Calibri" w:hAnsi="Calibri" w:cs="Calibri" w:asciiTheme="minorHAnsi" w:cstheme="minorHAnsi" w:hAnsiTheme="minorHAnsi"/>
-                <w:b/>
-                <w:b/>
+                <w:sz w:val="18"/>
+                <w:szCs w:val="18"/>
               </w:rPr>
             </w:pPr>
             <w:r>
@@ -2503,6 +2505,8 @@
                 <w:bCs w:val="false"/>
                 <w:i w:val="false"/>
                 <w:iCs w:val="false"/>
+                <w:sz w:val="18"/>
+                <w:szCs w:val="18"/>
               </w:rPr>
               <w:t>{{ea_rol}}</w:t>
             </w:r>
@@ -2530,9 +2534,8 @@
               <w:ind w:hanging="0"/>
               <w:jc w:val="left"/>
               <w:rPr>
-                <w:rFonts w:ascii="Calibri" w:hAnsi="Calibri" w:cs="Calibri" w:asciiTheme="minorHAnsi" w:cstheme="minorHAnsi" w:hAnsiTheme="minorHAnsi"/>
-                <w:b/>
-                <w:b/>
+                <w:sz w:val="18"/>
+                <w:szCs w:val="18"/>
               </w:rPr>
             </w:pPr>
             <w:r>
@@ -2540,8 +2543,8 @@
                 <w:rFonts w:eastAsia="Times New Roman" w:cs="Calibri" w:ascii="Calibri" w:hAnsi="Calibri" w:asciiTheme="minorHAnsi" w:cstheme="minorHAnsi" w:hAnsiTheme="minorHAnsi"/>
                 <w:b/>
                 <w:kern w:val="0"/>
-                <w:sz w:val="20"/>
-                <w:szCs w:val="20"/>
+                <w:sz w:val="18"/>
+                <w:szCs w:val="18"/>
                 <w:lang w:bidi="ar-SA"/>
               </w:rPr>
               <w:t xml:space="preserve">RUT: </w:t>
@@ -2570,7 +2573,8 @@
               <w:ind w:hanging="0"/>
               <w:jc w:val="left"/>
               <w:rPr>
-                <w:rFonts w:ascii="Calibri" w:hAnsi="Calibri" w:cs="Calibri" w:asciiTheme="minorHAnsi" w:cstheme="minorHAnsi" w:hAnsiTheme="minorHAnsi"/>
+                <w:sz w:val="18"/>
+                <w:szCs w:val="18"/>
               </w:rPr>
             </w:pPr>
             <w:r>
@@ -2580,6 +2584,8 @@
                 <w:bCs w:val="false"/>
                 <w:i w:val="false"/>
                 <w:iCs w:val="false"/>
+                <w:sz w:val="18"/>
+                <w:szCs w:val="18"/>
               </w:rPr>
               <w:t>{{ea_rut}}</w:t>
             </w:r>
@@ -2646,12 +2652,15 @@
               <w:ind w:hanging="0"/>
               <w:jc w:val="left"/>
               <w:rPr>
-                <w:rFonts w:ascii="Calibri" w:hAnsi="Calibri" w:cs="Calibri" w:asciiTheme="minorHAnsi" w:cstheme="minorHAnsi" w:hAnsiTheme="minorHAnsi"/>
+                <w:sz w:val="18"/>
+                <w:szCs w:val="18"/>
               </w:rPr>
             </w:pPr>
             <w:r>
               <w:rPr>
                 <w:rFonts w:cs="Calibri" w:ascii="Calibri" w:hAnsi="Calibri" w:cstheme="minorHAnsi"/>
+                <w:sz w:val="18"/>
+                <w:szCs w:val="18"/>
               </w:rPr>
               <w:t>{{empresa_anterior}}</w:t>
             </w:r>
@@ -2682,12 +2691,16 @@
                 <w:rFonts w:ascii="Calibri" w:hAnsi="Calibri" w:cs="Calibri" w:asciiTheme="minorHAnsi" w:cstheme="minorHAnsi" w:hAnsiTheme="minorHAnsi"/>
                 <w:b/>
                 <w:b/>
+                <w:sz w:val="18"/>
+                <w:szCs w:val="18"/>
               </w:rPr>
             </w:pPr>
             <w:r>
               <w:rPr>
                 <w:rFonts w:cs="Calibri" w:cstheme="minorHAnsi" w:ascii="Calibri" w:hAnsi="Calibri"/>
                 <w:b/>
+                <w:sz w:val="18"/>
+                <w:szCs w:val="18"/>
               </w:rPr>
             </w:r>
           </w:p>
@@ -2716,12 +2729,16 @@
               <w:rPr>
                 <w:rFonts w:ascii="Calibri" w:hAnsi="Calibri" w:cs="Calibri" w:asciiTheme="minorHAnsi" w:cstheme="minorHAnsi" w:hAnsiTheme="minorHAnsi"/>
                 <w:color w:val="4F81BD" w:themeColor="accent1"/>
+                <w:sz w:val="18"/>
+                <w:szCs w:val="18"/>
               </w:rPr>
             </w:pPr>
             <w:r>
               <w:rPr>
                 <w:rFonts w:cs="Calibri" w:cstheme="minorHAnsi" w:ascii="Calibri" w:hAnsi="Calibri"/>
                 <w:color w:val="4F81BD" w:themeColor="accent1"/>
+                <w:sz w:val="18"/>
+                <w:szCs w:val="18"/>
               </w:rPr>
             </w:r>
           </w:p>
@@ -2751,12 +2768,16 @@
                 <w:rFonts w:ascii="Calibri" w:hAnsi="Calibri" w:cs="Calibri" w:asciiTheme="minorHAnsi" w:cstheme="minorHAnsi" w:hAnsiTheme="minorHAnsi"/>
                 <w:b/>
                 <w:b/>
+                <w:sz w:val="18"/>
+                <w:szCs w:val="18"/>
               </w:rPr>
             </w:pPr>
             <w:r>
               <w:rPr>
                 <w:rFonts w:cs="Calibri" w:cstheme="minorHAnsi" w:ascii="Calibri" w:hAnsi="Calibri"/>
                 <w:b/>
+                <w:sz w:val="18"/>
+                <w:szCs w:val="18"/>
               </w:rPr>
             </w:r>
           </w:p>
@@ -2785,12 +2806,16 @@
               <w:rPr>
                 <w:rFonts w:ascii="Calibri" w:hAnsi="Calibri" w:cs="Calibri" w:asciiTheme="minorHAnsi" w:cstheme="minorHAnsi" w:hAnsiTheme="minorHAnsi"/>
                 <w:color w:val="4F81BD" w:themeColor="accent1"/>
+                <w:sz w:val="18"/>
+                <w:szCs w:val="18"/>
               </w:rPr>
             </w:pPr>
             <w:r>
               <w:rPr>
                 <w:rFonts w:cs="Calibri" w:cstheme="minorHAnsi" w:ascii="Calibri" w:hAnsi="Calibri"/>
                 <w:color w:val="4F81BD" w:themeColor="accent1"/>
+                <w:sz w:val="18"/>
+                <w:szCs w:val="18"/>
               </w:rPr>
             </w:r>
           </w:p>
@@ -2856,8 +2881,8 @@
               <w:ind w:hanging="0"/>
               <w:jc w:val="left"/>
               <w:rPr>
-                <w:rFonts w:ascii="Calibri" w:hAnsi="Calibri" w:cs="Arial" w:asciiTheme="minorHAnsi" w:hAnsiTheme="minorHAnsi"/>
-                <w:bCs/>
+                <w:sz w:val="18"/>
+                <w:szCs w:val="18"/>
               </w:rPr>
             </w:pPr>
             <w:r>
@@ -2865,8 +2890,8 @@
                 <w:rFonts w:eastAsia="Times New Roman" w:cs="Arial" w:ascii="Calibri" w:hAnsi="Calibri" w:asciiTheme="minorHAnsi" w:hAnsiTheme="minorHAnsi"/>
                 <w:b/>
                 <w:kern w:val="0"/>
-                <w:sz w:val="20"/>
-                <w:szCs w:val="20"/>
+                <w:sz w:val="18"/>
+                <w:szCs w:val="18"/>
                 <w:lang w:bidi="ar-SA"/>
               </w:rPr>
               <w:t xml:space="preserve">Rol N°: </w:t>
@@ -2877,8 +2902,8 @@
                 <w:b w:val="false"/>
                 <w:bCs w:val="false"/>
                 <w:kern w:val="0"/>
-                <w:sz w:val="20"/>
-                <w:szCs w:val="20"/>
+                <w:sz w:val="18"/>
+                <w:szCs w:val="18"/>
                 <w:lang w:bidi="ar-SA"/>
               </w:rPr>
               <w:t>{{detail_rol_n}}</w:t>
@@ -2906,8 +2931,8 @@
               <w:ind w:hanging="0"/>
               <w:jc w:val="left"/>
               <w:rPr>
-                <w:rFonts w:ascii="Calibri" w:hAnsi="Calibri" w:cs="Arial" w:asciiTheme="minorHAnsi" w:hAnsiTheme="minorHAnsi"/>
-                <w:bCs/>
+                <w:sz w:val="18"/>
+                <w:szCs w:val="18"/>
               </w:rPr>
             </w:pPr>
             <w:r>
@@ -2915,8 +2940,8 @@
                 <w:rFonts w:eastAsia="Times New Roman" w:cs="Arial" w:ascii="Calibri" w:hAnsi="Calibri" w:asciiTheme="minorHAnsi" w:hAnsiTheme="minorHAnsi"/>
                 <w:b/>
                 <w:kern w:val="0"/>
-                <w:sz w:val="20"/>
-                <w:szCs w:val="20"/>
+                <w:sz w:val="18"/>
+                <w:szCs w:val="18"/>
                 <w:lang w:bidi="ar-SA"/>
               </w:rPr>
               <w:t>Fecha Permiso Edificación</w:t>
@@ -2926,8 +2951,8 @@
                 <w:rFonts w:eastAsia="Times New Roman" w:cs="Arial" w:ascii="Calibri" w:hAnsi="Calibri" w:asciiTheme="minorHAnsi" w:hAnsiTheme="minorHAnsi"/>
                 <w:bCs/>
                 <w:kern w:val="0"/>
-                <w:sz w:val="20"/>
-                <w:szCs w:val="20"/>
+                <w:sz w:val="18"/>
+                <w:szCs w:val="18"/>
                 <w:lang w:bidi="ar-SA"/>
               </w:rPr>
               <w:t>: N°{{detail_numero_permiso}} del {{detail_fecha_permiso}}</w:t>
@@ -2955,8 +2980,8 @@
               <w:ind w:hanging="0"/>
               <w:jc w:val="left"/>
               <w:rPr>
-                <w:rFonts w:ascii="Calibri" w:hAnsi="Calibri" w:cs="Arial" w:asciiTheme="minorHAnsi" w:hAnsiTheme="minorHAnsi"/>
-                <w:bCs/>
+                <w:sz w:val="18"/>
+                <w:szCs w:val="18"/>
               </w:rPr>
             </w:pPr>
             <w:r>
@@ -2964,8 +2989,8 @@
                 <w:rFonts w:eastAsia="Times New Roman" w:cs="Arial" w:ascii="Calibri" w:hAnsi="Calibri" w:asciiTheme="minorHAnsi" w:hAnsiTheme="minorHAnsi"/>
                 <w:b/>
                 <w:kern w:val="0"/>
-                <w:sz w:val="20"/>
-                <w:szCs w:val="20"/>
+                <w:sz w:val="18"/>
+                <w:szCs w:val="18"/>
                 <w:lang w:bidi="ar-SA"/>
               </w:rPr>
               <w:t xml:space="preserve">Recepción Definitiva: </w:t>
@@ -2976,8 +3001,8 @@
                 <w:b w:val="false"/>
                 <w:bCs w:val="false"/>
                 <w:kern w:val="0"/>
-                <w:sz w:val="20"/>
-                <w:szCs w:val="20"/>
+                <w:sz w:val="18"/>
+                <w:szCs w:val="18"/>
                 <w:lang w:bidi="ar-SA"/>
               </w:rPr>
               <w:t>{{detail_recepcion}}</w:t>
@@ -3045,8 +3070,8 @@
               <w:ind w:hanging="0"/>
               <w:jc w:val="left"/>
               <w:rPr>
-                <w:rFonts w:ascii="Calibri" w:hAnsi="Calibri" w:cs="Arial" w:asciiTheme="minorHAnsi" w:hAnsiTheme="minorHAnsi"/>
-                <w:bCs/>
+                <w:sz w:val="18"/>
+                <w:szCs w:val="18"/>
               </w:rPr>
             </w:pPr>
             <w:r>
@@ -3054,8 +3079,8 @@
                 <w:rFonts w:eastAsia="Times New Roman" w:cs="Arial" w:ascii="Calibri" w:hAnsi="Calibri" w:asciiTheme="minorHAnsi" w:hAnsiTheme="minorHAnsi"/>
                 <w:b/>
                 <w:kern w:val="0"/>
-                <w:sz w:val="20"/>
-                <w:szCs w:val="20"/>
+                <w:sz w:val="18"/>
+                <w:szCs w:val="18"/>
                 <w:lang w:bidi="ar-SA"/>
               </w:rPr>
               <w:t xml:space="preserve">% de Ocupación:  </w:t>
@@ -3066,8 +3091,8 @@
                 <w:b w:val="false"/>
                 <w:bCs w:val="false"/>
                 <w:kern w:val="0"/>
-                <w:sz w:val="20"/>
-                <w:szCs w:val="20"/>
+                <w:sz w:val="18"/>
+                <w:szCs w:val="18"/>
                 <w:lang w:bidi="ar-SA"/>
               </w:rPr>
               <w:t>{{detail_porcentaje}}</w:t>
@@ -3095,8 +3120,8 @@
               <w:ind w:hanging="0"/>
               <w:jc w:val="left"/>
               <w:rPr>
-                <w:rFonts w:ascii="Calibri" w:hAnsi="Calibri" w:cs="Arial" w:asciiTheme="minorHAnsi" w:hAnsiTheme="minorHAnsi"/>
-                <w:bCs/>
+                <w:sz w:val="18"/>
+                <w:szCs w:val="18"/>
               </w:rPr>
             </w:pPr>
             <w:r>
@@ -3104,8 +3129,8 @@
                 <w:rFonts w:eastAsia="Times New Roman" w:cs="Arial" w:ascii="Calibri" w:hAnsi="Calibri" w:asciiTheme="minorHAnsi" w:hAnsiTheme="minorHAnsi"/>
                 <w:b/>
                 <w:kern w:val="0"/>
-                <w:sz w:val="20"/>
-                <w:szCs w:val="20"/>
+                <w:sz w:val="18"/>
+                <w:szCs w:val="18"/>
                 <w:lang w:bidi="ar-SA"/>
               </w:rPr>
               <w:t xml:space="preserve">Destino del Edificio: </w:t>
@@ -3116,8 +3141,8 @@
                 <w:b w:val="false"/>
                 <w:bCs w:val="false"/>
                 <w:kern w:val="0"/>
-                <w:sz w:val="20"/>
-                <w:szCs w:val="20"/>
+                <w:sz w:val="18"/>
+                <w:szCs w:val="18"/>
                 <w:lang w:bidi="ar-SA"/>
               </w:rPr>
               <w:t>{{detail_destino}}</w:t>
@@ -3145,9 +3170,8 @@
               <w:ind w:hanging="0"/>
               <w:jc w:val="left"/>
               <w:rPr>
-                <w:rFonts w:ascii="Calibri" w:hAnsi="Calibri" w:cs="Arial" w:asciiTheme="minorHAnsi" w:hAnsiTheme="minorHAnsi"/>
-                <w:b/>
-                <w:b/>
+                <w:sz w:val="18"/>
+                <w:szCs w:val="18"/>
               </w:rPr>
             </w:pPr>
             <w:r>
@@ -3155,8 +3179,8 @@
                 <w:rFonts w:eastAsia="Times New Roman" w:cs="Arial" w:ascii="Calibri" w:hAnsi="Calibri" w:asciiTheme="minorHAnsi" w:hAnsiTheme="minorHAnsi"/>
                 <w:b/>
                 <w:kern w:val="0"/>
-                <w:sz w:val="20"/>
-                <w:szCs w:val="20"/>
+                <w:sz w:val="18"/>
+                <w:szCs w:val="18"/>
                 <w:lang w:bidi="ar-SA"/>
               </w:rPr>
               <w:t xml:space="preserve">Empresa Instaladora: </w:t>
@@ -3167,8 +3191,8 @@
                 <w:b w:val="false"/>
                 <w:bCs w:val="false"/>
                 <w:kern w:val="0"/>
-                <w:sz w:val="20"/>
-                <w:szCs w:val="20"/>
+                <w:sz w:val="18"/>
+                <w:szCs w:val="18"/>
                 <w:lang w:bidi="ar-SA"/>
               </w:rPr>
               <w:t>{{detail_empresa_instaladora}}</w:t>
@@ -3183,8 +3207,8 @@
               <w:ind w:hanging="0"/>
               <w:jc w:val="left"/>
               <w:rPr>
-                <w:rFonts w:ascii="Calibri" w:hAnsi="Calibri" w:cs="Arial" w:asciiTheme="minorHAnsi" w:hAnsiTheme="minorHAnsi"/>
-                <w:bCs/>
+                <w:sz w:val="18"/>
+                <w:szCs w:val="18"/>
               </w:rPr>
             </w:pPr>
             <w:r>
@@ -3192,8 +3216,8 @@
                 <w:rFonts w:eastAsia="Times New Roman" w:cs="Arial" w:ascii="Calibri" w:hAnsi="Calibri" w:asciiTheme="minorHAnsi" w:hAnsiTheme="minorHAnsi"/>
                 <w:b/>
                 <w:kern w:val="0"/>
-                <w:sz w:val="20"/>
-                <w:szCs w:val="20"/>
+                <w:sz w:val="18"/>
+                <w:szCs w:val="18"/>
                 <w:lang w:bidi="ar-SA"/>
               </w:rPr>
               <w:t xml:space="preserve">RUT:  </w:t>
@@ -3204,8 +3228,8 @@
                 <w:b w:val="false"/>
                 <w:bCs w:val="false"/>
                 <w:kern w:val="0"/>
-                <w:sz w:val="20"/>
-                <w:szCs w:val="20"/>
+                <w:sz w:val="18"/>
+                <w:szCs w:val="18"/>
                 <w:lang w:bidi="ar-SA"/>
               </w:rPr>
               <w:t>{{detail_empresa_instaladora_rut}}</w:t>
@@ -3273,9 +3297,8 @@
               <w:ind w:hanging="0"/>
               <w:jc w:val="left"/>
               <w:rPr>
-                <w:rFonts w:ascii="Calibri" w:hAnsi="Calibri" w:cs="Calibri" w:asciiTheme="minorHAnsi" w:cstheme="minorHAnsi" w:hAnsiTheme="minorHAnsi"/>
-                <w:b/>
-                <w:b/>
+                <w:sz w:val="18"/>
+                <w:szCs w:val="18"/>
               </w:rPr>
             </w:pPr>
             <w:r>
@@ -3283,8 +3306,8 @@
                 <w:rFonts w:eastAsia="Times New Roman" w:cs="Calibri" w:ascii="Calibri" w:hAnsi="Calibri" w:asciiTheme="minorHAnsi" w:cstheme="minorHAnsi" w:hAnsiTheme="minorHAnsi"/>
                 <w:b/>
                 <w:kern w:val="0"/>
-                <w:sz w:val="20"/>
-                <w:szCs w:val="20"/>
+                <w:sz w:val="18"/>
+                <w:szCs w:val="18"/>
                 <w:lang w:bidi="ar-SA"/>
               </w:rPr>
               <w:t xml:space="preserve">Detalle del Objeto Inspeccionado: </w:t>
@@ -3312,9 +3335,8 @@
               <w:ind w:hanging="0"/>
               <w:jc w:val="left"/>
               <w:rPr>
-                <w:rFonts w:ascii="Calibri" w:hAnsi="Calibri" w:cs="Calibri" w:asciiTheme="minorHAnsi" w:cstheme="minorHAnsi" w:hAnsiTheme="minorHAnsi"/>
-                <w:b/>
-                <w:b/>
+                <w:sz w:val="18"/>
+                <w:szCs w:val="18"/>
               </w:rPr>
             </w:pPr>
             <w:r>
@@ -3324,6 +3346,8 @@
                 <w:bCs/>
                 <w:i w:val="false"/>
                 <w:iCs w:val="false"/>
+                <w:sz w:val="18"/>
+                <w:szCs w:val="18"/>
               </w:rPr>
               <w:t>{{detail_detalle}}</w:t>
             </w:r>
@@ -3350,7 +3374,8 @@
               <w:ind w:hanging="0"/>
               <w:jc w:val="left"/>
               <w:rPr>
-                <w:rFonts w:ascii="Calibri" w:hAnsi="Calibri" w:cs="Calibri" w:asciiTheme="minorHAnsi" w:cstheme="minorHAnsi" w:hAnsiTheme="minorHAnsi"/>
+                <w:sz w:val="18"/>
+                <w:szCs w:val="18"/>
               </w:rPr>
             </w:pPr>
             <w:r>
@@ -3358,8 +3383,8 @@
                 <w:rFonts w:eastAsia="Times New Roman" w:cs="Calibri" w:ascii="Calibri" w:hAnsi="Calibri" w:asciiTheme="minorHAnsi" w:cstheme="minorHAnsi" w:hAnsiTheme="minorHAnsi"/>
                 <w:b/>
                 <w:kern w:val="0"/>
-                <w:sz w:val="20"/>
-                <w:szCs w:val="20"/>
+                <w:sz w:val="18"/>
+                <w:szCs w:val="18"/>
                 <w:lang w:bidi="ar-SA"/>
               </w:rPr>
               <w:t>ID:</w:t>
@@ -3368,8 +3393,8 @@
               <w:rPr>
                 <w:rFonts w:eastAsia="Times New Roman" w:cs="Calibri" w:ascii="Calibri" w:hAnsi="Calibri" w:asciiTheme="minorHAnsi" w:cstheme="minorHAnsi" w:hAnsiTheme="minorHAnsi"/>
                 <w:kern w:val="0"/>
-                <w:sz w:val="20"/>
-                <w:szCs w:val="20"/>
+                <w:sz w:val="18"/>
+                <w:szCs w:val="18"/>
                 <w:lang w:bidi="ar-SA"/>
               </w:rPr>
               <w:t xml:space="preserve"> </w:t>
@@ -3397,9 +3422,8 @@
               <w:ind w:hanging="0"/>
               <w:jc w:val="left"/>
               <w:rPr>
-                <w:rFonts w:ascii="Calibri" w:hAnsi="Calibri" w:cs="Calibri" w:asciiTheme="minorHAnsi" w:cstheme="minorHAnsi" w:hAnsiTheme="minorHAnsi"/>
-                <w:b/>
-                <w:b/>
+                <w:sz w:val="18"/>
+                <w:szCs w:val="18"/>
               </w:rPr>
             </w:pPr>
             <w:r>
@@ -3409,6 +3433,8 @@
                 <w:bCs w:val="false"/>
                 <w:i w:val="false"/>
                 <w:iCs w:val="false"/>
+                <w:sz w:val="18"/>
+                <w:szCs w:val="18"/>
               </w:rPr>
               <w:t>{{item_identificador}}</w:t>
             </w:r>
@@ -3474,9 +3500,8 @@
               <w:ind w:hanging="0"/>
               <w:jc w:val="left"/>
               <w:rPr>
-                <w:rFonts w:ascii="Calibri" w:hAnsi="Calibri" w:cs="Calibri" w:asciiTheme="minorHAnsi" w:cstheme="minorHAnsi" w:hAnsiTheme="minorHAnsi"/>
-                <w:b/>
-                <w:b/>
+                <w:sz w:val="18"/>
+                <w:szCs w:val="18"/>
               </w:rPr>
             </w:pPr>
             <w:r>
@@ -3484,8 +3509,8 @@
                 <w:rFonts w:eastAsia="Times New Roman" w:cs="Calibri" w:ascii="Calibri" w:hAnsi="Calibri" w:asciiTheme="minorHAnsi" w:cstheme="minorHAnsi" w:hAnsiTheme="minorHAnsi"/>
                 <w:b/>
                 <w:kern w:val="0"/>
-                <w:sz w:val="20"/>
-                <w:szCs w:val="20"/>
+                <w:sz w:val="18"/>
+                <w:szCs w:val="18"/>
                 <w:lang w:bidi="ar-SA"/>
               </w:rPr>
               <w:t>Descripción del Objeto:</w:t>
@@ -3513,10 +3538,8 @@
               <w:ind w:hanging="0"/>
               <w:jc w:val="left"/>
               <w:rPr>
-                <w:rFonts w:ascii="Calibri" w:hAnsi="Calibri" w:cs="Calibri" w:asciiTheme="minorHAnsi" w:cstheme="minorHAnsi" w:hAnsiTheme="minorHAnsi"/>
-                <w:b/>
-                <w:b/>
-                <w:lang w:val="es-ES"/>
+                <w:sz w:val="18"/>
+                <w:szCs w:val="18"/>
               </w:rPr>
             </w:pPr>
             <w:r>
@@ -3524,8 +3547,8 @@
                 <w:rFonts w:eastAsia="Times New Roman" w:cs="Calibri" w:ascii="Calibri" w:hAnsi="Calibri" w:asciiTheme="minorHAnsi" w:cstheme="minorHAnsi" w:hAnsiTheme="minorHAnsi"/>
                 <w:b/>
                 <w:kern w:val="0"/>
-                <w:sz w:val="20"/>
-                <w:szCs w:val="20"/>
+                <w:sz w:val="18"/>
+                <w:szCs w:val="18"/>
                 <w:lang w:val="es-ES" w:bidi="ar-SA"/>
               </w:rPr>
               <w:t xml:space="preserve">Marca: </w:t>
@@ -3534,8 +3557,8 @@
               <w:rPr>
                 <w:rFonts w:eastAsia="Times New Roman" w:cs="Calibri" w:ascii="Calibri" w:hAnsi="Calibri" w:asciiTheme="minorHAnsi" w:cstheme="minorHAnsi" w:hAnsiTheme="minorHAnsi"/>
                 <w:kern w:val="0"/>
-                <w:sz w:val="20"/>
-                <w:szCs w:val="20"/>
+                <w:sz w:val="18"/>
+                <w:szCs w:val="18"/>
                 <w:lang w:val="es-ES" w:bidi="ar-SA"/>
               </w:rPr>
               <w:t xml:space="preserve">  </w:t>
@@ -3545,8 +3568,8 @@
                 <w:rFonts w:eastAsia="Times New Roman" w:cs="Calibri" w:ascii="Calibri" w:hAnsi="Calibri" w:asciiTheme="minorHAnsi" w:cstheme="minorHAnsi" w:hAnsiTheme="minorHAnsi"/>
                 <w:b/>
                 <w:kern w:val="0"/>
-                <w:sz w:val="20"/>
-                <w:szCs w:val="20"/>
+                <w:sz w:val="18"/>
+                <w:szCs w:val="18"/>
                 <w:lang w:val="es-ES" w:bidi="ar-SA"/>
               </w:rPr>
               <w:t xml:space="preserve">                                     </w:t>
@@ -3574,10 +3597,8 @@
               <w:ind w:hanging="0"/>
               <w:jc w:val="left"/>
               <w:rPr>
-                <w:rFonts w:ascii="Calibri" w:hAnsi="Calibri" w:cs="Calibri" w:asciiTheme="minorHAnsi" w:cstheme="minorHAnsi" w:hAnsiTheme="minorHAnsi"/>
-                <w:b/>
-                <w:b/>
-                <w:lang w:val="pt-PT"/>
+                <w:sz w:val="18"/>
+                <w:szCs w:val="18"/>
               </w:rPr>
             </w:pPr>
             <w:r>
@@ -3587,6 +3608,8 @@
                 <w:bCs w:val="false"/>
                 <w:i w:val="false"/>
                 <w:iCs w:val="false"/>
+                <w:sz w:val="18"/>
+                <w:szCs w:val="18"/>
                 <w:lang w:val="pt-PT"/>
               </w:rPr>
               <w:t>{{detail_marca}}</w:t>
@@ -3595,6 +3618,8 @@
               <w:rPr>
                 <w:rFonts w:cs="Calibri" w:ascii="Calibri" w:hAnsi="Calibri" w:asciiTheme="minorHAnsi" w:cstheme="minorHAnsi" w:hAnsiTheme="minorHAnsi"/>
                 <w:b/>
+                <w:sz w:val="18"/>
+                <w:szCs w:val="18"/>
                 <w:lang w:val="pt-PT"/>
               </w:rPr>
               <w:t xml:space="preserve">  </w:t>
@@ -3622,10 +3647,8 @@
               <w:ind w:hanging="0"/>
               <w:jc w:val="left"/>
               <w:rPr>
-                <w:rFonts w:ascii="Calibri" w:hAnsi="Calibri" w:cs="Calibri" w:asciiTheme="minorHAnsi" w:cstheme="minorHAnsi" w:hAnsiTheme="minorHAnsi"/>
-                <w:b/>
-                <w:b/>
-                <w:lang w:val="es-ES"/>
+                <w:sz w:val="18"/>
+                <w:szCs w:val="18"/>
               </w:rPr>
             </w:pPr>
             <w:r>
@@ -3633,8 +3656,8 @@
                 <w:rFonts w:eastAsia="Times New Roman" w:cs="Calibri" w:ascii="Calibri" w:hAnsi="Calibri" w:asciiTheme="minorHAnsi" w:cstheme="minorHAnsi" w:hAnsiTheme="minorHAnsi"/>
                 <w:b/>
                 <w:kern w:val="0"/>
-                <w:sz w:val="20"/>
-                <w:szCs w:val="20"/>
+                <w:sz w:val="18"/>
+                <w:szCs w:val="18"/>
                 <w:lang w:val="es-ES" w:bidi="ar-SA"/>
               </w:rPr>
               <w:t xml:space="preserve">Modelo:  </w:t>
@@ -3662,10 +3685,8 @@
               <w:ind w:hanging="0"/>
               <w:jc w:val="left"/>
               <w:rPr>
-                <w:rFonts w:ascii="Calibri" w:hAnsi="Calibri" w:cs="Calibri" w:asciiTheme="minorHAnsi" w:cstheme="minorHAnsi" w:hAnsiTheme="minorHAnsi"/>
-                <w:b/>
-                <w:b/>
-                <w:lang w:val="pt-PT"/>
+                <w:sz w:val="18"/>
+                <w:szCs w:val="18"/>
               </w:rPr>
             </w:pPr>
             <w:r>
@@ -3675,8 +3696,8 @@
                 <w:bCs w:val="false"/>
                 <w:i w:val="false"/>
                 <w:iCs w:val="false"/>
-                <w:sz w:val="20"/>
-                <w:szCs w:val="20"/>
+                <w:sz w:val="18"/>
+                <w:szCs w:val="18"/>
                 <w:lang w:val="pt-PT"/>
               </w:rPr>
               <w:t>{{detail_modelo}}</w:t>
@@ -3742,12 +3763,8 @@
               <w:ind w:hanging="0"/>
               <w:jc w:val="left"/>
               <w:rPr>
-                <w:b w:val="false"/>
-                <w:b w:val="false"/>
-                <w:bCs w:val="false"/>
-                <w:i w:val="false"/>
-                <w:i w:val="false"/>
-                <w:iCs w:val="false"/>
+                <w:sz w:val="18"/>
+                <w:szCs w:val="18"/>
               </w:rPr>
             </w:pPr>
             <w:r>
@@ -3757,6 +3774,8 @@
                 <w:bCs/>
                 <w:i w:val="false"/>
                 <w:iCs w:val="false"/>
+                <w:sz w:val="18"/>
+                <w:szCs w:val="18"/>
                 <w:lang w:val="es-ES"/>
               </w:rPr>
               <w:t>{{detail_descripcion}}</w:t>
@@ -3784,9 +3803,8 @@
               <w:ind w:hanging="0"/>
               <w:jc w:val="left"/>
               <w:rPr>
-                <w:rFonts w:ascii="Calibri" w:hAnsi="Calibri" w:cs="Calibri" w:asciiTheme="minorHAnsi" w:cstheme="minorHAnsi" w:hAnsiTheme="minorHAnsi"/>
-                <w:b/>
-                <w:b/>
+                <w:sz w:val="18"/>
+                <w:szCs w:val="18"/>
               </w:rPr>
             </w:pPr>
             <w:r>
@@ -3794,8 +3812,8 @@
                 <w:rFonts w:eastAsia="Times New Roman" w:cs="Calibri" w:ascii="Calibri" w:hAnsi="Calibri" w:asciiTheme="minorHAnsi" w:cstheme="minorHAnsi" w:hAnsiTheme="minorHAnsi"/>
                 <w:b/>
                 <w:kern w:val="0"/>
-                <w:sz w:val="20"/>
-                <w:szCs w:val="20"/>
+                <w:sz w:val="18"/>
+                <w:szCs w:val="18"/>
                 <w:lang w:bidi="ar-SA"/>
               </w:rPr>
               <w:t xml:space="preserve">N° de Serie:                               </w:t>
@@ -3823,10 +3841,8 @@
               <w:ind w:hanging="0"/>
               <w:jc w:val="left"/>
               <w:rPr>
-                <w:rFonts w:ascii="Calibri" w:hAnsi="Calibri" w:cs="Calibri" w:asciiTheme="minorHAnsi" w:cstheme="minorHAnsi" w:hAnsiTheme="minorHAnsi"/>
-                <w:b/>
-                <w:b/>
-                <w:lang w:val="es-CL"/>
+                <w:sz w:val="18"/>
+                <w:szCs w:val="18"/>
               </w:rPr>
             </w:pPr>
             <w:r>
@@ -3836,8 +3852,8 @@
                 <w:bCs w:val="false"/>
                 <w:i w:val="false"/>
                 <w:iCs w:val="false"/>
-                <w:sz w:val="20"/>
-                <w:szCs w:val="20"/>
+                <w:sz w:val="18"/>
+                <w:szCs w:val="18"/>
                 <w:lang w:val="es-CL"/>
               </w:rPr>
               <w:t>{{detail_n_serie}}</w:t>
@@ -3846,8 +3862,8 @@
               <w:rPr>
                 <w:rFonts w:cs="Calibri" w:ascii="Calibri" w:hAnsi="Calibri" w:asciiTheme="minorHAnsi" w:cstheme="minorHAnsi" w:hAnsiTheme="minorHAnsi"/>
                 <w:b/>
-                <w:sz w:val="20"/>
-                <w:szCs w:val="20"/>
+                <w:sz w:val="18"/>
+                <w:szCs w:val="18"/>
                 <w:lang w:val="es-CL"/>
               </w:rPr>
               <w:t xml:space="preserve">  </w:t>
@@ -3914,9 +3930,8 @@
               <w:ind w:hanging="0"/>
               <w:jc w:val="left"/>
               <w:rPr>
-                <w:rFonts w:ascii="Calibri" w:hAnsi="Calibri" w:cs="Calibri" w:asciiTheme="minorHAnsi" w:cstheme="minorHAnsi" w:hAnsiTheme="minorHAnsi"/>
-                <w:b/>
-                <w:b/>
+                <w:sz w:val="18"/>
+                <w:szCs w:val="18"/>
               </w:rPr>
             </w:pPr>
             <w:r>
@@ -3924,8 +3939,8 @@
                 <w:rFonts w:eastAsia="Times New Roman" w:cs="Calibri" w:ascii="Calibri" w:hAnsi="Calibri" w:asciiTheme="minorHAnsi" w:cstheme="minorHAnsi" w:hAnsiTheme="minorHAnsi"/>
                 <w:b/>
                 <w:kern w:val="0"/>
-                <w:sz w:val="20"/>
-                <w:szCs w:val="20"/>
+                <w:sz w:val="18"/>
+                <w:szCs w:val="18"/>
                 <w:lang w:bidi="ar-SA"/>
               </w:rPr>
               <w:t>Motor Motriz</w:t>
@@ -3954,9 +3969,8 @@
               <w:ind w:hanging="0"/>
               <w:jc w:val="left"/>
               <w:rPr>
-                <w:rFonts w:ascii="Calibri" w:hAnsi="Calibri" w:cs="Calibri" w:asciiTheme="minorHAnsi" w:cstheme="minorHAnsi" w:hAnsiTheme="minorHAnsi"/>
-                <w:b/>
-                <w:b/>
+                <w:sz w:val="18"/>
+                <w:szCs w:val="18"/>
               </w:rPr>
             </w:pPr>
             <w:r>
@@ -3964,8 +3978,8 @@
                 <w:rFonts w:eastAsia="Times New Roman" w:cs="Calibri" w:ascii="Calibri" w:hAnsi="Calibri" w:asciiTheme="minorHAnsi" w:cstheme="minorHAnsi" w:hAnsiTheme="minorHAnsi"/>
                 <w:b/>
                 <w:kern w:val="0"/>
-                <w:sz w:val="20"/>
-                <w:szCs w:val="20"/>
+                <w:sz w:val="18"/>
+                <w:szCs w:val="18"/>
                 <w:lang w:bidi="ar-SA"/>
               </w:rPr>
               <w:t xml:space="preserve">N° de Serie: </w:t>
@@ -3994,9 +4008,8 @@
               <w:ind w:hanging="0"/>
               <w:jc w:val="left"/>
               <w:rPr>
-                <w:rFonts w:ascii="Calibri" w:hAnsi="Calibri" w:cs="Calibri" w:asciiTheme="minorHAnsi" w:cstheme="minorHAnsi" w:hAnsiTheme="minorHAnsi"/>
-                <w:b/>
-                <w:b/>
+                <w:sz w:val="18"/>
+                <w:szCs w:val="18"/>
               </w:rPr>
             </w:pPr>
             <w:r>
@@ -4006,8 +4019,8 @@
                 <w:bCs w:val="false"/>
                 <w:i w:val="false"/>
                 <w:iCs w:val="false"/>
-                <w:sz w:val="20"/>
-                <w:szCs w:val="20"/>
+                <w:sz w:val="18"/>
+                <w:szCs w:val="18"/>
               </w:rPr>
               <w:t>{{detail_mm_n_serie}}</w:t>
             </w:r>
@@ -4034,9 +4047,8 @@
               <w:ind w:hanging="0"/>
               <w:jc w:val="left"/>
               <w:rPr>
-                <w:rFonts w:ascii="Calibri" w:hAnsi="Calibri" w:cs="Calibri" w:asciiTheme="minorHAnsi" w:cstheme="minorHAnsi" w:hAnsiTheme="minorHAnsi"/>
-                <w:b/>
-                <w:b/>
+                <w:sz w:val="18"/>
+                <w:szCs w:val="18"/>
               </w:rPr>
             </w:pPr>
             <w:r>
@@ -4044,8 +4056,8 @@
                 <w:rFonts w:eastAsia="Times New Roman" w:cs="Calibri" w:ascii="Calibri" w:hAnsi="Calibri" w:asciiTheme="minorHAnsi" w:cstheme="minorHAnsi" w:hAnsiTheme="minorHAnsi"/>
                 <w:b/>
                 <w:kern w:val="0"/>
-                <w:sz w:val="20"/>
-                <w:szCs w:val="20"/>
+                <w:sz w:val="18"/>
+                <w:szCs w:val="18"/>
                 <w:lang w:bidi="ar-SA"/>
               </w:rPr>
               <w:t xml:space="preserve">Potencia:        </w:t>
@@ -4058,8 +4070,8 @@
                 <w:i w:val="false"/>
                 <w:iCs w:val="false"/>
                 <w:kern w:val="0"/>
-                <w:sz w:val="20"/>
-                <w:szCs w:val="20"/>
+                <w:sz w:val="18"/>
+                <w:szCs w:val="18"/>
                 <w:lang w:val="es-ES" w:bidi="ar-SA"/>
               </w:rPr>
               <w:t>{{detail_potencia}}</w:t>
@@ -4087,10 +4099,8 @@
               <w:ind w:left="-201" w:right="-79" w:firstLine="206"/>
               <w:jc w:val="left"/>
               <w:rPr>
-                <w:rFonts w:ascii="Calibri" w:hAnsi="Calibri" w:cs="Calibri" w:asciiTheme="minorHAnsi" w:cstheme="minorHAnsi" w:hAnsiTheme="minorHAnsi"/>
-                <w:b/>
-                <w:b/>
-                <w:lang w:val="en-US"/>
+                <w:sz w:val="18"/>
+                <w:szCs w:val="18"/>
               </w:rPr>
             </w:pPr>
             <w:r>
@@ -4098,8 +4108,8 @@
                 <w:rFonts w:eastAsia="Times New Roman" w:cs="Calibri" w:ascii="Calibri" w:hAnsi="Calibri" w:asciiTheme="minorHAnsi" w:cstheme="minorHAnsi" w:hAnsiTheme="minorHAnsi"/>
                 <w:b/>
                 <w:kern w:val="0"/>
-                <w:sz w:val="20"/>
-                <w:szCs w:val="20"/>
+                <w:sz w:val="18"/>
+                <w:szCs w:val="18"/>
                 <w:lang w:bidi="ar-SA"/>
               </w:rPr>
               <w:t xml:space="preserve">Capacidad:             </w:t>
@@ -4109,8 +4119,8 @@
                 <w:rFonts w:eastAsia="Times New Roman" w:cs="Calibri" w:ascii="Calibri" w:hAnsi="Calibri" w:asciiTheme="minorHAnsi" w:cstheme="minorHAnsi" w:hAnsiTheme="minorHAnsi"/>
                 <w:b/>
                 <w:kern w:val="0"/>
-                <w:sz w:val="20"/>
-                <w:szCs w:val="20"/>
+                <w:sz w:val="18"/>
+                <w:szCs w:val="18"/>
                 <w:lang w:val="en-US" w:bidi="ar-SA"/>
               </w:rPr>
               <w:t xml:space="preserve"> </w:t>
@@ -4138,8 +4148,8 @@
               <w:ind w:left="-201" w:right="-79" w:firstLine="206"/>
               <w:jc w:val="left"/>
               <w:rPr>
-                <w:rFonts w:ascii="Calibri" w:hAnsi="Calibri" w:cs="Calibri" w:asciiTheme="minorHAnsi" w:cstheme="minorHAnsi" w:hAnsiTheme="minorHAnsi"/>
-                <w:lang w:val="en-US"/>
+                <w:sz w:val="18"/>
+                <w:szCs w:val="18"/>
               </w:rPr>
             </w:pPr>
             <w:r>
@@ -4148,8 +4158,8 @@
                 <w:b w:val="false"/>
                 <w:bCs w:val="false"/>
                 <w:kern w:val="0"/>
-                <w:sz w:val="20"/>
-                <w:szCs w:val="20"/>
+                <w:sz w:val="18"/>
+                <w:szCs w:val="18"/>
                 <w:lang w:val="en-US" w:bidi="ar-SA"/>
               </w:rPr>
               <w:t xml:space="preserve">      </w:t>
@@ -4160,8 +4170,8 @@
                 <w:b w:val="false"/>
                 <w:bCs w:val="false"/>
                 <w:kern w:val="0"/>
-                <w:sz w:val="20"/>
-                <w:szCs w:val="20"/>
+                <w:sz w:val="18"/>
+                <w:szCs w:val="18"/>
                 <w:lang w:val="en-US" w:bidi="ar-SA"/>
               </w:rPr>
               <w:t>{{detail_capacidad}}</w:t>
@@ -4189,12 +4199,16 @@
               <w:jc w:val="left"/>
               <w:rPr>
                 <w:rFonts w:ascii="Calibri" w:hAnsi="Calibri" w:cs="Calibri" w:asciiTheme="minorHAnsi" w:cstheme="minorHAnsi" w:hAnsiTheme="minorHAnsi"/>
+                <w:sz w:val="18"/>
+                <w:szCs w:val="18"/>
                 <w:lang w:val="en-US"/>
               </w:rPr>
             </w:pPr>
             <w:r>
               <w:rPr>
                 <w:rFonts w:cs="Calibri" w:cstheme="minorHAnsi" w:ascii="Calibri" w:hAnsi="Calibri"/>
+                <w:sz w:val="18"/>
+                <w:szCs w:val="18"/>
                 <w:lang w:val="en-US"/>
               </w:rPr>
             </w:r>
@@ -4259,9 +4273,8 @@
               <w:ind w:hanging="0"/>
               <w:jc w:val="left"/>
               <w:rPr>
-                <w:rFonts w:ascii="Calibri" w:hAnsi="Calibri" w:cs="Calibri" w:asciiTheme="minorHAnsi" w:cstheme="minorHAnsi" w:hAnsiTheme="minorHAnsi"/>
-                <w:b/>
-                <w:b/>
+                <w:sz w:val="18"/>
+                <w:szCs w:val="18"/>
               </w:rPr>
             </w:pPr>
             <w:r>
@@ -4269,8 +4282,8 @@
                 <w:rFonts w:eastAsia="Times New Roman" w:cs="Calibri" w:ascii="Calibri" w:hAnsi="Calibri" w:asciiTheme="minorHAnsi" w:cstheme="minorHAnsi" w:hAnsiTheme="minorHAnsi"/>
                 <w:b/>
                 <w:kern w:val="0"/>
-                <w:sz w:val="20"/>
-                <w:szCs w:val="20"/>
+                <w:sz w:val="18"/>
+                <w:szCs w:val="18"/>
                 <w:lang w:bidi="ar-SA"/>
               </w:rPr>
               <w:t xml:space="preserve">Marca: </w:t>
@@ -4279,8 +4292,8 @@
               <w:rPr>
                 <w:rFonts w:eastAsia="Times New Roman" w:cs="Calibri" w:ascii="Calibri" w:hAnsi="Calibri" w:asciiTheme="minorHAnsi" w:cstheme="minorHAnsi" w:hAnsiTheme="minorHAnsi"/>
                 <w:kern w:val="0"/>
-                <w:sz w:val="20"/>
-                <w:szCs w:val="20"/>
+                <w:sz w:val="18"/>
+                <w:szCs w:val="18"/>
                 <w:lang w:bidi="ar-SA"/>
               </w:rPr>
               <w:t xml:space="preserve">       </w:t>
@@ -4307,9 +4320,8 @@
               <w:ind w:hanging="0"/>
               <w:jc w:val="left"/>
               <w:rPr>
-                <w:rFonts w:ascii="Calibri" w:hAnsi="Calibri" w:cs="Calibri" w:asciiTheme="minorHAnsi" w:cstheme="minorHAnsi" w:hAnsiTheme="minorHAnsi"/>
-                <w:b/>
-                <w:b/>
+                <w:sz w:val="18"/>
+                <w:szCs w:val="18"/>
               </w:rPr>
             </w:pPr>
             <w:r>
@@ -4319,8 +4331,8 @@
                 <w:bCs w:val="false"/>
                 <w:i w:val="false"/>
                 <w:iCs w:val="false"/>
-                <w:sz w:val="20"/>
-                <w:szCs w:val="20"/>
+                <w:sz w:val="18"/>
+                <w:szCs w:val="18"/>
               </w:rPr>
               <w:t>{{detail_mm_marca}}</w:t>
             </w:r>
@@ -4351,12 +4363,16 @@
                 <w:rFonts w:ascii="Calibri" w:hAnsi="Calibri" w:cs="Calibri" w:asciiTheme="minorHAnsi" w:cstheme="minorHAnsi" w:hAnsiTheme="minorHAnsi"/>
                 <w:b/>
                 <w:b/>
+                <w:sz w:val="18"/>
+                <w:szCs w:val="18"/>
               </w:rPr>
             </w:pPr>
             <w:r>
               <w:rPr>
                 <w:rFonts w:cs="Calibri" w:cstheme="minorHAnsi" w:ascii="Calibri" w:hAnsi="Calibri"/>
                 <w:b/>
+                <w:sz w:val="18"/>
+                <w:szCs w:val="18"/>
               </w:rPr>
             </w:r>
           </w:p>
@@ -4386,12 +4402,16 @@
                 <w:rFonts w:ascii="Calibri" w:hAnsi="Calibri" w:cs="Calibri" w:asciiTheme="minorHAnsi" w:cstheme="minorHAnsi" w:hAnsiTheme="minorHAnsi"/>
                 <w:b/>
                 <w:b/>
+                <w:sz w:val="18"/>
+                <w:szCs w:val="18"/>
               </w:rPr>
             </w:pPr>
             <w:r>
               <w:rPr>
                 <w:rFonts w:cs="Calibri" w:cstheme="minorHAnsi" w:ascii="Calibri" w:hAnsi="Calibri"/>
                 <w:b/>
+                <w:sz w:val="18"/>
+                <w:szCs w:val="18"/>
               </w:rPr>
             </w:r>
           </w:p>
@@ -4418,11 +4438,15 @@
               <w:jc w:val="left"/>
               <w:rPr>
                 <w:rFonts w:ascii="Calibri" w:hAnsi="Calibri" w:cs="Calibri" w:asciiTheme="minorHAnsi" w:cstheme="minorHAnsi" w:hAnsiTheme="minorHAnsi"/>
+                <w:sz w:val="18"/>
+                <w:szCs w:val="18"/>
               </w:rPr>
             </w:pPr>
             <w:r>
               <w:rPr>
                 <w:rFonts w:cs="Calibri" w:cstheme="minorHAnsi" w:ascii="Calibri" w:hAnsi="Calibri"/>
+                <w:sz w:val="18"/>
+                <w:szCs w:val="18"/>
               </w:rPr>
             </w:r>
           </w:p>
@@ -4448,11 +4472,15 @@
               <w:jc w:val="left"/>
               <w:rPr>
                 <w:rFonts w:ascii="Calibri" w:hAnsi="Calibri" w:cs="Calibri" w:asciiTheme="minorHAnsi" w:cstheme="minorHAnsi" w:hAnsiTheme="minorHAnsi"/>
+                <w:sz w:val="18"/>
+                <w:szCs w:val="18"/>
               </w:rPr>
             </w:pPr>
             <w:r>
               <w:rPr>
                 <w:rFonts w:cs="Calibri" w:cstheme="minorHAnsi" w:ascii="Calibri" w:hAnsi="Calibri"/>
+                <w:sz w:val="18"/>
+                <w:szCs w:val="18"/>
               </w:rPr>
             </w:r>
           </w:p>
@@ -4478,9 +4506,8 @@
               <w:ind w:left="-201" w:right="-79" w:firstLine="206"/>
               <w:jc w:val="left"/>
               <w:rPr>
-                <w:rFonts w:ascii="Calibri" w:hAnsi="Calibri" w:cs="Calibri" w:asciiTheme="minorHAnsi" w:cstheme="minorHAnsi" w:hAnsiTheme="minorHAnsi"/>
-                <w:b/>
-                <w:b/>
+                <w:sz w:val="18"/>
+                <w:szCs w:val="18"/>
               </w:rPr>
             </w:pPr>
             <w:r>
@@ -4488,8 +4515,8 @@
                 <w:rFonts w:eastAsia="Times New Roman" w:cs="Calibri" w:ascii="Calibri" w:hAnsi="Calibri" w:asciiTheme="minorHAnsi" w:cstheme="minorHAnsi" w:hAnsiTheme="minorHAnsi"/>
                 <w:b/>
                 <w:kern w:val="0"/>
-                <w:sz w:val="20"/>
-                <w:szCs w:val="20"/>
+                <w:sz w:val="18"/>
+                <w:szCs w:val="18"/>
                 <w:lang w:val="en-US" w:bidi="ar-SA"/>
               </w:rPr>
               <w:t>Personas:</w:t>
@@ -4517,10 +4544,8 @@
               <w:ind w:left="-201" w:right="-79" w:firstLine="206"/>
               <w:jc w:val="left"/>
               <w:rPr>
-                <w:rFonts w:ascii="Calibri" w:hAnsi="Calibri" w:cs="Calibri" w:asciiTheme="minorHAnsi" w:cstheme="minorHAnsi" w:hAnsiTheme="minorHAnsi"/>
-                <w:b/>
-                <w:b/>
-                <w:lang w:val="en-US"/>
+                <w:sz w:val="18"/>
+                <w:szCs w:val="18"/>
               </w:rPr>
             </w:pPr>
             <w:r>
@@ -4530,6 +4555,8 @@
                 <w:bCs w:val="false"/>
                 <w:i w:val="false"/>
                 <w:iCs w:val="false"/>
+                <w:sz w:val="18"/>
+                <w:szCs w:val="18"/>
                 <w:lang w:val="en-US"/>
               </w:rPr>
               <w:t>{{detail_personas}}</w:t>
@@ -4559,12 +4586,16 @@
                 <w:rFonts w:ascii="Calibri" w:hAnsi="Calibri" w:cs="Calibri" w:asciiTheme="minorHAnsi" w:cstheme="minorHAnsi" w:hAnsiTheme="minorHAnsi"/>
                 <w:b/>
                 <w:b/>
+                <w:sz w:val="18"/>
+                <w:szCs w:val="18"/>
               </w:rPr>
             </w:pPr>
             <w:r>
               <w:rPr>
                 <w:rFonts w:cs="Calibri" w:cstheme="minorHAnsi" w:ascii="Calibri" w:hAnsi="Calibri"/>
                 <w:b/>
+                <w:sz w:val="18"/>
+                <w:szCs w:val="18"/>
               </w:rPr>
             </w:r>
           </w:p>
@@ -4630,9 +4661,8 @@
               <w:ind w:hanging="0"/>
               <w:jc w:val="left"/>
               <w:rPr>
-                <w:rFonts w:ascii="Calibri" w:hAnsi="Calibri" w:cs="Calibri" w:asciiTheme="minorHAnsi" w:cstheme="minorHAnsi" w:hAnsiTheme="minorHAnsi"/>
-                <w:sz w:val="20"/>
-                <w:szCs w:val="20"/>
+                <w:sz w:val="18"/>
+                <w:szCs w:val="18"/>
               </w:rPr>
             </w:pPr>
             <w:r>
@@ -4640,8 +4670,8 @@
                 <w:rFonts w:eastAsia="Times New Roman" w:cs="Calibri" w:cstheme="minorHAnsi"/>
                 <w:b/>
                 <w:kern w:val="0"/>
-                <w:sz w:val="20"/>
-                <w:szCs w:val="20"/>
+                <w:sz w:val="18"/>
+                <w:szCs w:val="18"/>
                 <w:lang w:eastAsia="es-CO" w:bidi="ar-SA"/>
               </w:rPr>
               <w:t xml:space="preserve">Peldaños: </w:t>
@@ -4652,8 +4682,8 @@
                 <w:b w:val="false"/>
                 <w:bCs w:val="false"/>
                 <w:kern w:val="0"/>
-                <w:sz w:val="20"/>
-                <w:szCs w:val="20"/>
+                <w:sz w:val="18"/>
+                <w:szCs w:val="18"/>
                 <w:lang w:eastAsia="es-CO" w:bidi="ar-SA"/>
               </w:rPr>
               <w:t>{{peldanos}}</w:t>
@@ -4681,9 +4711,8 @@
               <w:ind w:hanging="0"/>
               <w:jc w:val="left"/>
               <w:rPr>
-                <w:rFonts w:ascii="Calibri" w:hAnsi="Calibri" w:cs="Calibri" w:asciiTheme="minorHAnsi" w:cstheme="minorHAnsi" w:hAnsiTheme="minorHAnsi"/>
-                <w:b/>
-                <w:b/>
+                <w:sz w:val="18"/>
+                <w:szCs w:val="18"/>
               </w:rPr>
             </w:pPr>
             <w:r>
@@ -4691,8 +4720,8 @@
                 <w:rFonts w:eastAsia="Times New Roman" w:cs="Calibri" w:ascii="Calibri" w:hAnsi="Calibri" w:asciiTheme="minorHAnsi" w:cstheme="minorHAnsi" w:hAnsiTheme="minorHAnsi"/>
                 <w:b/>
                 <w:kern w:val="0"/>
-                <w:sz w:val="20"/>
-                <w:szCs w:val="20"/>
+                <w:sz w:val="18"/>
+                <w:szCs w:val="18"/>
                 <w:lang w:bidi="ar-SA"/>
               </w:rPr>
               <w:t xml:space="preserve">Longitud:          </w:t>
@@ -4720,7 +4749,6 @@
               <w:ind w:hanging="0"/>
               <w:jc w:val="left"/>
               <w:rPr>
-                <w:rFonts w:ascii="Calibri" w:hAnsi="Calibri" w:cs="Calibri" w:asciiTheme="minorHAnsi" w:cstheme="minorHAnsi" w:hAnsiTheme="minorHAnsi"/>
                 <w:sz w:val="18"/>
                 <w:szCs w:val="18"/>
               </w:rPr>
@@ -4730,8 +4758,8 @@
                 <w:rFonts w:eastAsia="Calibri" w:cs="Calibri" w:ascii="Calibri" w:hAnsi="Calibri" w:asciiTheme="minorHAnsi" w:cstheme="minorHAnsi" w:hAnsiTheme="minorHAnsi"/>
                 <w:b w:val="false"/>
                 <w:bCs w:val="false"/>
-                <w:sz w:val="20"/>
-                <w:szCs w:val="20"/>
+                <w:sz w:val="18"/>
+                <w:szCs w:val="18"/>
               </w:rPr>
               <w:t>{{longitud}}</w:t>
             </w:r>
@@ -4758,9 +4786,8 @@
               <w:ind w:hanging="0"/>
               <w:jc w:val="left"/>
               <w:rPr>
-                <w:rFonts w:ascii="Calibri" w:hAnsi="Calibri" w:cs="Calibri" w:asciiTheme="minorHAnsi" w:cstheme="minorHAnsi" w:hAnsiTheme="minorHAnsi"/>
-                <w:b/>
-                <w:b/>
+                <w:sz w:val="18"/>
+                <w:szCs w:val="18"/>
               </w:rPr>
             </w:pPr>
             <w:r>
@@ -4768,22 +4795,11 @@
                 <w:rFonts w:eastAsia="Times New Roman" w:cs="Calibri" w:ascii="Calibri" w:hAnsi="Calibri" w:asciiTheme="minorHAnsi" w:cstheme="minorHAnsi" w:hAnsiTheme="minorHAnsi"/>
                 <w:b/>
                 <w:kern w:val="0"/>
-                <w:sz w:val="16"/>
-                <w:szCs w:val="16"/>
-                <w:lang w:bidi="ar-SA"/>
-              </w:rPr>
-              <w:t xml:space="preserve">Inclinación:  </w:t>
-            </w:r>
-            <w:r>
-              <w:rPr>
-                <w:rFonts w:eastAsia="Times New Roman" w:cs="Calibri" w:ascii="Calibri" w:hAnsi="Calibri" w:asciiTheme="minorHAnsi" w:cstheme="minorHAnsi" w:hAnsiTheme="minorHAnsi"/>
-                <w:b/>
-                <w:kern w:val="0"/>
-                <w:sz w:val="20"/>
-                <w:szCs w:val="20"/>
-                <w:lang w:bidi="ar-SA"/>
-              </w:rPr>
-              <w:t xml:space="preserve">     </w:t>
+                <w:sz w:val="18"/>
+                <w:szCs w:val="18"/>
+                <w:lang w:bidi="ar-SA"/>
+              </w:rPr>
+              <w:t xml:space="preserve">Inclinación:       </w:t>
             </w:r>
           </w:p>
         </w:tc>
@@ -4807,7 +4823,8 @@
               <w:spacing w:before="0" w:after="0"/>
               <w:ind w:hanging="0"/>
               <w:rPr>
-                <w:rFonts w:ascii="Calibri" w:hAnsi="Calibri" w:cs="Calibri" w:asciiTheme="minorHAnsi" w:cstheme="minorHAnsi" w:hAnsiTheme="minorHAnsi"/>
+                <w:sz w:val="18"/>
+                <w:szCs w:val="18"/>
               </w:rPr>
             </w:pPr>
             <w:r>
@@ -4815,6 +4832,8 @@
                 <w:rFonts w:eastAsia="Calibri" w:cs="Calibri" w:ascii="Calibri" w:hAnsi="Calibri" w:asciiTheme="minorHAnsi" w:cstheme="minorHAnsi" w:hAnsiTheme="minorHAnsi"/>
                 <w:b w:val="false"/>
                 <w:bCs w:val="false"/>
+                <w:sz w:val="18"/>
+                <w:szCs w:val="18"/>
               </w:rPr>
               <w:t>{{inclinacion}}</w:t>
             </w:r>
@@ -4841,12 +4860,16 @@
               <w:rPr>
                 <w:rFonts w:ascii="Calibri" w:hAnsi="Calibri" w:cs="Calibri" w:asciiTheme="minorHAnsi" w:cstheme="minorHAnsi" w:hAnsiTheme="minorHAnsi"/>
                 <w:color w:val="4F81BD" w:themeColor="accent1"/>
+                <w:sz w:val="18"/>
+                <w:szCs w:val="18"/>
               </w:rPr>
             </w:pPr>
             <w:r>
               <w:rPr>
                 <w:rFonts w:cs="Calibri" w:cstheme="minorHAnsi" w:ascii="Calibri" w:hAnsi="Calibri"/>
                 <w:color w:val="4F81BD" w:themeColor="accent1"/>
+                <w:sz w:val="18"/>
+                <w:szCs w:val="18"/>
               </w:rPr>
             </w:r>
           </w:p>
@@ -4872,9 +4895,8 @@
               <w:ind w:hanging="0"/>
               <w:jc w:val="left"/>
               <w:rPr>
-                <w:rFonts w:ascii="Calibri" w:hAnsi="Calibri" w:cs="Calibri" w:asciiTheme="minorHAnsi" w:cstheme="minorHAnsi" w:hAnsiTheme="minorHAnsi"/>
-                <w:b/>
-                <w:b/>
+                <w:sz w:val="18"/>
+                <w:szCs w:val="18"/>
               </w:rPr>
             </w:pPr>
             <w:r>
@@ -4882,8 +4904,8 @@
                 <w:rFonts w:eastAsia="Times New Roman" w:cs="Calibri" w:ascii="Calibri" w:hAnsi="Calibri" w:asciiTheme="minorHAnsi" w:cstheme="minorHAnsi" w:hAnsiTheme="minorHAnsi"/>
                 <w:b/>
                 <w:kern w:val="0"/>
-                <w:sz w:val="20"/>
-                <w:szCs w:val="20"/>
+                <w:sz w:val="18"/>
+                <w:szCs w:val="18"/>
                 <w:lang w:bidi="ar-SA"/>
               </w:rPr>
               <w:t xml:space="preserve">Ancho:     </w:t>
@@ -4894,8 +4916,8 @@
                 <w:b w:val="false"/>
                 <w:bCs w:val="false"/>
                 <w:kern w:val="0"/>
-                <w:sz w:val="20"/>
-                <w:szCs w:val="20"/>
+                <w:sz w:val="18"/>
+                <w:szCs w:val="18"/>
                 <w:lang w:bidi="ar-SA"/>
               </w:rPr>
               <w:t>{{ancho}}</w:t>
@@ -4905,8 +4927,8 @@
                 <w:rFonts w:eastAsia="Times New Roman" w:cs="Calibri" w:ascii="Calibri" w:hAnsi="Calibri" w:asciiTheme="minorHAnsi" w:cstheme="minorHAnsi" w:hAnsiTheme="minorHAnsi"/>
                 <w:b/>
                 <w:kern w:val="0"/>
-                <w:sz w:val="20"/>
-                <w:szCs w:val="20"/>
+                <w:sz w:val="18"/>
+                <w:szCs w:val="18"/>
                 <w:lang w:bidi="ar-SA"/>
               </w:rPr>
               <w:t xml:space="preserve">          </w:t>
@@ -4939,10 +4961,8 @@
               <w:ind w:right="-817" w:hanging="0"/>
               <w:jc w:val="left"/>
               <w:rPr>
-                <w:rFonts w:ascii="Calibri" w:hAnsi="Calibri" w:cs="Calibri" w:asciiTheme="minorHAnsi" w:cstheme="minorHAnsi" w:hAnsiTheme="minorHAnsi"/>
-                <w:b/>
-                <w:b/>
-                <w:lang w:val="pt-PT"/>
+                <w:sz w:val="18"/>
+                <w:szCs w:val="18"/>
               </w:rPr>
             </w:pPr>
             <w:r>
@@ -4950,8 +4970,8 @@
                 <w:rFonts w:eastAsia="Times New Roman" w:cs="Calibri" w:ascii="Calibri" w:hAnsi="Calibri" w:asciiTheme="minorHAnsi" w:cstheme="minorHAnsi" w:hAnsiTheme="minorHAnsi"/>
                 <w:b/>
                 <w:kern w:val="0"/>
-                <w:sz w:val="20"/>
-                <w:szCs w:val="20"/>
+                <w:sz w:val="18"/>
+                <w:szCs w:val="18"/>
                 <w:lang w:bidi="ar-SA"/>
               </w:rPr>
               <w:t xml:space="preserve">Velocidad de transporte:       </w:t>
@@ -4979,8 +4999,8 @@
               <w:ind w:hanging="0"/>
               <w:jc w:val="left"/>
               <w:rPr>
-                <w:rFonts w:ascii="Calibri" w:hAnsi="Calibri" w:cs="Calibri" w:asciiTheme="minorHAnsi" w:cstheme="minorHAnsi" w:hAnsiTheme="minorHAnsi"/>
-                <w:lang w:val="pt-PT"/>
+                <w:sz w:val="18"/>
+                <w:szCs w:val="18"/>
               </w:rPr>
             </w:pPr>
             <w:r>
@@ -4989,8 +5009,8 @@
                 <w:b w:val="false"/>
                 <w:bCs w:val="false"/>
                 <w:kern w:val="0"/>
-                <w:sz w:val="20"/>
-                <w:szCs w:val="20"/>
+                <w:sz w:val="18"/>
+                <w:szCs w:val="18"/>
                 <w:lang w:val="pt-PT" w:bidi="ar-SA"/>
               </w:rPr>
               <w:t>{{velocidad}}</w:t>
@@ -4999,8 +5019,8 @@
               <w:rPr>
                 <w:rFonts w:eastAsia="Times New Roman" w:cs="Calibri" w:ascii="Calibri" w:hAnsi="Calibri" w:asciiTheme="minorHAnsi" w:cstheme="minorHAnsi" w:hAnsiTheme="minorHAnsi"/>
                 <w:kern w:val="0"/>
-                <w:sz w:val="20"/>
-                <w:szCs w:val="20"/>
+                <w:sz w:val="18"/>
+                <w:szCs w:val="18"/>
                 <w:lang w:val="pt-PT" w:bidi="ar-SA"/>
               </w:rPr>
               <w:t xml:space="preserve">   </w:t>
@@ -5027,16 +5047,16 @@
               <w:ind w:right="-817" w:hanging="0"/>
               <w:jc w:val="left"/>
               <w:rPr>
-                <w:rFonts w:ascii="Calibri" w:hAnsi="Calibri" w:cs="Calibri" w:asciiTheme="minorHAnsi" w:cstheme="minorHAnsi" w:hAnsiTheme="minorHAnsi"/>
-                <w:lang w:val="pt-PT"/>
+                <w:sz w:val="18"/>
+                <w:szCs w:val="18"/>
               </w:rPr>
             </w:pPr>
             <w:r>
               <w:rPr>
                 <w:rFonts w:eastAsia="Times New Roman" w:cs="Calibri" w:ascii="Calibri" w:hAnsi="Calibri" w:asciiTheme="minorHAnsi" w:cstheme="minorHAnsi" w:hAnsiTheme="minorHAnsi"/>
                 <w:kern w:val="0"/>
-                <w:sz w:val="20"/>
-                <w:szCs w:val="20"/>
+                <w:sz w:val="18"/>
+                <w:szCs w:val="18"/>
                 <w:lang w:val="pt-PT" w:bidi="ar-SA"/>
               </w:rPr>
               <w:t>m/s</w:t>
@@ -5064,7 +5084,8 @@
               <w:ind w:hanging="0"/>
               <w:jc w:val="left"/>
               <w:rPr>
-                <w:rFonts w:ascii="Calibri" w:hAnsi="Calibri" w:cs="Calibri" w:asciiTheme="minorHAnsi" w:cstheme="minorHAnsi" w:hAnsiTheme="minorHAnsi"/>
+                <w:sz w:val="18"/>
+                <w:szCs w:val="18"/>
               </w:rPr>
             </w:pPr>
             <w:r>
@@ -5072,8 +5093,8 @@
                 <w:rFonts w:eastAsia="Times New Roman" w:cs="Calibri" w:ascii="Calibri" w:hAnsi="Calibri" w:asciiTheme="minorHAnsi" w:cstheme="minorHAnsi" w:hAnsiTheme="minorHAnsi"/>
                 <w:b/>
                 <w:kern w:val="0"/>
-                <w:sz w:val="20"/>
-                <w:szCs w:val="20"/>
+                <w:sz w:val="18"/>
+                <w:szCs w:val="18"/>
                 <w:lang w:bidi="ar-SA"/>
               </w:rPr>
               <w:t xml:space="preserve">Año de fabricación:  </w:t>
@@ -5084,8 +5105,8 @@
                 <w:b w:val="false"/>
                 <w:bCs w:val="false"/>
                 <w:kern w:val="0"/>
-                <w:sz w:val="20"/>
-                <w:szCs w:val="20"/>
+                <w:sz w:val="18"/>
+                <w:szCs w:val="18"/>
                 <w:lang w:bidi="ar-SA"/>
               </w:rPr>
               <w:t>{{fabricacion}}</w:t>
@@ -5113,10 +5134,8 @@
               <w:ind w:hanging="0"/>
               <w:jc w:val="left"/>
               <w:rPr>
-                <w:rFonts w:ascii="Calibri" w:hAnsi="Calibri" w:cs="Calibri" w:asciiTheme="minorHAnsi" w:cstheme="minorHAnsi" w:hAnsiTheme="minorHAnsi"/>
-                <w:b/>
-                <w:b/>
-                <w:lang w:val="pt-PT"/>
+                <w:sz w:val="18"/>
+                <w:szCs w:val="18"/>
               </w:rPr>
             </w:pPr>
             <w:r>
@@ -5124,8 +5143,8 @@
                 <w:rFonts w:eastAsia="Times New Roman" w:cs="Calibri" w:ascii="Calibri" w:hAnsi="Calibri" w:asciiTheme="minorHAnsi" w:cstheme="minorHAnsi" w:hAnsiTheme="minorHAnsi"/>
                 <w:b/>
                 <w:kern w:val="0"/>
-                <w:sz w:val="20"/>
-                <w:szCs w:val="20"/>
+                <w:sz w:val="18"/>
+                <w:szCs w:val="18"/>
                 <w:lang w:bidi="ar-SA"/>
               </w:rPr>
               <w:t xml:space="preserve">Procedencia:              </w:t>
@@ -5153,9 +5172,8 @@
               <w:ind w:hanging="0"/>
               <w:jc w:val="left"/>
               <w:rPr>
-                <w:b w:val="false"/>
-                <w:b w:val="false"/>
-                <w:bCs w:val="false"/>
+                <w:sz w:val="18"/>
+                <w:szCs w:val="18"/>
               </w:rPr>
             </w:pPr>
             <w:r>
@@ -5163,6 +5181,8 @@
                 <w:rFonts w:eastAsia="Calibri" w:cs="Calibri" w:ascii="Calibri" w:hAnsi="Calibri" w:asciiTheme="minorHAnsi" w:cstheme="minorHAnsi" w:hAnsiTheme="minorHAnsi"/>
                 <w:b w:val="false"/>
                 <w:bCs w:val="false"/>
+                <w:sz w:val="18"/>
+                <w:szCs w:val="18"/>
                 <w:lang w:val="pt-PT"/>
               </w:rPr>
               <w:t>{{procedencia}}</w:t>
@@ -5230,10 +5250,8 @@
               <w:ind w:hanging="0"/>
               <w:jc w:val="left"/>
               <w:rPr>
-                <w:rFonts w:ascii="Calibri" w:hAnsi="Calibri" w:cs="Calibri" w:asciiTheme="minorHAnsi" w:cstheme="minorHAnsi" w:hAnsiTheme="minorHAnsi"/>
-                <w:b/>
-                <w:b/>
-                <w:lang w:val="it-IT"/>
+                <w:sz w:val="18"/>
+                <w:szCs w:val="18"/>
               </w:rPr>
             </w:pPr>
             <w:r>
@@ -5241,8 +5259,8 @@
                 <w:rFonts w:eastAsia="Times New Roman" w:cs="Calibri" w:ascii="Calibri" w:hAnsi="Calibri" w:asciiTheme="minorHAnsi" w:cstheme="minorHAnsi" w:hAnsiTheme="minorHAnsi"/>
                 <w:b/>
                 <w:kern w:val="0"/>
-                <w:sz w:val="20"/>
-                <w:szCs w:val="20"/>
+                <w:sz w:val="18"/>
+                <w:szCs w:val="18"/>
                 <w:lang w:val="it-IT" w:bidi="ar-SA"/>
               </w:rPr>
               <w:t xml:space="preserve">Empresa Mantenedora: </w:t>
@@ -5270,9 +5288,8 @@
               <w:ind w:hanging="0"/>
               <w:jc w:val="left"/>
               <w:rPr>
-                <w:b w:val="false"/>
-                <w:b w:val="false"/>
-                <w:bCs w:val="false"/>
+                <w:sz w:val="18"/>
+                <w:szCs w:val="18"/>
               </w:rPr>
             </w:pPr>
             <w:r>
@@ -5280,6 +5297,8 @@
                 <w:rFonts w:eastAsia="Calibri" w:cs="Calibri" w:ascii="Calibri" w:hAnsi="Calibri" w:asciiTheme="minorHAnsi" w:cstheme="minorHAnsi" w:hAnsiTheme="minorHAnsi"/>
                 <w:b w:val="false"/>
                 <w:bCs w:val="false"/>
+                <w:sz w:val="18"/>
+                <w:szCs w:val="18"/>
                 <w:lang w:val="es-CL"/>
               </w:rPr>
               <w:t>{{empresa_mantenedora}}</w:t>
@@ -5307,9 +5326,8 @@
               <w:ind w:hanging="0"/>
               <w:jc w:val="left"/>
               <w:rPr>
-                <w:rFonts w:ascii="Calibri" w:hAnsi="Calibri" w:cs="Calibri" w:asciiTheme="minorHAnsi" w:cstheme="minorHAnsi" w:hAnsiTheme="minorHAnsi"/>
-                <w:b/>
-                <w:b/>
+                <w:sz w:val="18"/>
+                <w:szCs w:val="18"/>
               </w:rPr>
             </w:pPr>
             <w:r>
@@ -5317,8 +5335,8 @@
                 <w:rFonts w:eastAsia="Times New Roman" w:cs="Calibri" w:ascii="Calibri" w:hAnsi="Calibri" w:asciiTheme="minorHAnsi" w:cstheme="minorHAnsi" w:hAnsiTheme="minorHAnsi"/>
                 <w:b/>
                 <w:kern w:val="0"/>
-                <w:sz w:val="20"/>
-                <w:szCs w:val="20"/>
+                <w:sz w:val="18"/>
+                <w:szCs w:val="18"/>
                 <w:lang w:bidi="ar-SA"/>
               </w:rPr>
               <w:t xml:space="preserve">ROL: </w:t>
@@ -5346,9 +5364,8 @@
               <w:ind w:hanging="0"/>
               <w:jc w:val="left"/>
               <w:rPr>
-                <w:b w:val="false"/>
-                <w:b w:val="false"/>
-                <w:bCs w:val="false"/>
+                <w:sz w:val="18"/>
+                <w:szCs w:val="18"/>
               </w:rPr>
             </w:pPr>
             <w:r>
@@ -5356,6 +5373,8 @@
                 <w:rFonts w:eastAsia="Calibri" w:cs="Calibri" w:ascii="Calibri" w:hAnsi="Calibri" w:asciiTheme="minorHAnsi" w:cstheme="minorHAnsi" w:hAnsiTheme="minorHAnsi"/>
                 <w:b w:val="false"/>
                 <w:bCs w:val="false"/>
+                <w:sz w:val="18"/>
+                <w:szCs w:val="18"/>
               </w:rPr>
               <w:t>{{em_rol}}</w:t>
             </w:r>
@@ -5382,9 +5401,8 @@
               <w:ind w:hanging="0"/>
               <w:jc w:val="left"/>
               <w:rPr>
-                <w:rFonts w:ascii="Calibri" w:hAnsi="Calibri" w:cs="Calibri" w:asciiTheme="minorHAnsi" w:cstheme="minorHAnsi" w:hAnsiTheme="minorHAnsi"/>
-                <w:b/>
-                <w:b/>
+                <w:sz w:val="18"/>
+                <w:szCs w:val="18"/>
               </w:rPr>
             </w:pPr>
             <w:r>
@@ -5392,8 +5410,8 @@
                 <w:rFonts w:eastAsia="Times New Roman" w:cs="Calibri" w:ascii="Calibri" w:hAnsi="Calibri" w:asciiTheme="minorHAnsi" w:cstheme="minorHAnsi" w:hAnsiTheme="minorHAnsi"/>
                 <w:b/>
                 <w:kern w:val="0"/>
-                <w:sz w:val="20"/>
-                <w:szCs w:val="20"/>
+                <w:sz w:val="18"/>
+                <w:szCs w:val="18"/>
                 <w:lang w:bidi="ar-SA"/>
               </w:rPr>
               <w:t xml:space="preserve">RUT: </w:t>
@@ -5421,9 +5439,8 @@
               <w:ind w:hanging="0"/>
               <w:jc w:val="left"/>
               <w:rPr>
-                <w:b w:val="false"/>
-                <w:b w:val="false"/>
-                <w:bCs w:val="false"/>
+                <w:sz w:val="18"/>
+                <w:szCs w:val="18"/>
               </w:rPr>
             </w:pPr>
             <w:r>
@@ -5431,6 +5448,8 @@
                 <w:rFonts w:eastAsia="Calibri" w:cs="Calibri" w:ascii="Calibri" w:hAnsi="Calibri" w:asciiTheme="minorHAnsi" w:cstheme="minorHAnsi" w:hAnsiTheme="minorHAnsi"/>
                 <w:b w:val="false"/>
                 <w:bCs w:val="false"/>
+                <w:sz w:val="18"/>
+                <w:szCs w:val="18"/>
               </w:rPr>
               <w:t>{{em_rut}}</w:t>
             </w:r>
@@ -5497,9 +5516,8 @@
               <w:ind w:hanging="0"/>
               <w:jc w:val="left"/>
               <w:rPr>
-                <w:rFonts w:ascii="Calibri" w:hAnsi="Calibri" w:cs="Calibri" w:asciiTheme="minorHAnsi" w:cstheme="minorHAnsi" w:hAnsiTheme="minorHAnsi"/>
-                <w:b/>
-                <w:b/>
+                <w:sz w:val="18"/>
+                <w:szCs w:val="18"/>
               </w:rPr>
             </w:pPr>
             <w:r>
@@ -5507,8 +5525,8 @@
                 <w:rFonts w:eastAsia="Times New Roman" w:cs="Calibri" w:ascii="Calibri" w:hAnsi="Calibri" w:asciiTheme="minorHAnsi" w:cstheme="minorHAnsi" w:hAnsiTheme="minorHAnsi"/>
                 <w:b/>
                 <w:kern w:val="0"/>
-                <w:sz w:val="20"/>
-                <w:szCs w:val="20"/>
+                <w:sz w:val="18"/>
+                <w:szCs w:val="18"/>
                 <w:lang w:bidi="ar-SA"/>
               </w:rPr>
               <w:t>Vigencia contrato de mantención</w:t>
@@ -5536,9 +5554,8 @@
               <w:ind w:hanging="0"/>
               <w:jc w:val="left"/>
               <w:rPr>
-                <w:rFonts w:ascii="Calibri" w:hAnsi="Calibri" w:cs="Calibri" w:asciiTheme="minorHAnsi" w:cstheme="minorHAnsi" w:hAnsiTheme="minorHAnsi"/>
-                <w:b/>
-                <w:b/>
+                <w:sz w:val="18"/>
+                <w:szCs w:val="18"/>
               </w:rPr>
             </w:pPr>
             <w:r>
@@ -5546,8 +5563,8 @@
                 <w:rFonts w:eastAsia="Times New Roman" w:cs="Calibri" w:ascii="Calibri" w:hAnsi="Calibri" w:asciiTheme="minorHAnsi" w:cstheme="minorHAnsi" w:hAnsiTheme="minorHAnsi"/>
                 <w:b/>
                 <w:kern w:val="0"/>
-                <w:sz w:val="20"/>
-                <w:szCs w:val="20"/>
+                <w:sz w:val="18"/>
+                <w:szCs w:val="18"/>
                 <w:lang w:bidi="ar-SA"/>
               </w:rPr>
               <w:t xml:space="preserve">Fecha Inicio: </w:t>
@@ -5575,9 +5592,8 @@
               <w:ind w:hanging="0"/>
               <w:jc w:val="left"/>
               <w:rPr>
-                <w:b w:val="false"/>
-                <w:b w:val="false"/>
-                <w:bCs w:val="false"/>
+                <w:sz w:val="18"/>
+                <w:szCs w:val="18"/>
               </w:rPr>
             </w:pPr>
             <w:r>
@@ -5585,6 +5601,8 @@
                 <w:rFonts w:eastAsia="Calibri" w:cs="Calibri" w:ascii="Calibri" w:hAnsi="Calibri" w:asciiTheme="minorHAnsi" w:cstheme="minorHAnsi" w:hAnsiTheme="minorHAnsi"/>
                 <w:b w:val="false"/>
                 <w:bCs/>
+                <w:sz w:val="18"/>
+                <w:szCs w:val="18"/>
               </w:rPr>
               <w:t>{{vi_co_man_ini}}</w:t>
             </w:r>
@@ -5611,9 +5629,8 @@
               <w:ind w:hanging="0"/>
               <w:jc w:val="left"/>
               <w:rPr>
-                <w:rFonts w:ascii="Calibri" w:hAnsi="Calibri" w:cs="Calibri" w:asciiTheme="minorHAnsi" w:cstheme="minorHAnsi" w:hAnsiTheme="minorHAnsi"/>
-                <w:b/>
-                <w:b/>
+                <w:sz w:val="18"/>
+                <w:szCs w:val="18"/>
               </w:rPr>
             </w:pPr>
             <w:r>
@@ -5621,8 +5638,8 @@
                 <w:rFonts w:eastAsia="Times New Roman" w:cs="Calibri" w:ascii="Calibri" w:hAnsi="Calibri" w:asciiTheme="minorHAnsi" w:cstheme="minorHAnsi" w:hAnsiTheme="minorHAnsi"/>
                 <w:b/>
                 <w:kern w:val="0"/>
-                <w:sz w:val="20"/>
-                <w:szCs w:val="20"/>
+                <w:sz w:val="18"/>
+                <w:szCs w:val="18"/>
                 <w:lang w:bidi="ar-SA"/>
               </w:rPr>
               <w:t xml:space="preserve">Fecha Término: </w:t>
@@ -5650,9 +5667,8 @@
               <w:ind w:hanging="0"/>
               <w:jc w:val="left"/>
               <w:rPr>
-                <w:b w:val="false"/>
-                <w:b w:val="false"/>
-                <w:bCs w:val="false"/>
+                <w:sz w:val="18"/>
+                <w:szCs w:val="18"/>
               </w:rPr>
             </w:pPr>
             <w:r>
@@ -5660,6 +5676,8 @@
                 <w:rFonts w:eastAsia="Calibri" w:cs="Calibri" w:ascii="Calibri" w:hAnsi="Calibri" w:asciiTheme="minorHAnsi" w:cstheme="minorHAnsi" w:hAnsiTheme="minorHAnsi"/>
                 <w:b w:val="false"/>
                 <w:bCs/>
+                <w:sz w:val="18"/>
+                <w:szCs w:val="18"/>
               </w:rPr>
               <w:t>{{vi_co_man_ter}}</w:t>
             </w:r>
@@ -5726,9 +5744,8 @@
               <w:ind w:hanging="0"/>
               <w:jc w:val="left"/>
               <w:rPr>
-                <w:rFonts w:ascii="Calibri" w:hAnsi="Calibri" w:cs="Calibri" w:asciiTheme="minorHAnsi" w:cstheme="minorHAnsi" w:hAnsiTheme="minorHAnsi"/>
-                <w:b/>
-                <w:b/>
+                <w:sz w:val="18"/>
+                <w:szCs w:val="18"/>
               </w:rPr>
             </w:pPr>
             <w:r>
@@ -5736,8 +5753,8 @@
                 <w:rFonts w:eastAsia="Times New Roman" w:cs="Calibri" w:ascii="Calibri" w:hAnsi="Calibri" w:asciiTheme="minorHAnsi" w:cstheme="minorHAnsi" w:hAnsiTheme="minorHAnsi"/>
                 <w:b/>
                 <w:kern w:val="0"/>
-                <w:sz w:val="20"/>
-                <w:szCs w:val="20"/>
+                <w:sz w:val="18"/>
+                <w:szCs w:val="18"/>
                 <w:lang w:bidi="ar-SA"/>
               </w:rPr>
               <w:t xml:space="preserve">Nombre técnico mantenedor: </w:t>
@@ -5765,9 +5782,8 @@
               <w:ind w:hanging="0"/>
               <w:jc w:val="left"/>
               <w:rPr>
-                <w:b w:val="false"/>
-                <w:b w:val="false"/>
-                <w:bCs w:val="false"/>
+                <w:sz w:val="18"/>
+                <w:szCs w:val="18"/>
               </w:rPr>
             </w:pPr>
             <w:r>
@@ -5775,6 +5791,8 @@
                 <w:rFonts w:eastAsia="Calibri" w:cs="Calibri" w:ascii="Calibri" w:hAnsi="Calibri" w:asciiTheme="minorHAnsi" w:cstheme="minorHAnsi" w:hAnsiTheme="minorHAnsi"/>
                 <w:b w:val="false"/>
                 <w:bCs/>
+                <w:sz w:val="18"/>
+                <w:szCs w:val="18"/>
               </w:rPr>
               <w:t>{{nom_tec_man}}</w:t>
             </w:r>
@@ -5801,9 +5819,8 @@
               <w:ind w:hanging="0"/>
               <w:jc w:val="left"/>
               <w:rPr>
-                <w:rFonts w:ascii="Calibri" w:hAnsi="Calibri" w:cs="Calibri" w:asciiTheme="minorHAnsi" w:cstheme="minorHAnsi" w:hAnsiTheme="minorHAnsi"/>
-                <w:b/>
-                <w:b/>
+                <w:sz w:val="18"/>
+                <w:szCs w:val="18"/>
               </w:rPr>
             </w:pPr>
             <w:r>
@@ -5811,8 +5828,8 @@
                 <w:rFonts w:eastAsia="Times New Roman" w:cs="Calibri" w:ascii="Calibri" w:hAnsi="Calibri" w:asciiTheme="minorHAnsi" w:cstheme="minorHAnsi" w:hAnsiTheme="minorHAnsi"/>
                 <w:b/>
                 <w:kern w:val="0"/>
-                <w:sz w:val="20"/>
-                <w:szCs w:val="20"/>
+                <w:sz w:val="18"/>
+                <w:szCs w:val="18"/>
                 <w:lang w:bidi="ar-SA"/>
               </w:rPr>
               <w:t xml:space="preserve">RUT: </w:t>
@@ -5840,9 +5857,8 @@
               <w:ind w:hanging="0"/>
               <w:jc w:val="left"/>
               <w:rPr>
-                <w:b w:val="false"/>
-                <w:b w:val="false"/>
-                <w:bCs w:val="false"/>
+                <w:sz w:val="18"/>
+                <w:szCs w:val="18"/>
               </w:rPr>
             </w:pPr>
             <w:r>
@@ -5850,6 +5866,8 @@
                 <w:rFonts w:eastAsia="Calibri" w:cs="Calibri" w:ascii="Calibri" w:hAnsi="Calibri" w:asciiTheme="minorHAnsi" w:cstheme="minorHAnsi" w:hAnsiTheme="minorHAnsi"/>
                 <w:b w:val="false"/>
                 <w:bCs/>
+                <w:sz w:val="18"/>
+                <w:szCs w:val="18"/>
               </w:rPr>
               <w:t>{{tm_rut}}</w:t>
             </w:r>
@@ -5916,9 +5934,8 @@
               <w:ind w:hanging="0"/>
               <w:jc w:val="left"/>
               <w:rPr>
-                <w:rFonts w:ascii="Calibri" w:hAnsi="Calibri" w:cs="Calibri" w:asciiTheme="minorHAnsi" w:cstheme="minorHAnsi" w:hAnsiTheme="minorHAnsi"/>
-                <w:b/>
-                <w:b/>
+                <w:sz w:val="18"/>
+                <w:szCs w:val="18"/>
               </w:rPr>
             </w:pPr>
             <w:r>
@@ -5926,8 +5943,8 @@
                 <w:rFonts w:eastAsia="Times New Roman" w:cs="Calibri" w:ascii="Calibri" w:hAnsi="Calibri" w:asciiTheme="minorHAnsi" w:cstheme="minorHAnsi" w:hAnsiTheme="minorHAnsi"/>
                 <w:b/>
                 <w:kern w:val="0"/>
-                <w:sz w:val="20"/>
-                <w:szCs w:val="20"/>
+                <w:sz w:val="18"/>
+                <w:szCs w:val="18"/>
                 <w:lang w:bidi="ar-SA"/>
               </w:rPr>
               <w:t xml:space="preserve">Ultimo Registro de Mantención N° </w:t>
@@ -5955,9 +5972,8 @@
               <w:ind w:hanging="0"/>
               <w:jc w:val="left"/>
               <w:rPr>
-                <w:b w:val="false"/>
-                <w:b w:val="false"/>
-                <w:bCs w:val="false"/>
+                <w:sz w:val="18"/>
+                <w:szCs w:val="18"/>
               </w:rPr>
             </w:pPr>
             <w:r>
@@ -5965,6 +5981,8 @@
                 <w:rFonts w:eastAsia="Calibri" w:cs="Calibri" w:ascii="Calibri" w:hAnsi="Calibri" w:asciiTheme="minorHAnsi" w:cstheme="minorHAnsi" w:hAnsiTheme="minorHAnsi"/>
                 <w:b w:val="false"/>
                 <w:bCs/>
+                <w:sz w:val="18"/>
+                <w:szCs w:val="18"/>
               </w:rPr>
               <w:t>{{ul_reg_man}}</w:t>
             </w:r>
@@ -5991,8 +6009,8 @@
               <w:ind w:hanging="0"/>
               <w:jc w:val="left"/>
               <w:rPr>
-                <w:sz w:val="16"/>
-                <w:szCs w:val="16"/>
+                <w:sz w:val="18"/>
+                <w:szCs w:val="18"/>
               </w:rPr>
             </w:pPr>
             <w:r>
@@ -6000,8 +6018,8 @@
                 <w:rFonts w:eastAsia="Times New Roman" w:cs="Calibri" w:ascii="Calibri" w:hAnsi="Calibri" w:asciiTheme="minorHAnsi" w:cstheme="minorHAnsi" w:hAnsiTheme="minorHAnsi"/>
                 <w:b/>
                 <w:kern w:val="0"/>
-                <w:sz w:val="16"/>
-                <w:szCs w:val="16"/>
+                <w:sz w:val="18"/>
+                <w:szCs w:val="18"/>
                 <w:lang w:bidi="ar-SA"/>
               </w:rPr>
               <w:t>Fecha:</w:t>
@@ -6029,9 +6047,8 @@
               <w:ind w:hanging="0"/>
               <w:jc w:val="left"/>
               <w:rPr>
-                <w:b w:val="false"/>
-                <w:b w:val="false"/>
-                <w:bCs w:val="false"/>
+                <w:sz w:val="18"/>
+                <w:szCs w:val="18"/>
               </w:rPr>
             </w:pPr>
             <w:r>
@@ -6039,6 +6056,8 @@
                 <w:rFonts w:eastAsia="Calibri" w:cs="Calibri" w:ascii="Calibri" w:hAnsi="Calibri" w:asciiTheme="minorHAnsi" w:cstheme="minorHAnsi" w:hAnsiTheme="minorHAnsi"/>
                 <w:b w:val="false"/>
                 <w:bCs/>
+                <w:sz w:val="18"/>
+                <w:szCs w:val="18"/>
               </w:rPr>
               <w:t>{{urm_fecha}}</w:t>
             </w:r>
@@ -6113,7 +6132,10 @@
         </w:rPr>
       </w:pPr>
       <w:r>
-        <w:rPr/>
+        <w:rPr>
+          <w:rFonts w:cs="Arial"/>
+          <w:b/>
+        </w:rPr>
       </w:r>
     </w:p>
     <w:p>
@@ -6129,7 +6151,10 @@
         </w:rPr>
       </w:pPr>
       <w:r>
-        <w:rPr/>
+        <w:rPr>
+          <w:rFonts w:cs="Arial"/>
+          <w:b/>
+        </w:rPr>
       </w:r>
     </w:p>
     <w:p>
@@ -6145,23 +6170,10 @@
         </w:rPr>
       </w:pPr>
       <w:r>
-        <w:rPr/>
-      </w:r>
-    </w:p>
-    <w:p>
-      <w:pPr>
-        <w:pStyle w:val="Normal"/>
-        <w:spacing w:before="0" w:after="0"/>
-        <w:ind w:hanging="0"/>
-        <w:jc w:val="left"/>
         <w:rPr>
           <w:rFonts w:cs="Arial"/>
           <w:b/>
-          <w:b/>
         </w:rPr>
-      </w:pPr>
-      <w:r>
-        <w:rPr/>
       </w:r>
     </w:p>
     <w:p>
@@ -8168,7 +8180,7 @@
               <w:rFonts w:eastAsia="Times New Roman" w:cs="Times New Roman"/>
               <w:lang w:val="es-ES" w:bidi="ar-SA"/>
             </w:rPr>
-            <w:t>4</w:t>
+            <w:t>3</w:t>
           </w:r>
           <w:r>
             <w:rPr>
@@ -8231,7 +8243,7 @@
               <w:rFonts w:eastAsia="Times New Roman" w:cs="Times New Roman"/>
               <w:lang w:val="es-ES" w:bidi="ar-SA"/>
             </w:rPr>
-            <w:t>4</w:t>
+            <w:t>3</w:t>
           </w:r>
           <w:r>
             <w:rPr>
@@ -8335,7 +8347,7 @@
     </w:pPr>
     <w:r>
       <w:drawing>
-        <wp:anchor behindDoc="1" distT="0" distB="0" distL="0" distR="0" simplePos="0" locked="0" layoutInCell="0" allowOverlap="1" relativeHeight="7">
+        <wp:anchor behindDoc="1" distT="0" distB="0" distL="0" distR="0" simplePos="0" locked="0" layoutInCell="0" allowOverlap="1" relativeHeight="6">
           <wp:simplePos x="0" y="0"/>
           <wp:positionH relativeFrom="column">
             <wp:posOffset>-589280</wp:posOffset>

</xml_diff>

<commit_message>
se arregla footer de ladder
</commit_message>
<xml_diff>
--- a/app/templates/template_ladder1.docx
+++ b/app/templates/template_ladder1.docx
@@ -7301,6 +7301,9 @@
               <w:rPr>
                 <w:rFonts w:cs="Arial"/>
                 <w:b/>
+                <w:bCs w:val="false"/>
+                <w:iCs w:val="false"/>
+                <w:szCs w:val="24"/>
                 <w:lang w:val="es-ES"/>
               </w:rPr>
               <w:t>Observaciones:</w:t>
@@ -7333,6 +7336,9 @@
               <w:rPr>
                 <w:rFonts w:cs="Arial"/>
                 <w:b/>
+                <w:bCs w:val="false"/>
+                <w:iCs w:val="false"/>
+                <w:szCs w:val="24"/>
                 <w:lang w:val="es-ES"/>
               </w:rPr>
             </w:r>
@@ -7370,6 +7376,9 @@
               <w:rPr>
                 <w:rFonts w:cs="Arial"/>
                 <w:b/>
+                <w:bCs w:val="false"/>
+                <w:iCs w:val="false"/>
+                <w:szCs w:val="24"/>
                 <w:lang w:val="es-ES"/>
               </w:rPr>
               <w:t xml:space="preserve">Se levantan Faltas Leves: </w:t>
@@ -7403,6 +7412,9 @@
               <w:rPr>
                 <w:rFonts w:cs="Arial"/>
                 <w:b/>
+                <w:bCs w:val="false"/>
+                <w:iCs w:val="false"/>
+                <w:szCs w:val="24"/>
                 <w:lang w:val="es-ES"/>
               </w:rPr>
               <w:t xml:space="preserve">Se Mantienen Faltas Leves: </w:t>
@@ -7430,13 +7442,22 @@
               <w:spacing w:before="0" w:after="0"/>
               <w:ind w:hanging="0"/>
               <w:jc w:val="left"/>
-              <w:rPr/>
+              <w:rPr>
+                <w:b w:val="false"/>
+                <w:bCs w:val="false"/>
+                <w:i w:val="false"/>
+                <w:iCs w:val="false"/>
+                <w:sz w:val="24"/>
+                <w:szCs w:val="24"/>
+              </w:rPr>
             </w:pPr>
             <w:r>
               <w:rPr>
                 <w:rFonts w:cs="Arial"/>
                 <w:b w:val="false"/>
                 <w:bCs w:val="false"/>
+                <w:iCs w:val="false"/>
+                <w:szCs w:val="24"/>
                 <w:lang w:val="es-ES"/>
               </w:rPr>
               <w:t>{{revision_past_errors_level_lift}}</w:t>
@@ -7459,13 +7480,22 @@
               <w:spacing w:before="0" w:after="0"/>
               <w:ind w:hanging="0"/>
               <w:jc w:val="left"/>
-              <w:rPr/>
+              <w:rPr>
+                <w:b w:val="false"/>
+                <w:bCs w:val="false"/>
+                <w:i w:val="false"/>
+                <w:iCs w:val="false"/>
+                <w:sz w:val="24"/>
+                <w:szCs w:val="24"/>
+              </w:rPr>
             </w:pPr>
             <w:r>
               <w:rPr>
                 <w:rFonts w:cs="Arial"/>
                 <w:b w:val="false"/>
                 <w:bCs w:val="false"/>
+                <w:iCs w:val="false"/>
+                <w:szCs w:val="24"/>
                 <w:lang w:val="es-ES"/>
               </w:rPr>
               <w:t>{{revision_past_errors_level}}</w:t>
@@ -7676,6 +7706,184 @@
       <w:gridCol w:w="851"/>
       <w:gridCol w:w="1134"/>
     </w:tblGrid>
+    <w:tr>
+      <w:trPr/>
+      <w:tc>
+        <w:tcPr>
+          <w:tcW w:w="1134" w:type="dxa"/>
+          <w:tcBorders>
+            <w:top w:val="nil"/>
+            <w:left w:val="nil"/>
+            <w:bottom w:val="nil"/>
+            <w:right w:val="nil"/>
+          </w:tcBorders>
+        </w:tcPr>
+        <w:p>
+          <w:pPr>
+            <w:pStyle w:val="Footer"/>
+            <w:widowControl w:val="false"/>
+            <w:suppressAutoHyphens w:val="true"/>
+            <w:ind w:hanging="0"/>
+            <w:rPr>
+              <w:lang w:val="es-ES"/>
+            </w:rPr>
+          </w:pPr>
+          <w:r>
+            <w:rPr>
+              <w:lang w:val="es-ES"/>
+            </w:rPr>
+          </w:r>
+        </w:p>
+      </w:tc>
+      <w:tc>
+        <w:tcPr>
+          <w:tcW w:w="3402" w:type="dxa"/>
+          <w:tcBorders>
+            <w:top w:val="nil"/>
+            <w:left w:val="nil"/>
+            <w:bottom w:val="nil"/>
+            <w:right w:val="nil"/>
+          </w:tcBorders>
+        </w:tcPr>
+        <w:p>
+          <w:pPr>
+            <w:pStyle w:val="Normal"/>
+            <w:keepNext w:val="false"/>
+            <w:keepLines w:val="false"/>
+            <w:widowControl w:val="false"/>
+            <w:shd w:val="clear" w:color="auto" w:fill="auto"/>
+            <w:tabs>
+              <w:tab w:val="clear" w:pos="709"/>
+              <w:tab w:val="center" w:pos="4419" w:leader="none"/>
+              <w:tab w:val="right" w:pos="8838" w:leader="none"/>
+            </w:tabs>
+            <w:suppressAutoHyphens w:val="true"/>
+            <w:spacing w:lineRule="auto" w:line="240" w:before="0" w:after="0"/>
+            <w:ind w:left="0" w:right="0" w:hanging="0"/>
+            <w:jc w:val="both"/>
+            <w:rPr>
+              <w:rFonts w:ascii="Arial" w:hAnsi="Arial" w:eastAsia="Arial" w:cs="Arial"/>
+              <w:b w:val="false"/>
+              <w:b w:val="false"/>
+              <w:i w:val="false"/>
+              <w:i w:val="false"/>
+              <w:caps w:val="false"/>
+              <w:smallCaps w:val="false"/>
+              <w:strike w:val="false"/>
+              <w:dstrike w:val="false"/>
+              <w:color w:val="000000"/>
+              <w:position w:val="0"/>
+              <w:sz w:val="16"/>
+              <w:sz w:val="16"/>
+              <w:szCs w:val="16"/>
+              <w:u w:val="none"/>
+              <w:shd w:fill="auto" w:val="clear"/>
+              <w:vertAlign w:val="baseline"/>
+            </w:rPr>
+          </w:pPr>
+          <w:r>
+            <w:rPr>
+              <w:rFonts w:eastAsia="Arial" w:cs="Arial"/>
+              <w:b w:val="false"/>
+              <w:i w:val="false"/>
+              <w:caps w:val="false"/>
+              <w:smallCaps w:val="false"/>
+              <w:strike w:val="false"/>
+              <w:dstrike w:val="false"/>
+              <w:color w:val="000000"/>
+              <w:position w:val="0"/>
+              <w:sz w:val="16"/>
+              <w:sz w:val="16"/>
+              <w:szCs w:val="16"/>
+              <w:u w:val="none"/>
+              <w:shd w:fill="auto" w:val="clear"/>
+              <w:vertAlign w:val="baseline"/>
+            </w:rPr>
+          </w:r>
+        </w:p>
+      </w:tc>
+      <w:tc>
+        <w:tcPr>
+          <w:tcW w:w="2551" w:type="dxa"/>
+          <w:tcBorders>
+            <w:top w:val="nil"/>
+            <w:left w:val="nil"/>
+            <w:bottom w:val="nil"/>
+            <w:right w:val="nil"/>
+          </w:tcBorders>
+        </w:tcPr>
+        <w:p>
+          <w:pPr>
+            <w:pStyle w:val="Footer"/>
+            <w:widowControl w:val="false"/>
+            <w:suppressAutoHyphens w:val="true"/>
+            <w:ind w:hanging="0"/>
+            <w:rPr>
+              <w:lang w:val="pt-PT"/>
+            </w:rPr>
+          </w:pPr>
+          <w:r>
+            <w:rPr>
+              <w:lang w:val="pt-PT"/>
+            </w:rPr>
+          </w:r>
+        </w:p>
+      </w:tc>
+      <w:tc>
+        <w:tcPr>
+          <w:tcW w:w="851" w:type="dxa"/>
+          <w:tcBorders>
+            <w:top w:val="nil"/>
+            <w:left w:val="nil"/>
+            <w:bottom w:val="nil"/>
+            <w:right w:val="nil"/>
+          </w:tcBorders>
+        </w:tcPr>
+        <w:p>
+          <w:pPr>
+            <w:pStyle w:val="Footer"/>
+            <w:widowControl w:val="false"/>
+            <w:suppressAutoHyphens w:val="true"/>
+            <w:ind w:hanging="0"/>
+            <w:rPr>
+              <w:lang w:val="es-ES"/>
+            </w:rPr>
+          </w:pPr>
+          <w:r>
+            <w:rPr>
+              <w:lang w:val="es-ES"/>
+            </w:rPr>
+          </w:r>
+        </w:p>
+      </w:tc>
+      <w:tc>
+        <w:tcPr>
+          <w:tcW w:w="1134" w:type="dxa"/>
+          <w:tcBorders>
+            <w:top w:val="nil"/>
+            <w:left w:val="nil"/>
+            <w:bottom w:val="nil"/>
+            <w:right w:val="nil"/>
+          </w:tcBorders>
+        </w:tcPr>
+        <w:p>
+          <w:pPr>
+            <w:pStyle w:val="Footer"/>
+            <w:widowControl w:val="false"/>
+            <w:suppressAutoHyphens w:val="true"/>
+            <w:ind w:hanging="0"/>
+            <w:rPr>
+              <w:lang w:val="es-ES"/>
+            </w:rPr>
+          </w:pPr>
+          <w:r>
+            <w:rPr>
+              <w:lang w:val="es-ES"/>
+            </w:rPr>
+          </w:r>
+        </w:p>
+      </w:tc>
+    </w:tr>
     <w:tr>
       <w:trPr/>
       <w:tc>

</xml_diff>